<commit_message>
18/10 modifiche D2 Riccardo
</commit_message>
<xml_diff>
--- a/MaterialeD2/D2_T33.docx
+++ b/MaterialeD2/D2_T33.docx
@@ -34,7 +34,7 @@
                     </pic:cNvPicPr>
                   </pic:nvPicPr>
                   <pic:blipFill>
-                    <a:blip r:embed="rId4" cstate="print">
+                    <a:blip r:embed="rId5" cstate="print">
                       <a:extLst>
                         <a:ext uri="{28A0092B-C50C-407E-A947-70E740481C1C}">
                           <a14:useLocalDpi xmlns:a14="http://schemas.microsoft.com/office/drawing/2010/main" val="0"/>
@@ -202,7 +202,7 @@
                     </pic:cNvPicPr>
                   </pic:nvPicPr>
                   <pic:blipFill>
-                    <a:blip r:embed="rId5">
+                    <a:blip r:embed="rId6">
                       <a:extLst>
                         <a:ext uri="{28A0092B-C50C-407E-A947-70E740481C1C}">
                           <a14:useLocalDpi xmlns:a14="http://schemas.microsoft.com/office/drawing/2010/main" val="0"/>
@@ -483,13 +483,6 @@
     <w:p/>
     <w:p/>
     <w:p/>
-    <w:p/>
-    <w:p>
-      <w:r>
-        <w:lastRenderedPageBreak/>
-        <w:t>//REQUISITI</w:t>
-      </w:r>
-    </w:p>
     <w:p>
       <w:pPr>
         <w:pStyle w:val="Titolo2"/>
@@ -497,6 +490,7 @@
       <w:bookmarkStart w:id="0" w:name="_Toc116165080"/>
       <w:bookmarkStart w:id="1" w:name="_Toc116202435"/>
       <w:r>
+        <w:lastRenderedPageBreak/>
         <w:t>3.1 Utente Anonimo</w:t>
       </w:r>
       <w:bookmarkEnd w:id="0"/>
@@ -509,6 +503,8 @@
         <w:jc w:val="both"/>
         <w:rPr>
           <w:rFonts w:ascii="Garamond" w:hAnsi="Garamond" w:cs="Calibri Light"/>
+          <w:b/>
+          <w:bCs/>
           <w:sz w:val="24"/>
           <w:szCs w:val="24"/>
         </w:rPr>
@@ -557,37 +553,870 @@
         <w:jc w:val="both"/>
         <w:rPr>
           <w:rFonts w:ascii="Garamond" w:hAnsi="Garamond" w:cs="Calibri Light"/>
+          <w:sz w:val="24"/>
+          <w:szCs w:val="24"/>
+        </w:rPr>
+      </w:pPr>
+      <w:r>
+        <w:rPr>
+          <w:rFonts w:ascii="Garamond" w:hAnsi="Garamond" w:cs="Calibri Light"/>
+          <w:sz w:val="24"/>
+          <w:szCs w:val="24"/>
+        </w:rPr>
+        <w:t>RF</w:t>
+      </w:r>
+      <w:r>
+        <w:rPr>
+          <w:rFonts w:ascii="Garamond" w:hAnsi="Garamond" w:cs="Calibri Light"/>
+          <w:sz w:val="24"/>
+          <w:szCs w:val="24"/>
+        </w:rPr>
+        <w:t>2</w:t>
+      </w:r>
+      <w:r>
+        <w:rPr>
+          <w:rFonts w:ascii="Garamond" w:hAnsi="Garamond" w:cs="Calibri Light"/>
+          <w:sz w:val="24"/>
+          <w:szCs w:val="24"/>
+        </w:rPr>
+        <w:tab/>
+      </w:r>
+      <w:r>
+        <w:rPr>
+          <w:rFonts w:ascii="Garamond" w:hAnsi="Garamond" w:cs="Calibri Light"/>
+          <w:sz w:val="24"/>
+          <w:szCs w:val="24"/>
+        </w:rPr>
+        <w:tab/>
+      </w:r>
+      <w:r>
+        <w:rPr>
+          <w:rFonts w:ascii="Garamond" w:hAnsi="Garamond" w:cs="Calibri Light"/>
           <w:b/>
           <w:bCs/>
           <w:sz w:val="24"/>
           <w:szCs w:val="24"/>
         </w:rPr>
-      </w:pPr>
-      <w:r>
-        <w:rPr>
-          <w:rFonts w:ascii="Garamond" w:hAnsi="Garamond" w:cs="Calibri Light"/>
-          <w:sz w:val="24"/>
-          <w:szCs w:val="24"/>
-        </w:rPr>
-        <w:t>RF2</w:t>
-      </w:r>
-      <w:r>
-        <w:rPr>
-          <w:rFonts w:ascii="Garamond" w:hAnsi="Garamond" w:cs="Calibri Light"/>
-          <w:sz w:val="24"/>
-          <w:szCs w:val="24"/>
-        </w:rPr>
-        <w:tab/>
-      </w:r>
-      <w:r>
-        <w:rPr>
-          <w:rFonts w:ascii="Garamond" w:hAnsi="Garamond" w:cs="Calibri Light"/>
-          <w:sz w:val="24"/>
-          <w:szCs w:val="24"/>
-        </w:rPr>
-        <w:tab/>
-      </w:r>
-      <w:r>
+        <w:t>Invio e-mail di conferma</w:t>
+      </w:r>
+    </w:p>
+    <w:p>
+      <w:pPr>
+        <w:spacing w:after="240" w:line="276" w:lineRule="auto"/>
+        <w:ind w:left="284"/>
+        <w:jc w:val="center"/>
+        <w:rPr>
+          <w:rFonts w:ascii="Garamond" w:hAnsi="Garamond" w:cs="Calibri Light"/>
+          <w:sz w:val="24"/>
+          <w:szCs w:val="24"/>
+        </w:rPr>
+      </w:pPr>
+      <w:r>
+        <w:rPr>
+          <w:rFonts w:ascii="Garamond" w:hAnsi="Garamond" w:cs="Calibri Light"/>
+          <w:noProof/>
+          <w:sz w:val="24"/>
+          <w:szCs w:val="24"/>
+        </w:rPr>
+        <w:drawing>
+          <wp:inline distT="0" distB="0" distL="0" distR="0" wp14:anchorId="76C8BCA8" wp14:editId="1DA335CF">
+            <wp:extent cx="5375868" cy="4358918"/>
+            <wp:effectExtent l="0" t="0" r="0" b="0"/>
+            <wp:docPr id="3" name="Immagine 3"/>
+            <wp:cNvGraphicFramePr>
+              <a:graphicFrameLocks xmlns:a="http://schemas.openxmlformats.org/drawingml/2006/main" noChangeAspect="1"/>
+            </wp:cNvGraphicFramePr>
+            <a:graphic xmlns:a="http://schemas.openxmlformats.org/drawingml/2006/main">
+              <a:graphicData uri="http://schemas.openxmlformats.org/drawingml/2006/picture">
+                <pic:pic xmlns:pic="http://schemas.openxmlformats.org/drawingml/2006/picture">
+                  <pic:nvPicPr>
+                    <pic:cNvPr id="0" name="Picture 1"/>
+                    <pic:cNvPicPr>
+                      <a:picLocks noChangeAspect="1" noChangeArrowheads="1"/>
+                    </pic:cNvPicPr>
+                  </pic:nvPicPr>
+                  <pic:blipFill>
+                    <a:blip r:embed="rId7" cstate="print">
+                      <a:extLst>
+                        <a:ext uri="{28A0092B-C50C-407E-A947-70E740481C1C}">
+                          <a14:useLocalDpi xmlns:a14="http://schemas.microsoft.com/office/drawing/2010/main" val="0"/>
+                        </a:ext>
+                      </a:extLst>
+                    </a:blip>
+                    <a:srcRect/>
+                    <a:stretch>
+                      <a:fillRect/>
+                    </a:stretch>
+                  </pic:blipFill>
+                  <pic:spPr bwMode="auto">
+                    <a:xfrm>
+                      <a:off x="0" y="0"/>
+                      <a:ext cx="5391587" cy="4371663"/>
+                    </a:xfrm>
+                    <a:prstGeom prst="rect">
+                      <a:avLst/>
+                    </a:prstGeom>
+                    <a:noFill/>
+                    <a:ln>
+                      <a:noFill/>
+                    </a:ln>
+                  </pic:spPr>
+                </pic:pic>
+              </a:graphicData>
+            </a:graphic>
+          </wp:inline>
+        </w:drawing>
+      </w:r>
+    </w:p>
+    <w:p>
+      <w:pPr>
+        <w:spacing w:after="240" w:line="276" w:lineRule="auto"/>
+        <w:ind w:left="284"/>
+        <w:jc w:val="both"/>
+        <w:rPr>
+          <w:rFonts w:ascii="Garamond" w:hAnsi="Garamond" w:cs="Calibri Light"/>
+          <w:sz w:val="24"/>
+          <w:szCs w:val="24"/>
+        </w:rPr>
+      </w:pPr>
+    </w:p>
+    <w:p>
+      <w:pPr>
+        <w:spacing w:after="240" w:line="276" w:lineRule="auto"/>
+        <w:ind w:left="284"/>
+        <w:jc w:val="both"/>
+        <w:rPr>
+          <w:rFonts w:ascii="Garamond" w:hAnsi="Garamond" w:cs="Sanskrit Text"/>
+          <w:sz w:val="24"/>
+          <w:szCs w:val="24"/>
+        </w:rPr>
+      </w:pPr>
+      <w:r>
+        <w:rPr>
+          <w:rFonts w:ascii="Garamond" w:hAnsi="Garamond" w:cs="Sanskrit Text"/>
+          <w:sz w:val="24"/>
+          <w:szCs w:val="24"/>
+        </w:rPr>
+        <w:t>Titolo: registrazione utente</w:t>
+      </w:r>
+    </w:p>
+    <w:p>
+      <w:pPr>
+        <w:spacing w:after="240" w:line="276" w:lineRule="auto"/>
+        <w:ind w:left="284"/>
+        <w:jc w:val="both"/>
+        <w:rPr>
+          <w:rFonts w:ascii="Garamond" w:hAnsi="Garamond" w:cs="Sanskrit Text"/>
+          <w:sz w:val="24"/>
+          <w:szCs w:val="24"/>
+        </w:rPr>
+      </w:pPr>
+      <w:r>
+        <w:rPr>
+          <w:rFonts w:ascii="Garamond" w:hAnsi="Garamond" w:cs="Sanskrit Text"/>
+          <w:sz w:val="24"/>
+          <w:szCs w:val="24"/>
+        </w:rPr>
+        <w:t xml:space="preserve">Riassunto: questo use case descrive come avviene la </w:t>
+      </w:r>
+      <w:r>
+        <w:rPr>
+          <w:rFonts w:ascii="Garamond" w:hAnsi="Garamond" w:cs="Sanskrit Text"/>
+          <w:sz w:val="24"/>
+          <w:szCs w:val="24"/>
+        </w:rPr>
+        <w:t>registrazione dell’utente all’interno del nostro sistema.</w:t>
+      </w:r>
+    </w:p>
+    <w:p>
+      <w:pPr>
+        <w:spacing w:after="240" w:line="276" w:lineRule="auto"/>
+        <w:ind w:left="284"/>
+        <w:jc w:val="both"/>
+        <w:rPr>
+          <w:rFonts w:ascii="Garamond" w:hAnsi="Garamond" w:cs="Sanskrit Text"/>
+          <w:sz w:val="24"/>
+          <w:szCs w:val="24"/>
+        </w:rPr>
+      </w:pPr>
+      <w:r>
+        <w:rPr>
+          <w:rFonts w:ascii="Garamond" w:hAnsi="Garamond" w:cs="Sanskrit Text"/>
+          <w:sz w:val="24"/>
+          <w:szCs w:val="24"/>
+        </w:rPr>
+        <w:t>Descrizione:</w:t>
+      </w:r>
+    </w:p>
+    <w:p>
+      <w:pPr>
+        <w:pStyle w:val="Paragrafoelenco"/>
+        <w:numPr>
+          <w:ilvl w:val="0"/>
+          <w:numId w:val="4"/>
+        </w:numPr>
+        <w:spacing w:after="240" w:line="276" w:lineRule="auto"/>
+        <w:jc w:val="both"/>
+        <w:rPr>
+          <w:rFonts w:ascii="Garamond" w:hAnsi="Garamond" w:cs="Sanskrit Text"/>
+          <w:sz w:val="24"/>
+          <w:szCs w:val="24"/>
+        </w:rPr>
+      </w:pPr>
+      <w:r>
+        <w:rPr>
+          <w:rFonts w:ascii="Garamond" w:hAnsi="Garamond" w:cs="Sanskrit Text"/>
+          <w:sz w:val="24"/>
+          <w:szCs w:val="24"/>
+        </w:rPr>
+        <w:t xml:space="preserve">L’utente seleziona il tipo di </w:t>
+      </w:r>
+      <w:r>
+        <w:rPr>
+          <w:rFonts w:ascii="Garamond" w:hAnsi="Garamond" w:cs="Sanskrit Text"/>
+          <w:sz w:val="24"/>
+          <w:szCs w:val="24"/>
+        </w:rPr>
+        <w:t>utenza</w:t>
+      </w:r>
+      <w:r>
+        <w:rPr>
+          <w:rFonts w:ascii="Garamond" w:hAnsi="Garamond" w:cs="Sanskrit Text"/>
+          <w:sz w:val="24"/>
+          <w:szCs w:val="24"/>
+        </w:rPr>
+        <w:t xml:space="preserve"> che vuole </w:t>
+      </w:r>
+      <w:r>
+        <w:rPr>
+          <w:rFonts w:ascii="Garamond" w:hAnsi="Garamond" w:cs="Sanskrit Text"/>
+          <w:sz w:val="24"/>
+          <w:szCs w:val="24"/>
+        </w:rPr>
+        <w:t>creare (</w:t>
+      </w:r>
+      <w:r>
+        <w:rPr>
+          <w:rFonts w:ascii="Garamond" w:hAnsi="Garamond" w:cs="Sanskrit Text"/>
+          <w:sz w:val="24"/>
+          <w:szCs w:val="24"/>
+        </w:rPr>
+        <w:t>S</w:t>
+      </w:r>
+      <w:r>
+        <w:rPr>
+          <w:rFonts w:ascii="Garamond" w:hAnsi="Garamond" w:cs="Sanskrit Text"/>
+          <w:sz w:val="24"/>
+          <w:szCs w:val="24"/>
+        </w:rPr>
+        <w:t>tudente/</w:t>
+      </w:r>
+      <w:r>
+        <w:rPr>
+          <w:rFonts w:ascii="Garamond" w:hAnsi="Garamond" w:cs="Sanskrit Text"/>
+          <w:sz w:val="24"/>
+          <w:szCs w:val="24"/>
+        </w:rPr>
+        <w:t>O</w:t>
+      </w:r>
+      <w:r>
+        <w:rPr>
+          <w:rFonts w:ascii="Garamond" w:hAnsi="Garamond" w:cs="Sanskrit Text"/>
+          <w:sz w:val="24"/>
+          <w:szCs w:val="24"/>
+        </w:rPr>
+        <w:t>fferente)</w:t>
+      </w:r>
+    </w:p>
+    <w:p>
+      <w:pPr>
+        <w:pStyle w:val="Paragrafoelenco"/>
+        <w:numPr>
+          <w:ilvl w:val="0"/>
+          <w:numId w:val="4"/>
+        </w:numPr>
+        <w:spacing w:after="240" w:line="276" w:lineRule="auto"/>
+        <w:jc w:val="both"/>
+        <w:rPr>
+          <w:rFonts w:ascii="Garamond" w:hAnsi="Garamond" w:cs="Sanskrit Text"/>
+          <w:sz w:val="24"/>
+          <w:szCs w:val="24"/>
+        </w:rPr>
+      </w:pPr>
+      <w:bookmarkStart w:id="3" w:name="_Hlk117014405"/>
+      <w:r>
+        <w:rPr>
+          <w:rFonts w:ascii="Garamond" w:hAnsi="Garamond" w:cs="Sanskrit Text"/>
+          <w:sz w:val="24"/>
+          <w:szCs w:val="24"/>
+        </w:rPr>
+        <w:t xml:space="preserve">Il sistema mostra all’utente un </w:t>
+      </w:r>
+      <w:proofErr w:type="spellStart"/>
+      <w:r>
+        <w:rPr>
+          <w:rFonts w:ascii="Garamond" w:hAnsi="Garamond" w:cs="Sanskrit Text"/>
+          <w:sz w:val="24"/>
+          <w:szCs w:val="24"/>
+        </w:rPr>
+        <w:t>form</w:t>
+      </w:r>
+      <w:proofErr w:type="spellEnd"/>
+      <w:r>
+        <w:rPr>
+          <w:rFonts w:ascii="Garamond" w:hAnsi="Garamond" w:cs="Sanskrit Text"/>
+          <w:sz w:val="24"/>
+          <w:szCs w:val="24"/>
+        </w:rPr>
+        <w:t xml:space="preserve"> differente in base al tipo di scelta fatta:</w:t>
+      </w:r>
+    </w:p>
+    <w:bookmarkEnd w:id="3"/>
+    <w:p>
+      <w:pPr>
+        <w:pStyle w:val="Paragrafoelenco"/>
+        <w:numPr>
+          <w:ilvl w:val="1"/>
+          <w:numId w:val="4"/>
+        </w:numPr>
+        <w:spacing w:after="240" w:line="276" w:lineRule="auto"/>
+        <w:jc w:val="both"/>
+        <w:rPr>
+          <w:rFonts w:ascii="Garamond" w:hAnsi="Garamond" w:cs="Sanskrit Text"/>
+          <w:sz w:val="24"/>
+          <w:szCs w:val="24"/>
+        </w:rPr>
+      </w:pPr>
+      <w:r>
+        <w:rPr>
+          <w:rFonts w:ascii="Garamond" w:hAnsi="Garamond" w:cs="Sanskrit Text"/>
+          <w:sz w:val="24"/>
+          <w:szCs w:val="24"/>
+        </w:rPr>
+        <w:t>Se la scelta è studente, l’utente dovrà inserire il nome dell’Università [</w:t>
+      </w:r>
+      <w:proofErr w:type="spellStart"/>
+      <w:r>
+        <w:rPr>
+          <w:rFonts w:ascii="Garamond" w:hAnsi="Garamond" w:cs="Sanskrit Text"/>
+          <w:sz w:val="24"/>
+          <w:szCs w:val="24"/>
+        </w:rPr>
+        <w:t>exception</w:t>
+      </w:r>
+      <w:proofErr w:type="spellEnd"/>
+      <w:r>
+        <w:rPr>
+          <w:rFonts w:ascii="Garamond" w:hAnsi="Garamond" w:cs="Sanskrit Text"/>
+          <w:sz w:val="24"/>
+          <w:szCs w:val="24"/>
+        </w:rPr>
+        <w:t xml:space="preserve"> 1], una volta inserito dovrà accettare i “Termini e condizioni, privacy e policy”</w:t>
+      </w:r>
+      <w:r>
+        <w:rPr>
+          <w:rFonts w:ascii="Garamond" w:hAnsi="Garamond" w:cs="Sanskrit Text"/>
+          <w:sz w:val="24"/>
+          <w:szCs w:val="24"/>
+        </w:rPr>
+        <w:t xml:space="preserve"> (obbligatoriamente)</w:t>
+      </w:r>
+      <w:r>
+        <w:rPr>
+          <w:rFonts w:ascii="Garamond" w:hAnsi="Garamond" w:cs="Sanskrit Text"/>
+          <w:sz w:val="24"/>
+          <w:szCs w:val="24"/>
+        </w:rPr>
+        <w:t>, una volta completato tutto</w:t>
+      </w:r>
+      <w:r>
+        <w:rPr>
+          <w:rFonts w:ascii="Garamond" w:hAnsi="Garamond" w:cs="Sanskrit Text"/>
+          <w:sz w:val="24"/>
+          <w:szCs w:val="24"/>
+        </w:rPr>
+        <w:t xml:space="preserve"> e cliccato su “Registrati”</w:t>
+      </w:r>
+      <w:r>
+        <w:rPr>
+          <w:rFonts w:ascii="Garamond" w:hAnsi="Garamond" w:cs="Sanskrit Text"/>
+          <w:sz w:val="24"/>
+          <w:szCs w:val="24"/>
+        </w:rPr>
+        <w:t xml:space="preserve">, l’utente verrà indirizzato sulla pagina di login dell’Università scelta, dove inserirà le credenziali istituzionali, una volta completato tutto </w:t>
+      </w:r>
+      <w:r>
+        <w:rPr>
+          <w:rFonts w:ascii="Garamond" w:hAnsi="Garamond" w:cs="Sanskrit Text"/>
+          <w:sz w:val="24"/>
+          <w:szCs w:val="24"/>
+        </w:rPr>
+        <w:t>il procedimento</w:t>
+      </w:r>
+      <w:r>
+        <w:rPr>
+          <w:rFonts w:ascii="Garamond" w:hAnsi="Garamond" w:cs="Sanskrit Text"/>
+          <w:sz w:val="24"/>
+          <w:szCs w:val="24"/>
+        </w:rPr>
+        <w:t xml:space="preserve"> il sistema otterrà direttamente tutte le informazioni</w:t>
+      </w:r>
+      <w:r>
+        <w:rPr>
+          <w:rFonts w:ascii="Garamond" w:hAnsi="Garamond" w:cs="Sanskrit Text"/>
+          <w:sz w:val="24"/>
+          <w:szCs w:val="24"/>
+        </w:rPr>
+        <w:t xml:space="preserve"> sullo studente</w:t>
+      </w:r>
+      <w:r>
+        <w:rPr>
+          <w:rFonts w:ascii="Garamond" w:hAnsi="Garamond" w:cs="Sanskrit Text"/>
+          <w:sz w:val="24"/>
+          <w:szCs w:val="24"/>
+        </w:rPr>
+        <w:t xml:space="preserve"> grazie all’account istituzionale.</w:t>
+      </w:r>
+    </w:p>
+    <w:p>
+      <w:pPr>
+        <w:pStyle w:val="Paragrafoelenco"/>
+        <w:numPr>
+          <w:ilvl w:val="1"/>
+          <w:numId w:val="4"/>
+        </w:numPr>
+        <w:spacing w:after="240" w:line="276" w:lineRule="auto"/>
+        <w:jc w:val="both"/>
+        <w:rPr>
+          <w:rFonts w:ascii="Garamond" w:hAnsi="Garamond" w:cs="Sanskrit Text"/>
+          <w:sz w:val="24"/>
+          <w:szCs w:val="24"/>
+        </w:rPr>
+      </w:pPr>
+      <w:r>
+        <w:rPr>
+          <w:rFonts w:ascii="Garamond" w:hAnsi="Garamond" w:cs="Sanskrit Text"/>
+          <w:sz w:val="24"/>
+          <w:szCs w:val="24"/>
+        </w:rPr>
+        <w:t>Se la scelta è offerente, l’utente do</w:t>
+      </w:r>
+      <w:r>
+        <w:rPr>
+          <w:rFonts w:ascii="Garamond" w:hAnsi="Garamond" w:cs="Sanskrit Text"/>
+          <w:sz w:val="24"/>
+          <w:szCs w:val="24"/>
+        </w:rPr>
+        <w:t>vrà inserire le seguenti informazioni:</w:t>
+      </w:r>
+    </w:p>
+    <w:p>
+      <w:pPr>
+        <w:pStyle w:val="Paragrafoelenco"/>
+        <w:numPr>
+          <w:ilvl w:val="2"/>
+          <w:numId w:val="4"/>
+        </w:numPr>
+        <w:spacing w:after="240" w:line="276" w:lineRule="auto"/>
+        <w:jc w:val="both"/>
+        <w:rPr>
+          <w:rFonts w:ascii="Garamond" w:hAnsi="Garamond" w:cs="Sanskrit Text"/>
+          <w:sz w:val="24"/>
+          <w:szCs w:val="24"/>
+        </w:rPr>
+      </w:pPr>
+      <w:r>
+        <w:rPr>
+          <w:rFonts w:ascii="Garamond" w:hAnsi="Garamond" w:cs="Sanskrit Text"/>
+          <w:sz w:val="24"/>
+          <w:szCs w:val="24"/>
+        </w:rPr>
+        <w:lastRenderedPageBreak/>
+        <w:t>Nome</w:t>
+      </w:r>
+    </w:p>
+    <w:p>
+      <w:pPr>
+        <w:pStyle w:val="Paragrafoelenco"/>
+        <w:numPr>
+          <w:ilvl w:val="2"/>
+          <w:numId w:val="4"/>
+        </w:numPr>
+        <w:spacing w:after="240" w:line="276" w:lineRule="auto"/>
+        <w:jc w:val="both"/>
+        <w:rPr>
+          <w:rFonts w:ascii="Garamond" w:hAnsi="Garamond" w:cs="Sanskrit Text"/>
+          <w:sz w:val="24"/>
+          <w:szCs w:val="24"/>
+        </w:rPr>
+      </w:pPr>
+      <w:r>
+        <w:rPr>
+          <w:rFonts w:ascii="Garamond" w:hAnsi="Garamond" w:cs="Sanskrit Text"/>
+          <w:sz w:val="24"/>
+          <w:szCs w:val="24"/>
+        </w:rPr>
+        <w:t>Cognome</w:t>
+      </w:r>
+    </w:p>
+    <w:p>
+      <w:pPr>
+        <w:pStyle w:val="Paragrafoelenco"/>
+        <w:numPr>
+          <w:ilvl w:val="2"/>
+          <w:numId w:val="4"/>
+        </w:numPr>
+        <w:spacing w:after="240" w:line="276" w:lineRule="auto"/>
+        <w:jc w:val="both"/>
+        <w:rPr>
+          <w:rFonts w:ascii="Garamond" w:hAnsi="Garamond" w:cs="Sanskrit Text"/>
+          <w:sz w:val="24"/>
+          <w:szCs w:val="24"/>
+        </w:rPr>
+      </w:pPr>
+      <w:r>
+        <w:rPr>
+          <w:rFonts w:ascii="Garamond" w:hAnsi="Garamond" w:cs="Sanskrit Text"/>
+          <w:sz w:val="24"/>
+          <w:szCs w:val="24"/>
+        </w:rPr>
+        <w:t>Email [</w:t>
+      </w:r>
+      <w:proofErr w:type="spellStart"/>
+      <w:r>
+        <w:rPr>
+          <w:rFonts w:ascii="Garamond" w:hAnsi="Garamond" w:cs="Sanskrit Text"/>
+          <w:sz w:val="24"/>
+          <w:szCs w:val="24"/>
+        </w:rPr>
+        <w:t>exception</w:t>
+      </w:r>
+      <w:proofErr w:type="spellEnd"/>
+      <w:r>
+        <w:rPr>
+          <w:rFonts w:ascii="Garamond" w:hAnsi="Garamond" w:cs="Sanskrit Text"/>
+          <w:sz w:val="24"/>
+          <w:szCs w:val="24"/>
+        </w:rPr>
+        <w:t xml:space="preserve"> 2]</w:t>
+      </w:r>
+    </w:p>
+    <w:p>
+      <w:pPr>
+        <w:pStyle w:val="Paragrafoelenco"/>
+        <w:numPr>
+          <w:ilvl w:val="2"/>
+          <w:numId w:val="4"/>
+        </w:numPr>
+        <w:spacing w:after="240" w:line="276" w:lineRule="auto"/>
+        <w:jc w:val="both"/>
+        <w:rPr>
+          <w:rFonts w:ascii="Garamond" w:hAnsi="Garamond" w:cs="Sanskrit Text"/>
+          <w:sz w:val="24"/>
+          <w:szCs w:val="24"/>
+        </w:rPr>
+      </w:pPr>
+      <w:r>
+        <w:rPr>
+          <w:rFonts w:ascii="Garamond" w:hAnsi="Garamond" w:cs="Sanskrit Text"/>
+          <w:sz w:val="24"/>
+          <w:szCs w:val="24"/>
+        </w:rPr>
+        <w:t>Password con conferma password [</w:t>
+      </w:r>
+      <w:proofErr w:type="spellStart"/>
+      <w:r>
+        <w:rPr>
+          <w:rFonts w:ascii="Garamond" w:hAnsi="Garamond" w:cs="Sanskrit Text"/>
+          <w:sz w:val="24"/>
+          <w:szCs w:val="24"/>
+        </w:rPr>
+        <w:t>exception</w:t>
+      </w:r>
+      <w:proofErr w:type="spellEnd"/>
+      <w:r>
+        <w:rPr>
+          <w:rFonts w:ascii="Garamond" w:hAnsi="Garamond" w:cs="Sanskrit Text"/>
+          <w:sz w:val="24"/>
+          <w:szCs w:val="24"/>
+        </w:rPr>
+        <w:t xml:space="preserve"> </w:t>
+      </w:r>
+      <w:proofErr w:type="gramStart"/>
+      <w:r>
+        <w:rPr>
+          <w:rFonts w:ascii="Garamond" w:hAnsi="Garamond" w:cs="Sanskrit Text"/>
+          <w:sz w:val="24"/>
+          <w:szCs w:val="24"/>
+        </w:rPr>
+        <w:t>3][</w:t>
+      </w:r>
+      <w:proofErr w:type="spellStart"/>
+      <w:proofErr w:type="gramEnd"/>
+      <w:r>
+        <w:rPr>
+          <w:rFonts w:ascii="Garamond" w:hAnsi="Garamond" w:cs="Sanskrit Text"/>
+          <w:sz w:val="24"/>
+          <w:szCs w:val="24"/>
+        </w:rPr>
+        <w:t>exception</w:t>
+      </w:r>
+      <w:proofErr w:type="spellEnd"/>
+      <w:r>
+        <w:rPr>
+          <w:rFonts w:ascii="Garamond" w:hAnsi="Garamond" w:cs="Sanskrit Text"/>
+          <w:sz w:val="24"/>
+          <w:szCs w:val="24"/>
+        </w:rPr>
+        <w:t xml:space="preserve"> 4]</w:t>
+      </w:r>
+    </w:p>
+    <w:p>
+      <w:pPr>
+        <w:pStyle w:val="Paragrafoelenco"/>
+        <w:numPr>
+          <w:ilvl w:val="2"/>
+          <w:numId w:val="4"/>
+        </w:numPr>
+        <w:spacing w:after="240" w:line="276" w:lineRule="auto"/>
+        <w:jc w:val="both"/>
+        <w:rPr>
+          <w:rFonts w:ascii="Garamond" w:hAnsi="Garamond" w:cs="Sanskrit Text"/>
+          <w:sz w:val="24"/>
+          <w:szCs w:val="24"/>
+        </w:rPr>
+      </w:pPr>
+      <w:r>
+        <w:rPr>
+          <w:rFonts w:ascii="Garamond" w:hAnsi="Garamond" w:cs="Sanskrit Text"/>
+          <w:sz w:val="24"/>
+          <w:szCs w:val="24"/>
+        </w:rPr>
+        <w:t xml:space="preserve">Una volta inserito tutto correttamente, l’utente dovrà </w:t>
+      </w:r>
+      <w:r>
+        <w:rPr>
+          <w:rFonts w:ascii="Garamond" w:hAnsi="Garamond" w:cs="Sanskrit Text"/>
+          <w:sz w:val="24"/>
+          <w:szCs w:val="24"/>
+        </w:rPr>
+        <w:t>accettare i “Termini e condizioni, privacy e policy”</w:t>
+      </w:r>
+      <w:r>
+        <w:rPr>
+          <w:rFonts w:ascii="Garamond" w:hAnsi="Garamond" w:cs="Sanskrit Text"/>
+          <w:sz w:val="24"/>
+          <w:szCs w:val="24"/>
+        </w:rPr>
+        <w:t xml:space="preserve"> (obbligatoriamente) e cliccare su “Registrati”.</w:t>
+      </w:r>
+    </w:p>
+    <w:p>
+      <w:pPr>
+        <w:pStyle w:val="Paragrafoelenco"/>
+        <w:numPr>
+          <w:ilvl w:val="0"/>
+          <w:numId w:val="4"/>
+        </w:numPr>
+        <w:spacing w:after="240" w:line="276" w:lineRule="auto"/>
+        <w:jc w:val="both"/>
+        <w:rPr>
+          <w:rFonts w:ascii="Garamond" w:hAnsi="Garamond" w:cs="Sanskrit Text"/>
+          <w:sz w:val="24"/>
+          <w:szCs w:val="24"/>
+        </w:rPr>
+      </w:pPr>
+      <w:r>
+        <w:rPr>
+          <w:rFonts w:ascii="Garamond" w:hAnsi="Garamond" w:cs="Sanskrit Text"/>
+          <w:sz w:val="24"/>
+          <w:szCs w:val="24"/>
+        </w:rPr>
+        <w:t>Una volta completato tutto il procedimento, ad entrambe le tipologie di utenze arriverà una email di conferma</w:t>
+      </w:r>
+    </w:p>
+    <w:p>
+      <w:pPr>
+        <w:spacing w:after="240" w:line="276" w:lineRule="auto"/>
+        <w:jc w:val="both"/>
+        <w:rPr>
+          <w:rFonts w:ascii="Garamond" w:hAnsi="Garamond" w:cs="Sanskrit Text"/>
+          <w:sz w:val="24"/>
+          <w:szCs w:val="24"/>
+        </w:rPr>
+      </w:pPr>
+      <w:proofErr w:type="spellStart"/>
+      <w:r>
+        <w:rPr>
+          <w:rFonts w:ascii="Garamond" w:hAnsi="Garamond" w:cs="Sanskrit Text"/>
+          <w:sz w:val="24"/>
+          <w:szCs w:val="24"/>
+        </w:rPr>
+        <w:t>Exceptions</w:t>
+      </w:r>
+      <w:proofErr w:type="spellEnd"/>
+      <w:r>
+        <w:rPr>
+          <w:rFonts w:ascii="Garamond" w:hAnsi="Garamond" w:cs="Sanskrit Text"/>
+          <w:sz w:val="24"/>
+          <w:szCs w:val="24"/>
+        </w:rPr>
+        <w:t>:</w:t>
+      </w:r>
+    </w:p>
+    <w:p>
+      <w:pPr>
+        <w:spacing w:after="240" w:line="276" w:lineRule="auto"/>
+        <w:jc w:val="both"/>
+        <w:rPr>
+          <w:rFonts w:ascii="Garamond" w:hAnsi="Garamond" w:cs="Sanskrit Text"/>
+          <w:sz w:val="24"/>
+          <w:szCs w:val="24"/>
+        </w:rPr>
+      </w:pPr>
+      <w:r>
+        <w:rPr>
+          <w:rFonts w:ascii="Garamond" w:hAnsi="Garamond" w:cs="Sanskrit Text"/>
+          <w:sz w:val="24"/>
+          <w:szCs w:val="24"/>
+        </w:rPr>
+        <w:t>[</w:t>
+      </w:r>
+      <w:proofErr w:type="spellStart"/>
+      <w:r>
+        <w:rPr>
+          <w:rFonts w:ascii="Garamond" w:hAnsi="Garamond" w:cs="Sanskrit Text"/>
+          <w:sz w:val="24"/>
+          <w:szCs w:val="24"/>
+        </w:rPr>
+        <w:t>exception</w:t>
+      </w:r>
+      <w:proofErr w:type="spellEnd"/>
+      <w:r>
+        <w:rPr>
+          <w:rFonts w:ascii="Garamond" w:hAnsi="Garamond" w:cs="Sanskrit Text"/>
+          <w:sz w:val="24"/>
+          <w:szCs w:val="24"/>
+        </w:rPr>
+        <w:t xml:space="preserve"> 1] Se l’Università non è presente nel sistema, l’utente non può registrarsi come studente</w:t>
+      </w:r>
+    </w:p>
+    <w:p>
+      <w:pPr>
+        <w:spacing w:after="240" w:line="276" w:lineRule="auto"/>
+        <w:jc w:val="both"/>
+        <w:rPr>
+          <w:rFonts w:ascii="Garamond" w:hAnsi="Garamond" w:cs="Sanskrit Text"/>
+          <w:sz w:val="24"/>
+          <w:szCs w:val="24"/>
+        </w:rPr>
+      </w:pPr>
+      <w:r>
+        <w:rPr>
+          <w:rFonts w:ascii="Garamond" w:hAnsi="Garamond" w:cs="Sanskrit Text"/>
+          <w:sz w:val="24"/>
+          <w:szCs w:val="24"/>
+        </w:rPr>
+        <w:t>[</w:t>
+      </w:r>
+      <w:proofErr w:type="spellStart"/>
+      <w:r>
+        <w:rPr>
+          <w:rFonts w:ascii="Garamond" w:hAnsi="Garamond" w:cs="Sanskrit Text"/>
+          <w:sz w:val="24"/>
+          <w:szCs w:val="24"/>
+        </w:rPr>
+        <w:t>exception</w:t>
+      </w:r>
+      <w:proofErr w:type="spellEnd"/>
+      <w:r>
+        <w:rPr>
+          <w:rFonts w:ascii="Garamond" w:hAnsi="Garamond" w:cs="Sanskrit Text"/>
+          <w:sz w:val="24"/>
+          <w:szCs w:val="24"/>
+        </w:rPr>
+        <w:t xml:space="preserve"> 2] Se non rispetta lo standard delle mail, il sistema darà errore</w:t>
+      </w:r>
+    </w:p>
+    <w:p>
+      <w:pPr>
+        <w:spacing w:after="240" w:line="276" w:lineRule="auto"/>
+        <w:jc w:val="both"/>
+        <w:rPr>
+          <w:rFonts w:ascii="Garamond" w:hAnsi="Garamond" w:cs="Sanskrit Text"/>
+          <w:sz w:val="24"/>
+          <w:szCs w:val="24"/>
+        </w:rPr>
+      </w:pPr>
+      <w:r>
+        <w:rPr>
+          <w:rFonts w:ascii="Garamond" w:hAnsi="Garamond" w:cs="Sanskrit Text"/>
+          <w:sz w:val="24"/>
+          <w:szCs w:val="24"/>
+        </w:rPr>
+        <w:t>[</w:t>
+      </w:r>
+      <w:proofErr w:type="spellStart"/>
+      <w:r>
+        <w:rPr>
+          <w:rFonts w:ascii="Garamond" w:hAnsi="Garamond" w:cs="Sanskrit Text"/>
+          <w:sz w:val="24"/>
+          <w:szCs w:val="24"/>
+        </w:rPr>
+        <w:t>exception</w:t>
+      </w:r>
+      <w:proofErr w:type="spellEnd"/>
+      <w:r>
+        <w:rPr>
+          <w:rFonts w:ascii="Garamond" w:hAnsi="Garamond" w:cs="Sanskrit Text"/>
+          <w:sz w:val="24"/>
+          <w:szCs w:val="24"/>
+        </w:rPr>
+        <w:t xml:space="preserve"> 3] Se non rispetta lo standard di “Strong Password”, il sistema darà errore</w:t>
+      </w:r>
+    </w:p>
+    <w:p>
+      <w:pPr>
+        <w:spacing w:after="240" w:line="276" w:lineRule="auto"/>
+        <w:jc w:val="both"/>
+        <w:rPr>
+          <w:rFonts w:ascii="Garamond" w:hAnsi="Garamond" w:cs="Sanskrit Text"/>
+          <w:sz w:val="24"/>
+          <w:szCs w:val="24"/>
+        </w:rPr>
+      </w:pPr>
+      <w:r>
+        <w:rPr>
+          <w:rFonts w:ascii="Garamond" w:hAnsi="Garamond" w:cs="Sanskrit Text"/>
+          <w:sz w:val="24"/>
+          <w:szCs w:val="24"/>
+        </w:rPr>
+        <w:t>[</w:t>
+      </w:r>
+      <w:proofErr w:type="spellStart"/>
+      <w:r>
+        <w:rPr>
+          <w:rFonts w:ascii="Garamond" w:hAnsi="Garamond" w:cs="Sanskrit Text"/>
+          <w:sz w:val="24"/>
+          <w:szCs w:val="24"/>
+        </w:rPr>
+        <w:t>exception</w:t>
+      </w:r>
+      <w:proofErr w:type="spellEnd"/>
+      <w:r>
+        <w:rPr>
+          <w:rFonts w:ascii="Garamond" w:hAnsi="Garamond" w:cs="Sanskrit Text"/>
+          <w:sz w:val="24"/>
+          <w:szCs w:val="24"/>
+        </w:rPr>
+        <w:t xml:space="preserve"> 4] Se non coincidono Password e Conferma password, il sistema darà errore</w:t>
+      </w:r>
+    </w:p>
+    <w:p>
+      <w:pPr>
+        <w:spacing w:after="240" w:line="276" w:lineRule="auto"/>
+        <w:ind w:left="284"/>
+        <w:jc w:val="both"/>
         <w:rPr>
           <w:rFonts w:ascii="Garamond" w:hAnsi="Garamond" w:cs="Calibri Light"/>
           <w:b/>
@@ -595,31 +1424,14 @@
           <w:sz w:val="24"/>
           <w:szCs w:val="24"/>
         </w:rPr>
-        <w:t xml:space="preserve">Login nel sistema </w:t>
-      </w:r>
-    </w:p>
-    <w:p>
-      <w:pPr>
-        <w:spacing w:after="240" w:line="276" w:lineRule="auto"/>
-        <w:ind w:left="284"/>
-        <w:jc w:val="both"/>
-        <w:rPr>
-          <w:rFonts w:ascii="Garamond" w:hAnsi="Garamond" w:cs="Calibri Light"/>
-          <w:sz w:val="24"/>
-          <w:szCs w:val="24"/>
-        </w:rPr>
-      </w:pPr>
-      <w:bookmarkStart w:id="3" w:name="F3"/>
-      <w:bookmarkStart w:id="4" w:name="RF3"/>
-      <w:bookmarkEnd w:id="3"/>
-      <w:bookmarkEnd w:id="4"/>
-      <w:r>
-        <w:rPr>
-          <w:rFonts w:ascii="Garamond" w:hAnsi="Garamond" w:cs="Calibri Light"/>
-          <w:sz w:val="24"/>
-          <w:szCs w:val="24"/>
-        </w:rPr>
-        <w:t>RF3</w:t>
+      </w:pPr>
+      <w:r>
+        <w:rPr>
+          <w:rFonts w:ascii="Garamond" w:hAnsi="Garamond" w:cs="Calibri Light"/>
+          <w:sz w:val="24"/>
+          <w:szCs w:val="24"/>
+        </w:rPr>
+        <w:t>RF2</w:t>
       </w:r>
       <w:r>
         <w:rPr>
@@ -645,51 +1457,14 @@
           <w:sz w:val="24"/>
           <w:szCs w:val="24"/>
         </w:rPr>
-        <w:t>Invio e-mail di conferma</w:t>
-      </w:r>
-    </w:p>
-    <w:p>
-      <w:pPr>
-        <w:pStyle w:val="Titolo2"/>
-      </w:pPr>
-      <w:bookmarkStart w:id="5" w:name="_Toc116165081"/>
-      <w:bookmarkStart w:id="6" w:name="_Toc116202436"/>
-      <w:r>
-        <w:t>3.2 Utente Autenticato: utente studente</w:t>
-      </w:r>
-      <w:bookmarkEnd w:id="5"/>
-      <w:bookmarkEnd w:id="6"/>
+        <w:t xml:space="preserve">Login nel sistema </w:t>
+      </w:r>
     </w:p>
     <w:p>
       <w:pPr>
         <w:spacing w:after="240" w:line="276" w:lineRule="auto"/>
         <w:ind w:left="284"/>
-        <w:jc w:val="both"/>
-        <w:rPr>
-          <w:rFonts w:ascii="Garamond" w:hAnsi="Garamond" w:cs="Calibri Light"/>
-          <w:sz w:val="24"/>
-          <w:szCs w:val="24"/>
-        </w:rPr>
-      </w:pPr>
-      <w:bookmarkStart w:id="7" w:name="RF4"/>
-      <w:bookmarkEnd w:id="7"/>
-      <w:r>
-        <w:rPr>
-          <w:rFonts w:ascii="Garamond" w:hAnsi="Garamond" w:cs="Calibri Light"/>
-          <w:sz w:val="24"/>
-          <w:szCs w:val="24"/>
-        </w:rPr>
-        <w:t xml:space="preserve">RF4 </w:t>
-      </w:r>
-      <w:r>
-        <w:rPr>
-          <w:rFonts w:ascii="Garamond" w:hAnsi="Garamond" w:cs="Calibri Light"/>
-          <w:sz w:val="24"/>
-          <w:szCs w:val="24"/>
-        </w:rPr>
-        <w:tab/>
-      </w:r>
-      <w:r>
+        <w:jc w:val="center"/>
         <w:rPr>
           <w:rFonts w:ascii="Garamond" w:hAnsi="Garamond" w:cs="Calibri Light"/>
           <w:b/>
@@ -697,7 +1472,62 @@
           <w:sz w:val="24"/>
           <w:szCs w:val="24"/>
         </w:rPr>
-        <w:t>Calendario</w:t>
+      </w:pPr>
+      <w:r>
+        <w:rPr>
+          <w:rFonts w:ascii="Garamond" w:hAnsi="Garamond" w:cs="Calibri Light"/>
+          <w:noProof/>
+          <w:sz w:val="24"/>
+          <w:szCs w:val="24"/>
+        </w:rPr>
+        <w:drawing>
+          <wp:inline distT="0" distB="0" distL="0" distR="0" wp14:anchorId="0F068940" wp14:editId="6955C9CF">
+            <wp:extent cx="5315014" cy="3848518"/>
+            <wp:effectExtent l="0" t="0" r="0" b="0"/>
+            <wp:docPr id="6" name="Immagine 6"/>
+            <wp:cNvGraphicFramePr>
+              <a:graphicFrameLocks xmlns:a="http://schemas.openxmlformats.org/drawingml/2006/main" noChangeAspect="1"/>
+            </wp:cNvGraphicFramePr>
+            <a:graphic xmlns:a="http://schemas.openxmlformats.org/drawingml/2006/main">
+              <a:graphicData uri="http://schemas.openxmlformats.org/drawingml/2006/picture">
+                <pic:pic xmlns:pic="http://schemas.openxmlformats.org/drawingml/2006/picture">
+                  <pic:nvPicPr>
+                    <pic:cNvPr id="0" name="Picture 3"/>
+                    <pic:cNvPicPr>
+                      <a:picLocks noChangeAspect="1" noChangeArrowheads="1"/>
+                    </pic:cNvPicPr>
+                  </pic:nvPicPr>
+                  <pic:blipFill>
+                    <a:blip r:embed="rId8" cstate="print">
+                      <a:extLst>
+                        <a:ext uri="{28A0092B-C50C-407E-A947-70E740481C1C}">
+                          <a14:useLocalDpi xmlns:a14="http://schemas.microsoft.com/office/drawing/2010/main" val="0"/>
+                        </a:ext>
+                      </a:extLst>
+                    </a:blip>
+                    <a:srcRect/>
+                    <a:stretch>
+                      <a:fillRect/>
+                    </a:stretch>
+                  </pic:blipFill>
+                  <pic:spPr bwMode="auto">
+                    <a:xfrm>
+                      <a:off x="0" y="0"/>
+                      <a:ext cx="5334599" cy="3862700"/>
+                    </a:xfrm>
+                    <a:prstGeom prst="rect">
+                      <a:avLst/>
+                    </a:prstGeom>
+                    <a:noFill/>
+                    <a:ln>
+                      <a:noFill/>
+                    </a:ln>
+                  </pic:spPr>
+                </pic:pic>
+              </a:graphicData>
+            </a:graphic>
+          </wp:inline>
+        </w:drawing>
       </w:r>
     </w:p>
     <w:p>
@@ -717,25 +1547,463 @@
           <w:sz w:val="24"/>
           <w:szCs w:val="24"/>
         </w:rPr>
-        <w:t>RF5</w:t>
-      </w:r>
-      <w:r>
-        <w:rPr>
-          <w:rFonts w:ascii="Garamond" w:hAnsi="Garamond" w:cs="Calibri Light"/>
-          <w:sz w:val="24"/>
-          <w:szCs w:val="24"/>
-        </w:rPr>
-        <w:tab/>
-      </w:r>
-      <w:r>
-        <w:rPr>
-          <w:rFonts w:ascii="Garamond" w:hAnsi="Garamond" w:cs="Calibri Light"/>
-          <w:sz w:val="24"/>
-          <w:szCs w:val="24"/>
-        </w:rPr>
-        <w:tab/>
-      </w:r>
-      <w:r>
+        <w:t>Titolo</w:t>
+      </w:r>
+      <w:r>
+        <w:rPr>
+          <w:rFonts w:ascii="Garamond" w:hAnsi="Garamond" w:cs="Calibri Light"/>
+          <w:sz w:val="24"/>
+          <w:szCs w:val="24"/>
+        </w:rPr>
+        <w:t>: login utente</w:t>
+      </w:r>
+    </w:p>
+    <w:p>
+      <w:pPr>
+        <w:spacing w:after="240" w:line="276" w:lineRule="auto"/>
+        <w:ind w:left="284"/>
+        <w:jc w:val="both"/>
+        <w:rPr>
+          <w:rFonts w:ascii="Garamond" w:hAnsi="Garamond" w:cs="Calibri Light"/>
+          <w:sz w:val="24"/>
+          <w:szCs w:val="24"/>
+        </w:rPr>
+      </w:pPr>
+      <w:r>
+        <w:rPr>
+          <w:rFonts w:ascii="Garamond" w:hAnsi="Garamond" w:cs="Calibri Light"/>
+          <w:sz w:val="24"/>
+          <w:szCs w:val="24"/>
+        </w:rPr>
+        <w:t>Riassunto: questo use case descrive come avviene il login da parte dell’utente all’interno del nostro sistema</w:t>
+      </w:r>
+    </w:p>
+    <w:p>
+      <w:pPr>
+        <w:spacing w:after="240" w:line="276" w:lineRule="auto"/>
+        <w:ind w:left="284"/>
+        <w:jc w:val="both"/>
+        <w:rPr>
+          <w:rFonts w:ascii="Garamond" w:hAnsi="Garamond" w:cs="Calibri Light"/>
+          <w:sz w:val="24"/>
+          <w:szCs w:val="24"/>
+        </w:rPr>
+      </w:pPr>
+      <w:r>
+        <w:rPr>
+          <w:rFonts w:ascii="Garamond" w:hAnsi="Garamond" w:cs="Calibri Light"/>
+          <w:sz w:val="24"/>
+          <w:szCs w:val="24"/>
+        </w:rPr>
+        <w:t>Descrizione:</w:t>
+      </w:r>
+    </w:p>
+    <w:p>
+      <w:pPr>
+        <w:pStyle w:val="Paragrafoelenco"/>
+        <w:numPr>
+          <w:ilvl w:val="0"/>
+          <w:numId w:val="5"/>
+        </w:numPr>
+        <w:spacing w:after="240" w:line="276" w:lineRule="auto"/>
+        <w:jc w:val="both"/>
+        <w:rPr>
+          <w:rFonts w:ascii="Garamond" w:hAnsi="Garamond" w:cs="Calibri Light"/>
+          <w:sz w:val="24"/>
+          <w:szCs w:val="24"/>
+        </w:rPr>
+      </w:pPr>
+      <w:r>
+        <w:rPr>
+          <w:rFonts w:ascii="Garamond" w:hAnsi="Garamond" w:cs="Calibri Light"/>
+          <w:sz w:val="24"/>
+          <w:szCs w:val="24"/>
+        </w:rPr>
+        <w:lastRenderedPageBreak/>
+        <w:t>L’utente seleziona il tipo di utenza con cui vuole entrare nel sito (Studente/Offerente)</w:t>
+      </w:r>
+    </w:p>
+    <w:p>
+      <w:pPr>
+        <w:pStyle w:val="Paragrafoelenco"/>
+        <w:numPr>
+          <w:ilvl w:val="0"/>
+          <w:numId w:val="5"/>
+        </w:numPr>
+        <w:spacing w:after="240" w:line="276" w:lineRule="auto"/>
+        <w:jc w:val="both"/>
+        <w:rPr>
+          <w:rFonts w:ascii="Garamond" w:hAnsi="Garamond" w:cs="Calibri Light"/>
+          <w:sz w:val="24"/>
+          <w:szCs w:val="24"/>
+        </w:rPr>
+      </w:pPr>
+      <w:r>
+        <w:rPr>
+          <w:rFonts w:ascii="Garamond" w:hAnsi="Garamond" w:cs="Calibri Light"/>
+          <w:sz w:val="24"/>
+          <w:szCs w:val="24"/>
+        </w:rPr>
+        <w:t xml:space="preserve">Il sistema mostra all’utente un </w:t>
+      </w:r>
+      <w:proofErr w:type="spellStart"/>
+      <w:r>
+        <w:rPr>
+          <w:rFonts w:ascii="Garamond" w:hAnsi="Garamond" w:cs="Calibri Light"/>
+          <w:sz w:val="24"/>
+          <w:szCs w:val="24"/>
+        </w:rPr>
+        <w:t>form</w:t>
+      </w:r>
+      <w:proofErr w:type="spellEnd"/>
+      <w:r>
+        <w:rPr>
+          <w:rFonts w:ascii="Garamond" w:hAnsi="Garamond" w:cs="Calibri Light"/>
+          <w:sz w:val="24"/>
+          <w:szCs w:val="24"/>
+        </w:rPr>
+        <w:t xml:space="preserve"> differente in base alla scelta:</w:t>
+      </w:r>
+    </w:p>
+    <w:p>
+      <w:pPr>
+        <w:pStyle w:val="Paragrafoelenco"/>
+        <w:numPr>
+          <w:ilvl w:val="1"/>
+          <w:numId w:val="5"/>
+        </w:numPr>
+        <w:spacing w:after="240" w:line="276" w:lineRule="auto"/>
+        <w:jc w:val="both"/>
+        <w:rPr>
+          <w:rFonts w:ascii="Garamond" w:hAnsi="Garamond" w:cs="Calibri Light"/>
+          <w:sz w:val="24"/>
+          <w:szCs w:val="24"/>
+        </w:rPr>
+      </w:pPr>
+      <w:r>
+        <w:rPr>
+          <w:rFonts w:ascii="Garamond" w:hAnsi="Garamond" w:cs="Calibri Light"/>
+          <w:sz w:val="24"/>
+          <w:szCs w:val="24"/>
+        </w:rPr>
+        <w:t>Se la scelta è studente, l’utente dovrà inserire la mail istituzionale [</w:t>
+      </w:r>
+      <w:proofErr w:type="spellStart"/>
+      <w:r>
+        <w:rPr>
+          <w:rFonts w:ascii="Garamond" w:hAnsi="Garamond" w:cs="Calibri Light"/>
+          <w:sz w:val="24"/>
+          <w:szCs w:val="24"/>
+        </w:rPr>
+        <w:t>exception</w:t>
+      </w:r>
+      <w:proofErr w:type="spellEnd"/>
+      <w:r>
+        <w:rPr>
+          <w:rFonts w:ascii="Garamond" w:hAnsi="Garamond" w:cs="Calibri Light"/>
+          <w:sz w:val="24"/>
+          <w:szCs w:val="24"/>
+        </w:rPr>
+        <w:t xml:space="preserve"> 1], cliccando su “Accedi”, l’utente verrà indirizzato sulla pagina di login dell’Università di riferimento, una volta completato il login, l’utente può tranquillamente utilizzare il sistema</w:t>
+      </w:r>
+    </w:p>
+    <w:p>
+      <w:pPr>
+        <w:pStyle w:val="Paragrafoelenco"/>
+        <w:numPr>
+          <w:ilvl w:val="1"/>
+          <w:numId w:val="5"/>
+        </w:numPr>
+        <w:spacing w:after="240" w:line="276" w:lineRule="auto"/>
+        <w:jc w:val="both"/>
+        <w:rPr>
+          <w:rFonts w:ascii="Garamond" w:hAnsi="Garamond" w:cs="Calibri Light"/>
+          <w:sz w:val="24"/>
+          <w:szCs w:val="24"/>
+        </w:rPr>
+      </w:pPr>
+      <w:r>
+        <w:rPr>
+          <w:rFonts w:ascii="Garamond" w:hAnsi="Garamond" w:cs="Calibri Light"/>
+          <w:sz w:val="24"/>
+          <w:szCs w:val="24"/>
+        </w:rPr>
+        <w:t>Se la scelta è offerente, l’utente dovrà inserire la mail [</w:t>
+      </w:r>
+      <w:proofErr w:type="spellStart"/>
+      <w:r>
+        <w:rPr>
+          <w:rFonts w:ascii="Garamond" w:hAnsi="Garamond" w:cs="Calibri Light"/>
+          <w:sz w:val="24"/>
+          <w:szCs w:val="24"/>
+        </w:rPr>
+        <w:t>exception</w:t>
+      </w:r>
+      <w:proofErr w:type="spellEnd"/>
+      <w:r>
+        <w:rPr>
+          <w:rFonts w:ascii="Garamond" w:hAnsi="Garamond" w:cs="Calibri Light"/>
+          <w:sz w:val="24"/>
+          <w:szCs w:val="24"/>
+        </w:rPr>
+        <w:t xml:space="preserve"> 2] inserita nel momento della registrazione con conseguente password di riconoscimento [extension 1], cliccando su “Accedi” [</w:t>
+      </w:r>
+      <w:proofErr w:type="spellStart"/>
+      <w:r>
+        <w:rPr>
+          <w:rFonts w:ascii="Garamond" w:hAnsi="Garamond" w:cs="Calibri Light"/>
+          <w:sz w:val="24"/>
+          <w:szCs w:val="24"/>
+        </w:rPr>
+        <w:t>exception</w:t>
+      </w:r>
+      <w:proofErr w:type="spellEnd"/>
+      <w:r>
+        <w:rPr>
+          <w:rFonts w:ascii="Garamond" w:hAnsi="Garamond" w:cs="Calibri Light"/>
+          <w:sz w:val="24"/>
+          <w:szCs w:val="24"/>
+        </w:rPr>
+        <w:t xml:space="preserve"> 3] l’utente può tranquillamente utilizzare il sistema.</w:t>
+      </w:r>
+    </w:p>
+    <w:p>
+      <w:pPr>
+        <w:spacing w:after="240" w:line="276" w:lineRule="auto"/>
+        <w:jc w:val="both"/>
+        <w:rPr>
+          <w:rFonts w:ascii="Garamond" w:hAnsi="Garamond" w:cs="Calibri Light"/>
+          <w:sz w:val="24"/>
+          <w:szCs w:val="24"/>
+        </w:rPr>
+      </w:pPr>
+      <w:proofErr w:type="spellStart"/>
+      <w:r>
+        <w:rPr>
+          <w:rFonts w:ascii="Garamond" w:hAnsi="Garamond" w:cs="Calibri Light"/>
+          <w:sz w:val="24"/>
+          <w:szCs w:val="24"/>
+        </w:rPr>
+        <w:t>Exceptions</w:t>
+      </w:r>
+      <w:proofErr w:type="spellEnd"/>
+      <w:r>
+        <w:rPr>
+          <w:rFonts w:ascii="Garamond" w:hAnsi="Garamond" w:cs="Calibri Light"/>
+          <w:sz w:val="24"/>
+          <w:szCs w:val="24"/>
+        </w:rPr>
+        <w:t>:</w:t>
+      </w:r>
+    </w:p>
+    <w:p>
+      <w:pPr>
+        <w:spacing w:after="240" w:line="276" w:lineRule="auto"/>
+        <w:jc w:val="both"/>
+        <w:rPr>
+          <w:rFonts w:ascii="Garamond" w:hAnsi="Garamond" w:cs="Calibri Light"/>
+          <w:sz w:val="24"/>
+          <w:szCs w:val="24"/>
+        </w:rPr>
+      </w:pPr>
+      <w:r>
+        <w:rPr>
+          <w:rFonts w:ascii="Garamond" w:hAnsi="Garamond" w:cs="Calibri Light"/>
+          <w:sz w:val="24"/>
+          <w:szCs w:val="24"/>
+        </w:rPr>
+        <w:t>[</w:t>
+      </w:r>
+      <w:proofErr w:type="spellStart"/>
+      <w:r>
+        <w:rPr>
+          <w:rFonts w:ascii="Garamond" w:hAnsi="Garamond" w:cs="Calibri Light"/>
+          <w:sz w:val="24"/>
+          <w:szCs w:val="24"/>
+        </w:rPr>
+        <w:t>exception</w:t>
+      </w:r>
+      <w:proofErr w:type="spellEnd"/>
+      <w:r>
+        <w:rPr>
+          <w:rFonts w:ascii="Garamond" w:hAnsi="Garamond" w:cs="Calibri Light"/>
+          <w:sz w:val="24"/>
+          <w:szCs w:val="24"/>
+        </w:rPr>
+        <w:t xml:space="preserve"> 1] Se l’utente inserisce un’email non corretta, il sistema darà errore</w:t>
+      </w:r>
+    </w:p>
+    <w:p>
+      <w:pPr>
+        <w:spacing w:after="240" w:line="276" w:lineRule="auto"/>
+        <w:jc w:val="both"/>
+        <w:rPr>
+          <w:rFonts w:ascii="Garamond" w:hAnsi="Garamond" w:cs="Calibri Light"/>
+          <w:sz w:val="24"/>
+          <w:szCs w:val="24"/>
+        </w:rPr>
+      </w:pPr>
+      <w:r>
+        <w:rPr>
+          <w:rFonts w:ascii="Garamond" w:hAnsi="Garamond" w:cs="Calibri Light"/>
+          <w:sz w:val="24"/>
+          <w:szCs w:val="24"/>
+        </w:rPr>
+        <w:t>[</w:t>
+      </w:r>
+      <w:proofErr w:type="spellStart"/>
+      <w:r>
+        <w:rPr>
+          <w:rFonts w:ascii="Garamond" w:hAnsi="Garamond" w:cs="Calibri Light"/>
+          <w:sz w:val="24"/>
+          <w:szCs w:val="24"/>
+        </w:rPr>
+        <w:t>exception</w:t>
+      </w:r>
+      <w:proofErr w:type="spellEnd"/>
+      <w:r>
+        <w:rPr>
+          <w:rFonts w:ascii="Garamond" w:hAnsi="Garamond" w:cs="Calibri Light"/>
+          <w:sz w:val="24"/>
+          <w:szCs w:val="24"/>
+        </w:rPr>
+        <w:t xml:space="preserve"> 2] Se l’utente inserisce un’email non corretta, il sistema darà errore</w:t>
+      </w:r>
+    </w:p>
+    <w:p>
+      <w:pPr>
+        <w:spacing w:after="240" w:line="276" w:lineRule="auto"/>
+        <w:jc w:val="both"/>
+        <w:rPr>
+          <w:rFonts w:ascii="Garamond" w:hAnsi="Garamond" w:cs="Calibri Light"/>
+          <w:sz w:val="24"/>
+          <w:szCs w:val="24"/>
+        </w:rPr>
+      </w:pPr>
+      <w:r>
+        <w:rPr>
+          <w:rFonts w:ascii="Garamond" w:hAnsi="Garamond" w:cs="Calibri Light"/>
+          <w:sz w:val="24"/>
+          <w:szCs w:val="24"/>
+        </w:rPr>
+        <w:t>[</w:t>
+      </w:r>
+      <w:proofErr w:type="spellStart"/>
+      <w:r>
+        <w:rPr>
+          <w:rFonts w:ascii="Garamond" w:hAnsi="Garamond" w:cs="Calibri Light"/>
+          <w:sz w:val="24"/>
+          <w:szCs w:val="24"/>
+        </w:rPr>
+        <w:t>exception</w:t>
+      </w:r>
+      <w:proofErr w:type="spellEnd"/>
+      <w:r>
+        <w:rPr>
+          <w:rFonts w:ascii="Garamond" w:hAnsi="Garamond" w:cs="Calibri Light"/>
+          <w:sz w:val="24"/>
+          <w:szCs w:val="24"/>
+        </w:rPr>
+        <w:t xml:space="preserve"> 3] Se le credenziali inserite non coincidono con le credenziali di registrazione, il sistema darà errore</w:t>
+      </w:r>
+    </w:p>
+    <w:p>
+      <w:pPr>
+        <w:spacing w:after="240" w:line="276" w:lineRule="auto"/>
+        <w:jc w:val="both"/>
+        <w:rPr>
+          <w:rFonts w:ascii="Garamond" w:hAnsi="Garamond" w:cs="Calibri Light"/>
+          <w:sz w:val="24"/>
+          <w:szCs w:val="24"/>
+        </w:rPr>
+      </w:pPr>
+      <w:r>
+        <w:rPr>
+          <w:rFonts w:ascii="Garamond" w:hAnsi="Garamond" w:cs="Calibri Light"/>
+          <w:sz w:val="24"/>
+          <w:szCs w:val="24"/>
+        </w:rPr>
+        <w:t>??????????</w:t>
+      </w:r>
+    </w:p>
+    <w:p>
+      <w:pPr>
+        <w:spacing w:after="240" w:line="276" w:lineRule="auto"/>
+        <w:jc w:val="both"/>
+        <w:rPr>
+          <w:rFonts w:ascii="Garamond" w:hAnsi="Garamond" w:cs="Calibri Light"/>
+          <w:sz w:val="24"/>
+          <w:szCs w:val="24"/>
+        </w:rPr>
+      </w:pPr>
+      <w:r>
+        <w:rPr>
+          <w:rFonts w:ascii="Garamond" w:hAnsi="Garamond" w:cs="Calibri Light"/>
+          <w:sz w:val="24"/>
+          <w:szCs w:val="24"/>
+        </w:rPr>
+        <w:t>Extensions:</w:t>
+      </w:r>
+    </w:p>
+    <w:p>
+      <w:pPr>
+        <w:spacing w:after="240" w:line="276" w:lineRule="auto"/>
+        <w:jc w:val="both"/>
+        <w:rPr>
+          <w:rFonts w:ascii="Garamond" w:hAnsi="Garamond" w:cs="Calibri Light"/>
+          <w:sz w:val="24"/>
+          <w:szCs w:val="24"/>
+        </w:rPr>
+      </w:pPr>
+      <w:r>
+        <w:rPr>
+          <w:rFonts w:ascii="Garamond" w:hAnsi="Garamond" w:cs="Calibri Light"/>
+          <w:sz w:val="24"/>
+          <w:szCs w:val="24"/>
+        </w:rPr>
+        <w:t>[extension 1] Se l’utente dovesse dimenticare la password, il sistema offrirà la possibilità di recuperare la password</w:t>
+      </w:r>
+    </w:p>
+    <w:p>
+      <w:pPr>
+        <w:spacing w:after="240" w:line="276" w:lineRule="auto"/>
+        <w:jc w:val="both"/>
+        <w:rPr>
+          <w:rFonts w:ascii="Garamond" w:hAnsi="Garamond" w:cs="Calibri Light"/>
+          <w:sz w:val="24"/>
+          <w:szCs w:val="24"/>
+        </w:rPr>
+      </w:pPr>
+      <w:r>
+        <w:rPr>
+          <w:rFonts w:ascii="Garamond" w:hAnsi="Garamond" w:cs="Calibri Light"/>
+          <w:sz w:val="24"/>
+          <w:szCs w:val="24"/>
+        </w:rPr>
+        <w:t>??????????</w:t>
+      </w:r>
+    </w:p>
+    <w:p>
+      <w:pPr>
+        <w:pStyle w:val="Titolo2"/>
+      </w:pPr>
+      <w:bookmarkStart w:id="4" w:name="F3"/>
+      <w:bookmarkStart w:id="5" w:name="RF3"/>
+      <w:bookmarkStart w:id="6" w:name="_Toc116165081"/>
+      <w:bookmarkStart w:id="7" w:name="_Toc116202436"/>
+      <w:bookmarkEnd w:id="4"/>
+      <w:bookmarkEnd w:id="5"/>
+      <w:r>
+        <w:t>3.2 Utente Autenticato: utente studente</w:t>
+      </w:r>
+      <w:bookmarkEnd w:id="6"/>
+      <w:bookmarkEnd w:id="7"/>
+    </w:p>
+    <w:p>
+      <w:pPr>
+        <w:spacing w:after="240" w:line="276" w:lineRule="auto"/>
+        <w:ind w:left="284"/>
+        <w:jc w:val="both"/>
         <w:rPr>
           <w:rFonts w:ascii="Garamond" w:hAnsi="Garamond" w:cs="Calibri Light"/>
           <w:b/>
@@ -743,35 +2011,16 @@
           <w:sz w:val="24"/>
           <w:szCs w:val="24"/>
         </w:rPr>
-        <w:t>Catalogo</w:t>
-      </w:r>
-    </w:p>
-    <w:p>
-      <w:pPr>
-        <w:spacing w:after="240" w:line="276" w:lineRule="auto"/>
-        <w:ind w:left="284"/>
-        <w:jc w:val="both"/>
-        <w:rPr>
-          <w:rFonts w:ascii="Garamond" w:hAnsi="Garamond" w:cs="Calibri Light"/>
-          <w:sz w:val="24"/>
-          <w:szCs w:val="24"/>
-        </w:rPr>
-      </w:pPr>
-      <w:r>
-        <w:rPr>
-          <w:rFonts w:ascii="Garamond" w:hAnsi="Garamond" w:cs="Calibri Light"/>
-          <w:sz w:val="24"/>
-          <w:szCs w:val="24"/>
-        </w:rPr>
-        <w:t>RF6</w:t>
-      </w:r>
-      <w:r>
-        <w:rPr>
-          <w:rFonts w:ascii="Garamond" w:hAnsi="Garamond" w:cs="Calibri Light"/>
-          <w:sz w:val="24"/>
-          <w:szCs w:val="24"/>
-        </w:rPr>
-        <w:tab/>
+      </w:pPr>
+      <w:bookmarkStart w:id="8" w:name="RF4"/>
+      <w:bookmarkEnd w:id="8"/>
+      <w:r>
+        <w:rPr>
+          <w:rFonts w:ascii="Garamond" w:hAnsi="Garamond" w:cs="Calibri Light"/>
+          <w:sz w:val="24"/>
+          <w:szCs w:val="24"/>
+        </w:rPr>
+        <w:t xml:space="preserve">RF4 </w:t>
       </w:r>
       <w:r>
         <w:rPr>
@@ -789,7 +2038,371 @@
           <w:sz w:val="24"/>
           <w:szCs w:val="24"/>
         </w:rPr>
-        <w:t>Lista di attesa</w:t>
+        <w:t>Calendario</w:t>
+      </w:r>
+    </w:p>
+    <w:p>
+      <w:pPr>
+        <w:spacing w:after="240" w:line="276" w:lineRule="auto"/>
+        <w:ind w:left="284"/>
+        <w:jc w:val="center"/>
+        <w:rPr>
+          <w:rFonts w:ascii="Garamond" w:hAnsi="Garamond" w:cs="Calibri Light"/>
+          <w:sz w:val="24"/>
+          <w:szCs w:val="24"/>
+        </w:rPr>
+      </w:pPr>
+      <w:r>
+        <w:rPr>
+          <w:rFonts w:ascii="Garamond" w:hAnsi="Garamond" w:cs="Calibri Light"/>
+          <w:noProof/>
+          <w:sz w:val="24"/>
+          <w:szCs w:val="24"/>
+        </w:rPr>
+        <w:drawing>
+          <wp:inline distT="0" distB="0" distL="0" distR="0" wp14:anchorId="561B8C1C" wp14:editId="12262D6D">
+            <wp:extent cx="3848518" cy="3291701"/>
+            <wp:effectExtent l="0" t="0" r="0" b="0"/>
+            <wp:docPr id="7" name="Immagine 7"/>
+            <wp:cNvGraphicFramePr>
+              <a:graphicFrameLocks xmlns:a="http://schemas.openxmlformats.org/drawingml/2006/main" noChangeAspect="1"/>
+            </wp:cNvGraphicFramePr>
+            <a:graphic xmlns:a="http://schemas.openxmlformats.org/drawingml/2006/main">
+              <a:graphicData uri="http://schemas.openxmlformats.org/drawingml/2006/picture">
+                <pic:pic xmlns:pic="http://schemas.openxmlformats.org/drawingml/2006/picture">
+                  <pic:nvPicPr>
+                    <pic:cNvPr id="0" name="Picture 4"/>
+                    <pic:cNvPicPr>
+                      <a:picLocks noChangeAspect="1" noChangeArrowheads="1"/>
+                    </pic:cNvPicPr>
+                  </pic:nvPicPr>
+                  <pic:blipFill>
+                    <a:blip r:embed="rId9" cstate="print">
+                      <a:extLst>
+                        <a:ext uri="{28A0092B-C50C-407E-A947-70E740481C1C}">
+                          <a14:useLocalDpi xmlns:a14="http://schemas.microsoft.com/office/drawing/2010/main" val="0"/>
+                        </a:ext>
+                      </a:extLst>
+                    </a:blip>
+                    <a:srcRect/>
+                    <a:stretch>
+                      <a:fillRect/>
+                    </a:stretch>
+                  </pic:blipFill>
+                  <pic:spPr bwMode="auto">
+                    <a:xfrm>
+                      <a:off x="0" y="0"/>
+                      <a:ext cx="3855078" cy="3297312"/>
+                    </a:xfrm>
+                    <a:prstGeom prst="rect">
+                      <a:avLst/>
+                    </a:prstGeom>
+                    <a:noFill/>
+                    <a:ln>
+                      <a:noFill/>
+                    </a:ln>
+                  </pic:spPr>
+                </pic:pic>
+              </a:graphicData>
+            </a:graphic>
+          </wp:inline>
+        </w:drawing>
+      </w:r>
+    </w:p>
+    <w:p>
+      <w:pPr>
+        <w:spacing w:after="240" w:line="276" w:lineRule="auto"/>
+        <w:ind w:left="284"/>
+        <w:rPr>
+          <w:rFonts w:ascii="Garamond" w:hAnsi="Garamond" w:cs="Calibri Light"/>
+          <w:sz w:val="24"/>
+          <w:szCs w:val="24"/>
+        </w:rPr>
+      </w:pPr>
+      <w:r>
+        <w:rPr>
+          <w:rFonts w:ascii="Garamond" w:hAnsi="Garamond" w:cs="Calibri Light"/>
+          <w:sz w:val="24"/>
+          <w:szCs w:val="24"/>
+        </w:rPr>
+        <w:lastRenderedPageBreak/>
+        <w:t>Titolo: visualizzazione calendario</w:t>
+      </w:r>
+    </w:p>
+    <w:p>
+      <w:pPr>
+        <w:spacing w:after="240" w:line="276" w:lineRule="auto"/>
+        <w:ind w:left="284"/>
+        <w:rPr>
+          <w:rFonts w:ascii="Garamond" w:hAnsi="Garamond" w:cs="Calibri Light"/>
+          <w:sz w:val="24"/>
+          <w:szCs w:val="24"/>
+        </w:rPr>
+      </w:pPr>
+      <w:r>
+        <w:rPr>
+          <w:rFonts w:ascii="Garamond" w:hAnsi="Garamond" w:cs="Calibri Light"/>
+          <w:sz w:val="24"/>
+          <w:szCs w:val="24"/>
+        </w:rPr>
+        <w:t xml:space="preserve">Riassunto: questo use case descrive come l’utente studente </w:t>
+      </w:r>
+      <w:r>
+        <w:rPr>
+          <w:rFonts w:ascii="Garamond" w:hAnsi="Garamond" w:cs="Calibri Light"/>
+          <w:sz w:val="24"/>
+          <w:szCs w:val="24"/>
+        </w:rPr>
+        <w:t>lavora con il calendario personale, presente nel nostro sistema</w:t>
+      </w:r>
+    </w:p>
+    <w:p>
+      <w:pPr>
+        <w:spacing w:after="240" w:line="276" w:lineRule="auto"/>
+        <w:ind w:left="284"/>
+        <w:rPr>
+          <w:rFonts w:ascii="Garamond" w:hAnsi="Garamond" w:cs="Calibri Light"/>
+          <w:sz w:val="24"/>
+          <w:szCs w:val="24"/>
+        </w:rPr>
+      </w:pPr>
+      <w:r>
+        <w:rPr>
+          <w:rFonts w:ascii="Garamond" w:hAnsi="Garamond" w:cs="Calibri Light"/>
+          <w:sz w:val="24"/>
+          <w:szCs w:val="24"/>
+        </w:rPr>
+        <w:t>Descrizione:</w:t>
+      </w:r>
+    </w:p>
+    <w:p>
+      <w:pPr>
+        <w:pStyle w:val="Paragrafoelenco"/>
+        <w:numPr>
+          <w:ilvl w:val="0"/>
+          <w:numId w:val="6"/>
+        </w:numPr>
+        <w:spacing w:after="240" w:line="276" w:lineRule="auto"/>
+        <w:rPr>
+          <w:rFonts w:ascii="Garamond" w:hAnsi="Garamond" w:cs="Calibri Light"/>
+          <w:sz w:val="24"/>
+          <w:szCs w:val="24"/>
+        </w:rPr>
+      </w:pPr>
+      <w:r>
+        <w:rPr>
+          <w:rFonts w:ascii="Garamond" w:hAnsi="Garamond" w:cs="Calibri Light"/>
+          <w:sz w:val="24"/>
+          <w:szCs w:val="24"/>
+        </w:rPr>
+        <w:t>Lo studente al primo accesso dovrà inserire le proprie disponibilità temporali nell’arco della settimana ma anche del mese, in particolare deve inserire:</w:t>
+      </w:r>
+    </w:p>
+    <w:p>
+      <w:pPr>
+        <w:pStyle w:val="Paragrafoelenco"/>
+        <w:numPr>
+          <w:ilvl w:val="1"/>
+          <w:numId w:val="6"/>
+        </w:numPr>
+        <w:spacing w:after="240" w:line="276" w:lineRule="auto"/>
+        <w:rPr>
+          <w:rFonts w:ascii="Garamond" w:hAnsi="Garamond" w:cs="Calibri Light"/>
+          <w:sz w:val="24"/>
+          <w:szCs w:val="24"/>
+        </w:rPr>
+      </w:pPr>
+      <w:r>
+        <w:rPr>
+          <w:rFonts w:ascii="Garamond" w:hAnsi="Garamond" w:cs="Calibri Light"/>
+          <w:sz w:val="24"/>
+          <w:szCs w:val="24"/>
+        </w:rPr>
+        <w:t>Giorno di disponibilità</w:t>
+      </w:r>
+    </w:p>
+    <w:p>
+      <w:pPr>
+        <w:pStyle w:val="Paragrafoelenco"/>
+        <w:numPr>
+          <w:ilvl w:val="1"/>
+          <w:numId w:val="6"/>
+        </w:numPr>
+        <w:spacing w:after="240" w:line="276" w:lineRule="auto"/>
+        <w:rPr>
+          <w:rFonts w:ascii="Garamond" w:hAnsi="Garamond" w:cs="Calibri Light"/>
+          <w:sz w:val="24"/>
+          <w:szCs w:val="24"/>
+        </w:rPr>
+      </w:pPr>
+      <w:r>
+        <w:rPr>
+          <w:rFonts w:ascii="Garamond" w:hAnsi="Garamond" w:cs="Calibri Light"/>
+          <w:sz w:val="24"/>
+          <w:szCs w:val="24"/>
+        </w:rPr>
+        <w:t>Orario di disponibilità</w:t>
+      </w:r>
+    </w:p>
+    <w:p>
+      <w:pPr>
+        <w:pStyle w:val="Paragrafoelenco"/>
+        <w:numPr>
+          <w:ilvl w:val="0"/>
+          <w:numId w:val="6"/>
+        </w:numPr>
+        <w:spacing w:after="240" w:line="276" w:lineRule="auto"/>
+        <w:rPr>
+          <w:rFonts w:ascii="Garamond" w:hAnsi="Garamond" w:cs="Calibri Light"/>
+          <w:sz w:val="24"/>
+          <w:szCs w:val="24"/>
+        </w:rPr>
+      </w:pPr>
+      <w:r>
+        <w:rPr>
+          <w:rFonts w:ascii="Garamond" w:hAnsi="Garamond" w:cs="Calibri Light"/>
+          <w:sz w:val="24"/>
+          <w:szCs w:val="24"/>
+        </w:rPr>
+        <w:t>Il sistema deve permettere allo studente, ogni qual volta desidera, di inserire disponibilità temporali</w:t>
+      </w:r>
+    </w:p>
+    <w:p>
+      <w:pPr>
+        <w:pStyle w:val="Paragrafoelenco"/>
+        <w:numPr>
+          <w:ilvl w:val="0"/>
+          <w:numId w:val="6"/>
+        </w:numPr>
+        <w:spacing w:after="240" w:line="276" w:lineRule="auto"/>
+        <w:rPr>
+          <w:rFonts w:ascii="Garamond" w:hAnsi="Garamond" w:cs="Calibri Light"/>
+          <w:sz w:val="24"/>
+          <w:szCs w:val="24"/>
+        </w:rPr>
+      </w:pPr>
+      <w:r>
+        <w:rPr>
+          <w:rFonts w:ascii="Garamond" w:hAnsi="Garamond" w:cs="Calibri Light"/>
+          <w:sz w:val="24"/>
+          <w:szCs w:val="24"/>
+        </w:rPr>
+        <w:t>Il sistema mostra allo studente un calendario con:</w:t>
+      </w:r>
+    </w:p>
+    <w:p>
+      <w:pPr>
+        <w:pStyle w:val="Paragrafoelenco"/>
+        <w:numPr>
+          <w:ilvl w:val="1"/>
+          <w:numId w:val="6"/>
+        </w:numPr>
+        <w:spacing w:after="240" w:line="276" w:lineRule="auto"/>
+        <w:rPr>
+          <w:rFonts w:ascii="Garamond" w:hAnsi="Garamond" w:cs="Calibri Light"/>
+          <w:sz w:val="24"/>
+          <w:szCs w:val="24"/>
+        </w:rPr>
+      </w:pPr>
+      <w:r>
+        <w:rPr>
+          <w:rFonts w:ascii="Garamond" w:hAnsi="Garamond" w:cs="Calibri Light"/>
+          <w:sz w:val="24"/>
+          <w:szCs w:val="24"/>
+        </w:rPr>
+        <w:t>Gli orari di disponibilità dello studente</w:t>
+      </w:r>
+    </w:p>
+    <w:p>
+      <w:pPr>
+        <w:pStyle w:val="Paragrafoelenco"/>
+        <w:numPr>
+          <w:ilvl w:val="1"/>
+          <w:numId w:val="6"/>
+        </w:numPr>
+        <w:spacing w:after="240" w:line="276" w:lineRule="auto"/>
+        <w:rPr>
+          <w:rFonts w:ascii="Garamond" w:hAnsi="Garamond" w:cs="Calibri Light"/>
+          <w:sz w:val="24"/>
+          <w:szCs w:val="24"/>
+        </w:rPr>
+      </w:pPr>
+      <w:r>
+        <w:rPr>
+          <w:rFonts w:ascii="Garamond" w:hAnsi="Garamond" w:cs="Calibri Light"/>
+          <w:sz w:val="24"/>
+          <w:szCs w:val="24"/>
+        </w:rPr>
+        <w:t>Gli orari in cui lo studente si è candidato</w:t>
+      </w:r>
+    </w:p>
+    <w:p>
+      <w:pPr>
+        <w:pStyle w:val="Paragrafoelenco"/>
+        <w:numPr>
+          <w:ilvl w:val="1"/>
+          <w:numId w:val="6"/>
+        </w:numPr>
+        <w:spacing w:after="240" w:line="276" w:lineRule="auto"/>
+        <w:rPr>
+          <w:rFonts w:ascii="Garamond" w:hAnsi="Garamond" w:cs="Calibri Light"/>
+          <w:sz w:val="24"/>
+          <w:szCs w:val="24"/>
+        </w:rPr>
+      </w:pPr>
+      <w:r>
+        <w:rPr>
+          <w:rFonts w:ascii="Garamond" w:hAnsi="Garamond" w:cs="Calibri Light"/>
+          <w:sz w:val="24"/>
+          <w:szCs w:val="24"/>
+        </w:rPr>
+        <w:t>Gli orari in cui lo studente è stato accettato</w:t>
+      </w:r>
+    </w:p>
+    <w:p>
+      <w:pPr>
+        <w:pStyle w:val="Paragrafoelenco"/>
+        <w:numPr>
+          <w:ilvl w:val="0"/>
+          <w:numId w:val="6"/>
+        </w:numPr>
+        <w:spacing w:after="240" w:line="276" w:lineRule="auto"/>
+        <w:rPr>
+          <w:rFonts w:ascii="Garamond" w:hAnsi="Garamond" w:cs="Calibri Light"/>
+          <w:sz w:val="24"/>
+          <w:szCs w:val="24"/>
+        </w:rPr>
+      </w:pPr>
+      <w:r>
+        <w:rPr>
+          <w:rFonts w:ascii="Garamond" w:hAnsi="Garamond" w:cs="Calibri Light"/>
+          <w:sz w:val="24"/>
+          <w:szCs w:val="24"/>
+        </w:rPr>
+        <w:t>Il sistema deve permettere allo studente di modificare la disponibilità temporale cliccandoci sopra, in questo modo lo studente può modificare orario, giorno o entrambi</w:t>
+      </w:r>
+    </w:p>
+    <w:p>
+      <w:pPr>
+        <w:pStyle w:val="Paragrafoelenco"/>
+        <w:numPr>
+          <w:ilvl w:val="0"/>
+          <w:numId w:val="6"/>
+        </w:numPr>
+        <w:spacing w:after="240" w:line="276" w:lineRule="auto"/>
+        <w:rPr>
+          <w:rFonts w:ascii="Garamond" w:hAnsi="Garamond" w:cs="Calibri Light"/>
+          <w:sz w:val="24"/>
+          <w:szCs w:val="24"/>
+        </w:rPr>
+      </w:pPr>
+      <w:r>
+        <w:rPr>
+          <w:rFonts w:ascii="Garamond" w:hAnsi="Garamond" w:cs="Calibri Light"/>
+          <w:sz w:val="24"/>
+          <w:szCs w:val="24"/>
+        </w:rPr>
+        <w:t>Il sistema deve permettere allo studente di eliminare la disponibilità temporale cliccandoci sopra</w:t>
       </w:r>
     </w:p>
     <w:p>
@@ -805,15 +2418,13 @@
           <w:szCs w:val="24"/>
         </w:rPr>
       </w:pPr>
-      <w:bookmarkStart w:id="8" w:name="RF7"/>
-      <w:bookmarkEnd w:id="8"/>
-      <w:r>
-        <w:rPr>
-          <w:rFonts w:ascii="Garamond" w:hAnsi="Garamond" w:cs="Calibri Light"/>
-          <w:sz w:val="24"/>
-          <w:szCs w:val="24"/>
-        </w:rPr>
-        <w:t>RF7</w:t>
+      <w:r>
+        <w:rPr>
+          <w:rFonts w:ascii="Garamond" w:hAnsi="Garamond" w:cs="Calibri Light"/>
+          <w:sz w:val="24"/>
+          <w:szCs w:val="24"/>
+        </w:rPr>
+        <w:t>RF5</w:t>
       </w:r>
       <w:r>
         <w:rPr>
@@ -839,39 +2450,265 @@
           <w:sz w:val="24"/>
           <w:szCs w:val="24"/>
         </w:rPr>
-        <w:t>Stato annunci</w:t>
+        <w:t>Catalogo</w:t>
       </w:r>
     </w:p>
     <w:p>
       <w:pPr>
         <w:spacing w:after="240" w:line="276" w:lineRule="auto"/>
         <w:ind w:left="284"/>
-        <w:jc w:val="both"/>
-        <w:rPr>
-          <w:rFonts w:ascii="Garamond" w:hAnsi="Garamond" w:cs="Calibri Light"/>
-          <w:sz w:val="24"/>
-          <w:szCs w:val="24"/>
-        </w:rPr>
-      </w:pPr>
-      <w:bookmarkStart w:id="9" w:name="RF8"/>
-      <w:bookmarkEnd w:id="9"/>
-      <w:r>
-        <w:rPr>
-          <w:rFonts w:ascii="Garamond" w:hAnsi="Garamond" w:cs="Calibri Light"/>
-          <w:sz w:val="24"/>
-          <w:szCs w:val="24"/>
-        </w:rPr>
-        <w:t xml:space="preserve">RF8 </w:t>
-      </w:r>
-      <w:r>
-        <w:rPr>
-          <w:rFonts w:ascii="Garamond" w:hAnsi="Garamond" w:cs="Calibri Light"/>
-          <w:sz w:val="24"/>
-          <w:szCs w:val="24"/>
-        </w:rPr>
-        <w:tab/>
-      </w:r>
-      <w:r>
+        <w:jc w:val="center"/>
+        <w:rPr>
+          <w:rFonts w:ascii="Garamond" w:hAnsi="Garamond" w:cs="Calibri Light"/>
+          <w:sz w:val="24"/>
+          <w:szCs w:val="24"/>
+        </w:rPr>
+      </w:pPr>
+      <w:r>
+        <w:rPr>
+          <w:rFonts w:ascii="Garamond" w:hAnsi="Garamond" w:cs="Calibri Light"/>
+          <w:noProof/>
+          <w:sz w:val="24"/>
+          <w:szCs w:val="24"/>
+        </w:rPr>
+        <w:drawing>
+          <wp:inline distT="0" distB="0" distL="0" distR="0" wp14:anchorId="3796D325" wp14:editId="2BFB969B">
+            <wp:extent cx="2813538" cy="884255"/>
+            <wp:effectExtent l="0" t="0" r="0" b="0"/>
+            <wp:docPr id="10" name="Immagine 10"/>
+            <wp:cNvGraphicFramePr>
+              <a:graphicFrameLocks xmlns:a="http://schemas.openxmlformats.org/drawingml/2006/main" noChangeAspect="1"/>
+            </wp:cNvGraphicFramePr>
+            <a:graphic xmlns:a="http://schemas.openxmlformats.org/drawingml/2006/main">
+              <a:graphicData uri="http://schemas.openxmlformats.org/drawingml/2006/picture">
+                <pic:pic xmlns:pic="http://schemas.openxmlformats.org/drawingml/2006/picture">
+                  <pic:nvPicPr>
+                    <pic:cNvPr id="0" name="Picture 7"/>
+                    <pic:cNvPicPr>
+                      <a:picLocks noChangeAspect="1" noChangeArrowheads="1"/>
+                    </pic:cNvPicPr>
+                  </pic:nvPicPr>
+                  <pic:blipFill rotWithShape="1">
+                    <a:blip r:embed="rId10" cstate="print">
+                      <a:extLst>
+                        <a:ext uri="{28A0092B-C50C-407E-A947-70E740481C1C}">
+                          <a14:useLocalDpi xmlns:a14="http://schemas.microsoft.com/office/drawing/2010/main" val="0"/>
+                        </a:ext>
+                      </a:extLst>
+                    </a:blip>
+                    <a:srcRect r="53947" b="68112"/>
+                    <a:stretch/>
+                  </pic:blipFill>
+                  <pic:spPr bwMode="auto">
+                    <a:xfrm>
+                      <a:off x="0" y="0"/>
+                      <a:ext cx="2813538" cy="884255"/>
+                    </a:xfrm>
+                    <a:prstGeom prst="rect">
+                      <a:avLst/>
+                    </a:prstGeom>
+                    <a:noFill/>
+                    <a:ln>
+                      <a:noFill/>
+                    </a:ln>
+                    <a:extLst>
+                      <a:ext uri="{53640926-AAD7-44D8-BBD7-CCE9431645EC}">
+                        <a14:shadowObscured xmlns:a14="http://schemas.microsoft.com/office/drawing/2010/main"/>
+                      </a:ext>
+                    </a:extLst>
+                  </pic:spPr>
+                </pic:pic>
+              </a:graphicData>
+            </a:graphic>
+          </wp:inline>
+        </w:drawing>
+      </w:r>
+    </w:p>
+    <w:p>
+      <w:pPr>
+        <w:spacing w:after="240" w:line="276" w:lineRule="auto"/>
+        <w:ind w:left="284"/>
+        <w:rPr>
+          <w:rFonts w:ascii="Garamond" w:hAnsi="Garamond" w:cs="Calibri Light"/>
+          <w:sz w:val="24"/>
+          <w:szCs w:val="24"/>
+        </w:rPr>
+      </w:pPr>
+      <w:r>
+        <w:rPr>
+          <w:rFonts w:ascii="Garamond" w:hAnsi="Garamond" w:cs="Calibri Light"/>
+          <w:sz w:val="24"/>
+          <w:szCs w:val="24"/>
+        </w:rPr>
+        <w:t>Titolo: catalogo annunci</w:t>
+      </w:r>
+    </w:p>
+    <w:p>
+      <w:pPr>
+        <w:spacing w:after="240" w:line="276" w:lineRule="auto"/>
+        <w:ind w:left="284"/>
+        <w:rPr>
+          <w:rFonts w:ascii="Garamond" w:hAnsi="Garamond" w:cs="Calibri Light"/>
+          <w:sz w:val="24"/>
+          <w:szCs w:val="24"/>
+        </w:rPr>
+      </w:pPr>
+      <w:r>
+        <w:rPr>
+          <w:rFonts w:ascii="Garamond" w:hAnsi="Garamond" w:cs="Calibri Light"/>
+          <w:sz w:val="24"/>
+          <w:szCs w:val="24"/>
+        </w:rPr>
+        <w:t>Riassunto: questo use case descrive</w:t>
+      </w:r>
+      <w:r>
+        <w:rPr>
+          <w:rFonts w:ascii="Garamond" w:hAnsi="Garamond" w:cs="Calibri Light"/>
+          <w:sz w:val="24"/>
+          <w:szCs w:val="24"/>
+        </w:rPr>
+        <w:t xml:space="preserve"> cosa avviene quando viene visualizzato il catalogo degli annunci</w:t>
+      </w:r>
+    </w:p>
+    <w:p>
+      <w:pPr>
+        <w:spacing w:after="240" w:line="276" w:lineRule="auto"/>
+        <w:ind w:left="284"/>
+        <w:rPr>
+          <w:rFonts w:ascii="Garamond" w:hAnsi="Garamond" w:cs="Calibri Light"/>
+          <w:sz w:val="24"/>
+          <w:szCs w:val="24"/>
+        </w:rPr>
+      </w:pPr>
+      <w:r>
+        <w:rPr>
+          <w:rFonts w:ascii="Garamond" w:hAnsi="Garamond" w:cs="Calibri Light"/>
+          <w:sz w:val="24"/>
+          <w:szCs w:val="24"/>
+        </w:rPr>
+        <w:t>Descrizione:</w:t>
+      </w:r>
+    </w:p>
+    <w:p>
+      <w:pPr>
+        <w:pStyle w:val="Paragrafoelenco"/>
+        <w:numPr>
+          <w:ilvl w:val="0"/>
+          <w:numId w:val="6"/>
+        </w:numPr>
+        <w:spacing w:after="240" w:line="276" w:lineRule="auto"/>
+        <w:rPr>
+          <w:rFonts w:ascii="Garamond" w:hAnsi="Garamond" w:cs="Calibri Light"/>
+          <w:sz w:val="24"/>
+          <w:szCs w:val="24"/>
+        </w:rPr>
+      </w:pPr>
+      <w:r>
+        <w:rPr>
+          <w:rFonts w:ascii="Garamond" w:hAnsi="Garamond" w:cs="Calibri Light"/>
+          <w:sz w:val="24"/>
+          <w:szCs w:val="24"/>
+        </w:rPr>
+        <w:t>Il sistema deve fornire allo studente un catalogo di annunci, con in particolare evidenziati:</w:t>
+      </w:r>
+    </w:p>
+    <w:p>
+      <w:pPr>
+        <w:pStyle w:val="Paragrafoelenco"/>
+        <w:numPr>
+          <w:ilvl w:val="1"/>
+          <w:numId w:val="6"/>
+        </w:numPr>
+        <w:spacing w:after="240" w:line="276" w:lineRule="auto"/>
+        <w:rPr>
+          <w:rFonts w:ascii="Garamond" w:hAnsi="Garamond" w:cs="Calibri Light"/>
+          <w:sz w:val="24"/>
+          <w:szCs w:val="24"/>
+        </w:rPr>
+      </w:pPr>
+      <w:r>
+        <w:rPr>
+          <w:rFonts w:ascii="Garamond" w:hAnsi="Garamond" w:cs="Calibri Light"/>
+          <w:sz w:val="24"/>
+          <w:szCs w:val="24"/>
+        </w:rPr>
+        <w:t>Tipo di lavoro</w:t>
+      </w:r>
+    </w:p>
+    <w:p>
+      <w:pPr>
+        <w:pStyle w:val="Paragrafoelenco"/>
+        <w:numPr>
+          <w:ilvl w:val="1"/>
+          <w:numId w:val="6"/>
+        </w:numPr>
+        <w:spacing w:after="240" w:line="276" w:lineRule="auto"/>
+        <w:rPr>
+          <w:rFonts w:ascii="Garamond" w:hAnsi="Garamond" w:cs="Calibri Light"/>
+          <w:sz w:val="24"/>
+          <w:szCs w:val="24"/>
+        </w:rPr>
+      </w:pPr>
+      <w:r>
+        <w:rPr>
+          <w:rFonts w:ascii="Garamond" w:hAnsi="Garamond" w:cs="Calibri Light"/>
+          <w:sz w:val="24"/>
+          <w:szCs w:val="24"/>
+        </w:rPr>
+        <w:t>Nome offerente</w:t>
+      </w:r>
+    </w:p>
+    <w:p>
+      <w:pPr>
+        <w:pStyle w:val="Paragrafoelenco"/>
+        <w:numPr>
+          <w:ilvl w:val="1"/>
+          <w:numId w:val="6"/>
+        </w:numPr>
+        <w:spacing w:after="240" w:line="276" w:lineRule="auto"/>
+        <w:rPr>
+          <w:rFonts w:ascii="Garamond" w:hAnsi="Garamond" w:cs="Calibri Light"/>
+          <w:sz w:val="24"/>
+          <w:szCs w:val="24"/>
+        </w:rPr>
+      </w:pPr>
+      <w:r>
+        <w:rPr>
+          <w:rFonts w:ascii="Garamond" w:hAnsi="Garamond" w:cs="Calibri Light"/>
+          <w:sz w:val="24"/>
+          <w:szCs w:val="24"/>
+        </w:rPr>
+        <w:t>Descrizione (eventualmente troncata) del lavoro offerto</w:t>
+      </w:r>
+    </w:p>
+    <w:p>
+      <w:pPr>
+        <w:pStyle w:val="Paragrafoelenco"/>
+        <w:numPr>
+          <w:ilvl w:val="0"/>
+          <w:numId w:val="6"/>
+        </w:numPr>
+        <w:spacing w:after="240" w:line="276" w:lineRule="auto"/>
+        <w:rPr>
+          <w:rFonts w:ascii="Garamond" w:hAnsi="Garamond" w:cs="Calibri Light"/>
+          <w:sz w:val="24"/>
+          <w:szCs w:val="24"/>
+        </w:rPr>
+      </w:pPr>
+      <w:r>
+        <w:rPr>
+          <w:rFonts w:ascii="Garamond" w:hAnsi="Garamond" w:cs="Calibri Light"/>
+          <w:sz w:val="24"/>
+          <w:szCs w:val="24"/>
+        </w:rPr>
+        <w:t>Lo studente può cliccare sopra un particolare annuncio e andare sulla pagina dell’annuncio cliccato</w:t>
+      </w:r>
+    </w:p>
+    <w:p>
+      <w:pPr>
+        <w:spacing w:after="240" w:line="276" w:lineRule="auto"/>
+        <w:ind w:left="284"/>
+        <w:jc w:val="both"/>
         <w:rPr>
           <w:rFonts w:ascii="Garamond" w:hAnsi="Garamond" w:cs="Calibri Light"/>
           <w:b/>
@@ -879,14 +2716,32 @@
           <w:sz w:val="24"/>
           <w:szCs w:val="24"/>
         </w:rPr>
-        <w:t>Invio e-mail di reminder</w:t>
-      </w:r>
-    </w:p>
-    <w:p>
-      <w:pPr>
-        <w:spacing w:after="240" w:line="276" w:lineRule="auto"/>
-        <w:ind w:left="284"/>
-        <w:jc w:val="both"/>
+      </w:pPr>
+      <w:r>
+        <w:rPr>
+          <w:rFonts w:ascii="Garamond" w:hAnsi="Garamond" w:cs="Calibri Light"/>
+          <w:sz w:val="24"/>
+          <w:szCs w:val="24"/>
+        </w:rPr>
+        <w:t>RF6</w:t>
+      </w:r>
+      <w:r>
+        <w:rPr>
+          <w:rFonts w:ascii="Garamond" w:hAnsi="Garamond" w:cs="Calibri Light"/>
+          <w:sz w:val="24"/>
+          <w:szCs w:val="24"/>
+        </w:rPr>
+        <w:tab/>
+      </w:r>
+      <w:r>
+        <w:rPr>
+          <w:rFonts w:ascii="Garamond" w:hAnsi="Garamond" w:cs="Calibri Light"/>
+          <w:sz w:val="24"/>
+          <w:szCs w:val="24"/>
+        </w:rPr>
+        <w:tab/>
+      </w:r>
+      <w:r>
         <w:rPr>
           <w:rFonts w:ascii="Garamond" w:hAnsi="Garamond" w:cs="Calibri Light"/>
           <w:b/>
@@ -894,9 +2749,504 @@
           <w:sz w:val="24"/>
           <w:szCs w:val="24"/>
         </w:rPr>
-      </w:pPr>
-      <w:bookmarkStart w:id="10" w:name="RF9"/>
+        <w:t>Lista di attesa</w:t>
+      </w:r>
+    </w:p>
+    <w:p>
+      <w:pPr>
+        <w:spacing w:after="240" w:line="276" w:lineRule="auto"/>
+        <w:ind w:left="284"/>
+        <w:jc w:val="both"/>
+        <w:rPr>
+          <w:rFonts w:ascii="Garamond" w:hAnsi="Garamond" w:cs="Calibri Light"/>
+          <w:sz w:val="24"/>
+          <w:szCs w:val="24"/>
+        </w:rPr>
+      </w:pPr>
+      <w:r>
+        <w:rPr>
+          <w:rFonts w:ascii="Garamond" w:hAnsi="Garamond" w:cs="Calibri Light"/>
+          <w:sz w:val="24"/>
+          <w:szCs w:val="24"/>
+        </w:rPr>
+        <w:t xml:space="preserve">RF8 </w:t>
+      </w:r>
+      <w:r>
+        <w:rPr>
+          <w:rFonts w:ascii="Garamond" w:hAnsi="Garamond" w:cs="Calibri Light"/>
+          <w:sz w:val="24"/>
+          <w:szCs w:val="24"/>
+        </w:rPr>
+        <w:tab/>
+      </w:r>
+      <w:r>
+        <w:rPr>
+          <w:rFonts w:ascii="Garamond" w:hAnsi="Garamond" w:cs="Calibri Light"/>
+          <w:b/>
+          <w:bCs/>
+          <w:sz w:val="24"/>
+          <w:szCs w:val="24"/>
+        </w:rPr>
+        <w:t xml:space="preserve">Invio e-mail di </w:t>
+      </w:r>
+      <w:proofErr w:type="spellStart"/>
+      <w:r>
+        <w:rPr>
+          <w:rFonts w:ascii="Garamond" w:hAnsi="Garamond" w:cs="Calibri Light"/>
+          <w:b/>
+          <w:bCs/>
+          <w:sz w:val="24"/>
+          <w:szCs w:val="24"/>
+        </w:rPr>
+        <w:t>reminder</w:t>
+      </w:r>
+      <w:proofErr w:type="spellEnd"/>
+    </w:p>
+    <w:p>
+      <w:pPr>
+        <w:spacing w:after="240" w:line="276" w:lineRule="auto"/>
+        <w:ind w:left="284"/>
+        <w:jc w:val="center"/>
+        <w:rPr>
+          <w:rFonts w:ascii="Garamond" w:hAnsi="Garamond" w:cs="Calibri Light"/>
+          <w:sz w:val="24"/>
+          <w:szCs w:val="24"/>
+        </w:rPr>
+      </w:pPr>
+      <w:r>
+        <w:rPr>
+          <w:rFonts w:ascii="Garamond" w:hAnsi="Garamond" w:cs="Calibri Light"/>
+          <w:noProof/>
+          <w:sz w:val="24"/>
+          <w:szCs w:val="24"/>
+        </w:rPr>
+        <w:lastRenderedPageBreak/>
+        <w:drawing>
+          <wp:inline distT="0" distB="0" distL="0" distR="0" wp14:anchorId="1F848419" wp14:editId="5FFEA813">
+            <wp:extent cx="4190162" cy="2120265"/>
+            <wp:effectExtent l="0" t="0" r="0" b="0"/>
+            <wp:docPr id="12" name="Immagine 12"/>
+            <wp:cNvGraphicFramePr>
+              <a:graphicFrameLocks xmlns:a="http://schemas.openxmlformats.org/drawingml/2006/main" noChangeAspect="1"/>
+            </wp:cNvGraphicFramePr>
+            <a:graphic xmlns:a="http://schemas.openxmlformats.org/drawingml/2006/main">
+              <a:graphicData uri="http://schemas.openxmlformats.org/drawingml/2006/picture">
+                <pic:pic xmlns:pic="http://schemas.openxmlformats.org/drawingml/2006/picture">
+                  <pic:nvPicPr>
+                    <pic:cNvPr id="0" name="Picture 9"/>
+                    <pic:cNvPicPr>
+                      <a:picLocks noChangeAspect="1" noChangeArrowheads="1"/>
+                    </pic:cNvPicPr>
+                  </pic:nvPicPr>
+                  <pic:blipFill rotWithShape="1">
+                    <a:blip r:embed="rId11" cstate="print">
+                      <a:extLst>
+                        <a:ext uri="{28A0092B-C50C-407E-A947-70E740481C1C}">
+                          <a14:useLocalDpi xmlns:a14="http://schemas.microsoft.com/office/drawing/2010/main" val="0"/>
+                        </a:ext>
+                      </a:extLst>
+                    </a:blip>
+                    <a:srcRect r="31414"/>
+                    <a:stretch/>
+                  </pic:blipFill>
+                  <pic:spPr bwMode="auto">
+                    <a:xfrm>
+                      <a:off x="0" y="0"/>
+                      <a:ext cx="4190162" cy="2120265"/>
+                    </a:xfrm>
+                    <a:prstGeom prst="rect">
+                      <a:avLst/>
+                    </a:prstGeom>
+                    <a:noFill/>
+                    <a:ln>
+                      <a:noFill/>
+                    </a:ln>
+                    <a:extLst>
+                      <a:ext uri="{53640926-AAD7-44D8-BBD7-CCE9431645EC}">
+                        <a14:shadowObscured xmlns:a14="http://schemas.microsoft.com/office/drawing/2010/main"/>
+                      </a:ext>
+                    </a:extLst>
+                  </pic:spPr>
+                </pic:pic>
+              </a:graphicData>
+            </a:graphic>
+          </wp:inline>
+        </w:drawing>
+      </w:r>
+    </w:p>
+    <w:p>
+      <w:pPr>
+        <w:spacing w:after="240" w:line="276" w:lineRule="auto"/>
+        <w:ind w:left="284"/>
+        <w:rPr>
+          <w:rFonts w:ascii="Garamond" w:hAnsi="Garamond" w:cs="Calibri Light"/>
+          <w:sz w:val="24"/>
+          <w:szCs w:val="24"/>
+        </w:rPr>
+      </w:pPr>
+      <w:r>
+        <w:rPr>
+          <w:rFonts w:ascii="Garamond" w:hAnsi="Garamond" w:cs="Calibri Light"/>
+          <w:sz w:val="24"/>
+          <w:szCs w:val="24"/>
+        </w:rPr>
+        <w:t>Titolo: visualizzazione annuncio singolo</w:t>
+      </w:r>
+    </w:p>
+    <w:p>
+      <w:pPr>
+        <w:spacing w:after="240" w:line="276" w:lineRule="auto"/>
+        <w:ind w:left="284"/>
+        <w:rPr>
+          <w:rFonts w:ascii="Garamond" w:hAnsi="Garamond" w:cs="Calibri Light"/>
+          <w:sz w:val="24"/>
+          <w:szCs w:val="24"/>
+        </w:rPr>
+      </w:pPr>
+      <w:r>
+        <w:rPr>
+          <w:rFonts w:ascii="Garamond" w:hAnsi="Garamond" w:cs="Calibri Light"/>
+          <w:sz w:val="24"/>
+          <w:szCs w:val="24"/>
+        </w:rPr>
+        <w:t>Riassunto: questo use case descrive cosa avviene quando viene visualizzato un annuncio singolo</w:t>
+      </w:r>
+    </w:p>
+    <w:p>
+      <w:pPr>
+        <w:spacing w:after="240" w:line="276" w:lineRule="auto"/>
+        <w:ind w:left="284"/>
+        <w:rPr>
+          <w:rFonts w:ascii="Garamond" w:hAnsi="Garamond" w:cs="Calibri Light"/>
+          <w:sz w:val="24"/>
+          <w:szCs w:val="24"/>
+        </w:rPr>
+      </w:pPr>
+      <w:r>
+        <w:rPr>
+          <w:rFonts w:ascii="Garamond" w:hAnsi="Garamond" w:cs="Calibri Light"/>
+          <w:sz w:val="24"/>
+          <w:szCs w:val="24"/>
+        </w:rPr>
+        <w:t>Descrizione:</w:t>
+      </w:r>
+    </w:p>
+    <w:p>
+      <w:pPr>
+        <w:pStyle w:val="Paragrafoelenco"/>
+        <w:numPr>
+          <w:ilvl w:val="0"/>
+          <w:numId w:val="6"/>
+        </w:numPr>
+        <w:spacing w:after="240" w:line="276" w:lineRule="auto"/>
+        <w:rPr>
+          <w:rFonts w:ascii="Garamond" w:hAnsi="Garamond" w:cs="Calibri Light"/>
+          <w:sz w:val="24"/>
+          <w:szCs w:val="24"/>
+        </w:rPr>
+      </w:pPr>
+      <w:r>
+        <w:rPr>
+          <w:rFonts w:ascii="Garamond" w:hAnsi="Garamond" w:cs="Calibri Light"/>
+          <w:sz w:val="24"/>
+          <w:szCs w:val="24"/>
+        </w:rPr>
+        <w:t>Lo studente può visualizzare in maniera più chiara tutte le informazioni riguardanti l’annuncio, in particolare:</w:t>
+      </w:r>
+    </w:p>
+    <w:p>
+      <w:pPr>
+        <w:pStyle w:val="Paragrafoelenco"/>
+        <w:numPr>
+          <w:ilvl w:val="1"/>
+          <w:numId w:val="6"/>
+        </w:numPr>
+        <w:spacing w:after="240" w:line="276" w:lineRule="auto"/>
+        <w:rPr>
+          <w:rFonts w:ascii="Garamond" w:hAnsi="Garamond" w:cs="Calibri Light"/>
+          <w:sz w:val="24"/>
+          <w:szCs w:val="24"/>
+        </w:rPr>
+      </w:pPr>
+      <w:r>
+        <w:rPr>
+          <w:rFonts w:ascii="Garamond" w:hAnsi="Garamond" w:cs="Calibri Light"/>
+          <w:sz w:val="24"/>
+          <w:szCs w:val="24"/>
+        </w:rPr>
+        <w:t>Tipo di lavoro</w:t>
+      </w:r>
+    </w:p>
+    <w:p>
+      <w:pPr>
+        <w:pStyle w:val="Paragrafoelenco"/>
+        <w:numPr>
+          <w:ilvl w:val="1"/>
+          <w:numId w:val="6"/>
+        </w:numPr>
+        <w:spacing w:after="240" w:line="276" w:lineRule="auto"/>
+        <w:rPr>
+          <w:rFonts w:ascii="Garamond" w:hAnsi="Garamond" w:cs="Calibri Light"/>
+          <w:sz w:val="24"/>
+          <w:szCs w:val="24"/>
+        </w:rPr>
+      </w:pPr>
+      <w:r>
+        <w:rPr>
+          <w:rFonts w:ascii="Garamond" w:hAnsi="Garamond" w:cs="Calibri Light"/>
+          <w:sz w:val="24"/>
+          <w:szCs w:val="24"/>
+        </w:rPr>
+        <w:t>Nome offerente</w:t>
+      </w:r>
+    </w:p>
+    <w:p>
+      <w:pPr>
+        <w:pStyle w:val="Paragrafoelenco"/>
+        <w:numPr>
+          <w:ilvl w:val="1"/>
+          <w:numId w:val="6"/>
+        </w:numPr>
+        <w:spacing w:after="240" w:line="276" w:lineRule="auto"/>
+        <w:rPr>
+          <w:rFonts w:ascii="Garamond" w:hAnsi="Garamond" w:cs="Calibri Light"/>
+          <w:sz w:val="24"/>
+          <w:szCs w:val="24"/>
+        </w:rPr>
+      </w:pPr>
+      <w:r>
+        <w:rPr>
+          <w:rFonts w:ascii="Garamond" w:hAnsi="Garamond" w:cs="Calibri Light"/>
+          <w:sz w:val="24"/>
+          <w:szCs w:val="24"/>
+        </w:rPr>
+        <w:t>Contatti offerente</w:t>
+      </w:r>
+    </w:p>
+    <w:p>
+      <w:pPr>
+        <w:pStyle w:val="Paragrafoelenco"/>
+        <w:numPr>
+          <w:ilvl w:val="1"/>
+          <w:numId w:val="6"/>
+        </w:numPr>
+        <w:spacing w:after="240" w:line="276" w:lineRule="auto"/>
+        <w:rPr>
+          <w:rFonts w:ascii="Garamond" w:hAnsi="Garamond" w:cs="Calibri Light"/>
+          <w:sz w:val="24"/>
+          <w:szCs w:val="24"/>
+        </w:rPr>
+      </w:pPr>
+      <w:r>
+        <w:rPr>
+          <w:rFonts w:ascii="Garamond" w:hAnsi="Garamond" w:cs="Calibri Light"/>
+          <w:sz w:val="24"/>
+          <w:szCs w:val="24"/>
+        </w:rPr>
+        <w:t>Descrizione del lavoro</w:t>
+      </w:r>
+    </w:p>
+    <w:p>
+      <w:pPr>
+        <w:pStyle w:val="Paragrafoelenco"/>
+        <w:numPr>
+          <w:ilvl w:val="0"/>
+          <w:numId w:val="6"/>
+        </w:numPr>
+        <w:spacing w:after="240" w:line="276" w:lineRule="auto"/>
+        <w:rPr>
+          <w:rFonts w:ascii="Garamond" w:hAnsi="Garamond" w:cs="Calibri Light"/>
+          <w:sz w:val="24"/>
+          <w:szCs w:val="24"/>
+        </w:rPr>
+      </w:pPr>
+      <w:r>
+        <w:rPr>
+          <w:rFonts w:ascii="Garamond" w:hAnsi="Garamond" w:cs="Calibri Light"/>
+          <w:sz w:val="24"/>
+          <w:szCs w:val="24"/>
+        </w:rPr>
+        <w:t>Lo studente può inviare la sua candidatura all’annuncio cliccando su “Sono interessato”</w:t>
+      </w:r>
+    </w:p>
+    <w:p>
+      <w:pPr>
+        <w:pStyle w:val="Paragrafoelenco"/>
+        <w:numPr>
+          <w:ilvl w:val="0"/>
+          <w:numId w:val="6"/>
+        </w:numPr>
+        <w:spacing w:after="240" w:line="276" w:lineRule="auto"/>
+        <w:rPr>
+          <w:rFonts w:ascii="Garamond" w:hAnsi="Garamond" w:cs="Calibri Light"/>
+          <w:sz w:val="24"/>
+          <w:szCs w:val="24"/>
+        </w:rPr>
+      </w:pPr>
+      <w:r>
+        <w:rPr>
+          <w:rFonts w:ascii="Garamond" w:hAnsi="Garamond" w:cs="Calibri Light"/>
+          <w:sz w:val="24"/>
+          <w:szCs w:val="24"/>
+        </w:rPr>
+        <w:t>Lo studente può visitare il profilo dell’offerente cliccando sulla sua foto profilo</w:t>
+      </w:r>
+    </w:p>
+    <w:p>
+      <w:pPr>
+        <w:pStyle w:val="Paragrafoelenco"/>
+        <w:numPr>
+          <w:ilvl w:val="0"/>
+          <w:numId w:val="6"/>
+        </w:numPr>
+        <w:spacing w:after="240" w:line="276" w:lineRule="auto"/>
+        <w:rPr>
+          <w:rFonts w:ascii="Garamond" w:hAnsi="Garamond" w:cs="Calibri Light"/>
+          <w:sz w:val="24"/>
+          <w:szCs w:val="24"/>
+        </w:rPr>
+      </w:pPr>
+    </w:p>
+    <w:p>
+      <w:pPr>
+        <w:spacing w:after="240" w:line="276" w:lineRule="auto"/>
+        <w:ind w:left="284"/>
+        <w:jc w:val="both"/>
+        <w:rPr>
+          <w:rFonts w:ascii="Garamond" w:hAnsi="Garamond" w:cs="Calibri Light"/>
+          <w:b/>
+          <w:bCs/>
+          <w:sz w:val="24"/>
+          <w:szCs w:val="24"/>
+        </w:rPr>
+      </w:pPr>
+      <w:bookmarkStart w:id="9" w:name="RF7"/>
+      <w:bookmarkEnd w:id="9"/>
+      <w:r>
+        <w:rPr>
+          <w:rFonts w:ascii="Garamond" w:hAnsi="Garamond" w:cs="Calibri Light"/>
+          <w:sz w:val="24"/>
+          <w:szCs w:val="24"/>
+        </w:rPr>
+        <w:t>RF7</w:t>
+      </w:r>
+      <w:r>
+        <w:rPr>
+          <w:rFonts w:ascii="Garamond" w:hAnsi="Garamond" w:cs="Calibri Light"/>
+          <w:sz w:val="24"/>
+          <w:szCs w:val="24"/>
+        </w:rPr>
+        <w:tab/>
+      </w:r>
+      <w:r>
+        <w:rPr>
+          <w:rFonts w:ascii="Garamond" w:hAnsi="Garamond" w:cs="Calibri Light"/>
+          <w:sz w:val="24"/>
+          <w:szCs w:val="24"/>
+        </w:rPr>
+        <w:tab/>
+      </w:r>
+      <w:r>
+        <w:rPr>
+          <w:rFonts w:ascii="Garamond" w:hAnsi="Garamond" w:cs="Calibri Light"/>
+          <w:b/>
+          <w:bCs/>
+          <w:sz w:val="24"/>
+          <w:szCs w:val="24"/>
+        </w:rPr>
+        <w:t>Stato annunci</w:t>
+      </w:r>
+    </w:p>
+    <w:p>
+      <w:pPr>
+        <w:spacing w:after="240" w:line="276" w:lineRule="auto"/>
+        <w:ind w:left="284"/>
+        <w:jc w:val="center"/>
+        <w:rPr>
+          <w:rFonts w:ascii="Garamond" w:hAnsi="Garamond" w:cs="Calibri Light"/>
+          <w:b/>
+          <w:bCs/>
+          <w:sz w:val="24"/>
+          <w:szCs w:val="24"/>
+        </w:rPr>
+      </w:pPr>
+      <w:r>
+        <w:rPr>
+          <w:rFonts w:ascii="Garamond" w:hAnsi="Garamond" w:cs="Calibri Light"/>
+          <w:noProof/>
+          <w:sz w:val="24"/>
+          <w:szCs w:val="24"/>
+        </w:rPr>
+        <w:drawing>
+          <wp:inline distT="0" distB="0" distL="0" distR="0" wp14:anchorId="50397B20" wp14:editId="6FB9A375">
+            <wp:extent cx="3175217" cy="813916"/>
+            <wp:effectExtent l="0" t="0" r="0" b="5715"/>
+            <wp:docPr id="13" name="Immagine 13"/>
+            <wp:cNvGraphicFramePr>
+              <a:graphicFrameLocks xmlns:a="http://schemas.openxmlformats.org/drawingml/2006/main" noChangeAspect="1"/>
+            </wp:cNvGraphicFramePr>
+            <a:graphic xmlns:a="http://schemas.openxmlformats.org/drawingml/2006/main">
+              <a:graphicData uri="http://schemas.openxmlformats.org/drawingml/2006/picture">
+                <pic:pic xmlns:pic="http://schemas.openxmlformats.org/drawingml/2006/picture">
+                  <pic:nvPicPr>
+                    <pic:cNvPr id="0" name="Picture 10"/>
+                    <pic:cNvPicPr>
+                      <a:picLocks noChangeAspect="1" noChangeArrowheads="1"/>
+                    </pic:cNvPicPr>
+                  </pic:nvPicPr>
+                  <pic:blipFill rotWithShape="1">
+                    <a:blip r:embed="rId12" cstate="print">
+                      <a:extLst>
+                        <a:ext uri="{28A0092B-C50C-407E-A947-70E740481C1C}">
+                          <a14:useLocalDpi xmlns:a14="http://schemas.microsoft.com/office/drawing/2010/main" val="0"/>
+                        </a:ext>
+                      </a:extLst>
+                    </a:blip>
+                    <a:srcRect l="48027" b="70649"/>
+                    <a:stretch/>
+                  </pic:blipFill>
+                  <pic:spPr bwMode="auto">
+                    <a:xfrm>
+                      <a:off x="0" y="0"/>
+                      <a:ext cx="3175217" cy="813916"/>
+                    </a:xfrm>
+                    <a:prstGeom prst="rect">
+                      <a:avLst/>
+                    </a:prstGeom>
+                    <a:noFill/>
+                    <a:ln>
+                      <a:noFill/>
+                    </a:ln>
+                    <a:extLst>
+                      <a:ext uri="{53640926-AAD7-44D8-BBD7-CCE9431645EC}">
+                        <a14:shadowObscured xmlns:a14="http://schemas.microsoft.com/office/drawing/2010/main"/>
+                      </a:ext>
+                    </a:extLst>
+                  </pic:spPr>
+                </pic:pic>
+              </a:graphicData>
+            </a:graphic>
+          </wp:inline>
+        </w:drawing>
+      </w:r>
+    </w:p>
+    <w:p>
+      <w:pPr>
+        <w:spacing w:after="240" w:line="276" w:lineRule="auto"/>
+        <w:ind w:left="284"/>
+        <w:jc w:val="both"/>
+        <w:rPr>
+          <w:rFonts w:ascii="Garamond" w:hAnsi="Garamond" w:cs="Calibri Light"/>
+          <w:b/>
+          <w:bCs/>
+          <w:sz w:val="24"/>
+          <w:szCs w:val="24"/>
+        </w:rPr>
+      </w:pPr>
+      <w:bookmarkStart w:id="10" w:name="RF8"/>
+      <w:bookmarkStart w:id="11" w:name="RF9"/>
       <w:bookmarkEnd w:id="10"/>
+      <w:bookmarkEnd w:id="11"/>
       <w:r>
         <w:rPr>
           <w:rFonts w:ascii="Garamond" w:hAnsi="Garamond" w:cs="Calibri Light"/>
@@ -972,8 +3322,8 @@
         </w:rPr>
         <w:tab/>
       </w:r>
-      <w:bookmarkStart w:id="11" w:name="RF10"/>
-      <w:bookmarkEnd w:id="11"/>
+      <w:bookmarkStart w:id="12" w:name="RF10"/>
+      <w:bookmarkEnd w:id="12"/>
       <w:r>
         <w:rPr>
           <w:rFonts w:ascii="Garamond" w:hAnsi="Garamond" w:cs="Calibri Light"/>
@@ -983,6 +3333,82 @@
           <w:szCs w:val="24"/>
         </w:rPr>
         <w:t>Visualizzazione referenze</w:t>
+      </w:r>
+    </w:p>
+    <w:p>
+      <w:pPr>
+        <w:tabs>
+          <w:tab w:val="left" w:pos="993"/>
+        </w:tabs>
+        <w:spacing w:after="240" w:line="276" w:lineRule="auto"/>
+        <w:ind w:left="284"/>
+        <w:jc w:val="center"/>
+        <w:rPr>
+          <w:rFonts w:ascii="Garamond" w:hAnsi="Garamond" w:cs="Calibri Light"/>
+          <w:b/>
+          <w:bCs/>
+          <w:sz w:val="24"/>
+          <w:szCs w:val="24"/>
+        </w:rPr>
+      </w:pPr>
+      <w:r>
+        <w:rPr>
+          <w:rFonts w:ascii="Garamond" w:hAnsi="Garamond" w:cs="Calibri Light"/>
+          <w:noProof/>
+          <w:sz w:val="24"/>
+          <w:szCs w:val="24"/>
+        </w:rPr>
+        <w:drawing>
+          <wp:inline distT="0" distB="0" distL="0" distR="0" wp14:anchorId="5437E5BE" wp14:editId="2A9247E0">
+            <wp:extent cx="3074135" cy="894304"/>
+            <wp:effectExtent l="0" t="0" r="0" b="0"/>
+            <wp:docPr id="15" name="Immagine 15"/>
+            <wp:cNvGraphicFramePr>
+              <a:graphicFrameLocks xmlns:a="http://schemas.openxmlformats.org/drawingml/2006/main" noChangeAspect="1"/>
+            </wp:cNvGraphicFramePr>
+            <a:graphic xmlns:a="http://schemas.openxmlformats.org/drawingml/2006/main">
+              <a:graphicData uri="http://schemas.openxmlformats.org/drawingml/2006/picture">
+                <pic:pic xmlns:pic="http://schemas.openxmlformats.org/drawingml/2006/picture">
+                  <pic:nvPicPr>
+                    <pic:cNvPr id="0" name="Picture 12"/>
+                    <pic:cNvPicPr>
+                      <a:picLocks noChangeAspect="1" noChangeArrowheads="1"/>
+                    </pic:cNvPicPr>
+                  </pic:nvPicPr>
+                  <pic:blipFill rotWithShape="1">
+                    <a:blip r:embed="rId12" cstate="print">
+                      <a:extLst>
+                        <a:ext uri="{28A0092B-C50C-407E-A947-70E740481C1C}">
+                          <a14:useLocalDpi xmlns:a14="http://schemas.microsoft.com/office/drawing/2010/main" val="0"/>
+                        </a:ext>
+                      </a:extLst>
+                    </a:blip>
+                    <a:srcRect l="49671" t="30076" b="37668"/>
+                    <a:stretch/>
+                  </pic:blipFill>
+                  <pic:spPr bwMode="auto">
+                    <a:xfrm>
+                      <a:off x="0" y="0"/>
+                      <a:ext cx="3074733" cy="894478"/>
+                    </a:xfrm>
+                    <a:prstGeom prst="rect">
+                      <a:avLst/>
+                    </a:prstGeom>
+                    <a:noFill/>
+                    <a:ln>
+                      <a:noFill/>
+                    </a:ln>
+                    <a:extLst>
+                      <a:ext uri="{53640926-AAD7-44D8-BBD7-CCE9431645EC}">
+                        <a14:shadowObscured xmlns:a14="http://schemas.microsoft.com/office/drawing/2010/main"/>
+                      </a:ext>
+                    </a:extLst>
+                  </pic:spPr>
+                </pic:pic>
+              </a:graphicData>
+            </a:graphic>
+          </wp:inline>
+        </w:drawing>
       </w:r>
     </w:p>
     <w:p>
@@ -995,63 +3421,19 @@
         <w:jc w:val="both"/>
         <w:rPr>
           <w:rFonts w:ascii="Garamond" w:hAnsi="Garamond" w:cs="Calibri Light"/>
-          <w:sz w:val="24"/>
-          <w:szCs w:val="24"/>
-        </w:rPr>
-      </w:pPr>
-      <w:r>
-        <w:rPr>
-          <w:rFonts w:ascii="Garamond" w:hAnsi="Garamond" w:cs="Calibri Light"/>
-          <w:sz w:val="24"/>
-          <w:szCs w:val="24"/>
-        </w:rPr>
-        <w:t>RF11</w:t>
-      </w:r>
-      <w:r>
-        <w:rPr>
-          <w:rFonts w:ascii="Garamond" w:hAnsi="Garamond" w:cs="Calibri Light"/>
-          <w:sz w:val="24"/>
-          <w:szCs w:val="24"/>
-        </w:rPr>
-        <w:tab/>
-      </w:r>
-      <w:r>
-        <w:rPr>
-          <w:rFonts w:ascii="Garamond" w:hAnsi="Garamond" w:cs="Calibri Light"/>
           <w:b/>
           <w:bCs/>
           <w:sz w:val="24"/>
           <w:szCs w:val="24"/>
         </w:rPr>
-        <w:t>Cronologia lavorativa</w:t>
-      </w:r>
-      <w:r>
-        <w:rPr>
-          <w:rFonts w:ascii="Garamond" w:hAnsi="Garamond" w:cs="Calibri Light"/>
-          <w:sz w:val="24"/>
-          <w:szCs w:val="24"/>
-        </w:rPr>
-        <w:t xml:space="preserve"> </w:t>
-      </w:r>
-    </w:p>
-    <w:p>
-      <w:pPr>
-        <w:spacing w:after="240" w:line="276" w:lineRule="auto"/>
-        <w:ind w:left="284"/>
-        <w:jc w:val="both"/>
-        <w:rPr>
-          <w:rFonts w:ascii="Garamond" w:hAnsi="Garamond" w:cs="Calibri Light"/>
-          <w:sz w:val="24"/>
-          <w:szCs w:val="24"/>
-        </w:rPr>
-      </w:pPr>
-      <w:r>
-        <w:rPr>
-          <w:rFonts w:ascii="Garamond" w:hAnsi="Garamond" w:cs="Calibri Light"/>
-          <w:sz w:val="24"/>
-          <w:szCs w:val="24"/>
-        </w:rPr>
-        <w:t>RF12</w:t>
+      </w:pPr>
+      <w:r>
+        <w:rPr>
+          <w:rFonts w:ascii="Garamond" w:hAnsi="Garamond" w:cs="Calibri Light"/>
+          <w:sz w:val="24"/>
+          <w:szCs w:val="24"/>
+        </w:rPr>
+        <w:t>RF11</w:t>
       </w:r>
       <w:r>
         <w:rPr>
@@ -1069,35 +3451,99 @@
           <w:sz w:val="24"/>
           <w:szCs w:val="24"/>
         </w:rPr>
-        <w:t>Avviso di richiesta</w:t>
-      </w:r>
-      <w:r>
-        <w:rPr>
-          <w:rFonts w:ascii="Garamond" w:hAnsi="Garamond" w:cs="Calibri Light"/>
-          <w:sz w:val="24"/>
-          <w:szCs w:val="24"/>
-        </w:rPr>
-        <w:t xml:space="preserve"> </w:t>
-      </w:r>
-    </w:p>
-    <w:p>
-      <w:pPr>
+        <w:t>Cronologia lavorativa</w:t>
+      </w:r>
+    </w:p>
+    <w:p>
+      <w:pPr>
+        <w:tabs>
+          <w:tab w:val="left" w:pos="142"/>
+        </w:tabs>
         <w:spacing w:after="240" w:line="276" w:lineRule="auto"/>
         <w:ind w:left="284"/>
-        <w:jc w:val="both"/>
-        <w:rPr>
-          <w:rFonts w:ascii="Garamond" w:hAnsi="Garamond" w:cs="Calibri Light"/>
-          <w:sz w:val="24"/>
-          <w:szCs w:val="24"/>
-        </w:rPr>
-      </w:pPr>
-      <w:r>
-        <w:rPr>
-          <w:rFonts w:ascii="Garamond" w:hAnsi="Garamond" w:cs="Calibri Light"/>
-          <w:sz w:val="24"/>
-          <w:szCs w:val="24"/>
-        </w:rPr>
-        <w:t>RF13</w:t>
+        <w:jc w:val="center"/>
+        <w:rPr>
+          <w:rFonts w:ascii="Garamond" w:hAnsi="Garamond" w:cs="Calibri Light"/>
+          <w:sz w:val="24"/>
+          <w:szCs w:val="24"/>
+        </w:rPr>
+      </w:pPr>
+      <w:r>
+        <w:rPr>
+          <w:rFonts w:ascii="Garamond" w:hAnsi="Garamond" w:cs="Calibri Light"/>
+          <w:noProof/>
+          <w:sz w:val="24"/>
+          <w:szCs w:val="24"/>
+        </w:rPr>
+        <w:lastRenderedPageBreak/>
+        <w:drawing>
+          <wp:inline distT="0" distB="0" distL="0" distR="0" wp14:anchorId="67CB1CD5" wp14:editId="164BF11C">
+            <wp:extent cx="3466681" cy="1576680"/>
+            <wp:effectExtent l="0" t="0" r="0" b="0"/>
+            <wp:docPr id="8" name="Immagine 8"/>
+            <wp:cNvGraphicFramePr>
+              <a:graphicFrameLocks xmlns:a="http://schemas.openxmlformats.org/drawingml/2006/main" noChangeAspect="1"/>
+            </wp:cNvGraphicFramePr>
+            <a:graphic xmlns:a="http://schemas.openxmlformats.org/drawingml/2006/main">
+              <a:graphicData uri="http://schemas.openxmlformats.org/drawingml/2006/picture">
+                <pic:pic xmlns:pic="http://schemas.openxmlformats.org/drawingml/2006/picture">
+                  <pic:nvPicPr>
+                    <pic:cNvPr id="0" name="Picture 5"/>
+                    <pic:cNvPicPr>
+                      <a:picLocks noChangeAspect="1" noChangeArrowheads="1"/>
+                    </pic:cNvPicPr>
+                  </pic:nvPicPr>
+                  <pic:blipFill>
+                    <a:blip r:embed="rId13" cstate="print">
+                      <a:extLst>
+                        <a:ext uri="{28A0092B-C50C-407E-A947-70E740481C1C}">
+                          <a14:useLocalDpi xmlns:a14="http://schemas.microsoft.com/office/drawing/2010/main" val="0"/>
+                        </a:ext>
+                      </a:extLst>
+                    </a:blip>
+                    <a:srcRect/>
+                    <a:stretch>
+                      <a:fillRect/>
+                    </a:stretch>
+                  </pic:blipFill>
+                  <pic:spPr bwMode="auto">
+                    <a:xfrm>
+                      <a:off x="0" y="0"/>
+                      <a:ext cx="3477459" cy="1581582"/>
+                    </a:xfrm>
+                    <a:prstGeom prst="rect">
+                      <a:avLst/>
+                    </a:prstGeom>
+                    <a:noFill/>
+                    <a:ln>
+                      <a:noFill/>
+                    </a:ln>
+                  </pic:spPr>
+                </pic:pic>
+              </a:graphicData>
+            </a:graphic>
+          </wp:inline>
+        </w:drawing>
+      </w:r>
+    </w:p>
+    <w:p>
+      <w:pPr>
+        <w:spacing w:after="240" w:line="276" w:lineRule="auto"/>
+        <w:ind w:left="284"/>
+        <w:jc w:val="both"/>
+        <w:rPr>
+          <w:rFonts w:ascii="Garamond" w:hAnsi="Garamond" w:cs="Calibri Light"/>
+          <w:sz w:val="24"/>
+          <w:szCs w:val="24"/>
+        </w:rPr>
+      </w:pPr>
+      <w:r>
+        <w:rPr>
+          <w:rFonts w:ascii="Garamond" w:hAnsi="Garamond" w:cs="Calibri Light"/>
+          <w:sz w:val="24"/>
+          <w:szCs w:val="24"/>
+        </w:rPr>
+        <w:t>RF12</w:t>
       </w:r>
       <w:r>
         <w:rPr>
@@ -1115,7 +3561,15 @@
           <w:sz w:val="24"/>
           <w:szCs w:val="24"/>
         </w:rPr>
-        <w:t>Cancellazione manuale dell’account</w:t>
+        <w:t>Avviso di richiesta</w:t>
+      </w:r>
+      <w:r>
+        <w:rPr>
+          <w:rFonts w:ascii="Garamond" w:hAnsi="Garamond" w:cs="Calibri Light"/>
+          <w:sz w:val="24"/>
+          <w:szCs w:val="24"/>
+        </w:rPr>
+        <w:t xml:space="preserve"> </w:t>
       </w:r>
     </w:p>
     <w:p>
@@ -1135,7 +3589,7 @@
           <w:sz w:val="24"/>
           <w:szCs w:val="24"/>
         </w:rPr>
-        <w:t>RF14</w:t>
+        <w:t>RF13</w:t>
       </w:r>
       <w:r>
         <w:rPr>
@@ -1153,15 +3607,7 @@
           <w:sz w:val="24"/>
           <w:szCs w:val="24"/>
         </w:rPr>
-        <w:t>Cancellazione automatica dell’account</w:t>
-      </w:r>
-      <w:r>
-        <w:rPr>
-          <w:rFonts w:ascii="Garamond" w:hAnsi="Garamond" w:cs="Calibri Light"/>
-          <w:sz w:val="24"/>
-          <w:szCs w:val="24"/>
-        </w:rPr>
-        <w:t xml:space="preserve"> </w:t>
+        <w:t>Cancellazione manuale dell’account</w:t>
       </w:r>
     </w:p>
     <w:p>
@@ -1181,7 +3627,7 @@
           <w:sz w:val="24"/>
           <w:szCs w:val="24"/>
         </w:rPr>
-        <w:t>RF15</w:t>
+        <w:t>RF14</w:t>
       </w:r>
       <w:r>
         <w:rPr>
@@ -1199,7 +3645,15 @@
           <w:sz w:val="24"/>
           <w:szCs w:val="24"/>
         </w:rPr>
-        <w:t>Ritiro da un annuncio</w:t>
+        <w:t>Cancellazione automatica dell’account</w:t>
+      </w:r>
+      <w:r>
+        <w:rPr>
+          <w:rFonts w:ascii="Garamond" w:hAnsi="Garamond" w:cs="Calibri Light"/>
+          <w:sz w:val="24"/>
+          <w:szCs w:val="24"/>
+        </w:rPr>
+        <w:t xml:space="preserve"> </w:t>
       </w:r>
     </w:p>
     <w:p>
@@ -1219,7 +3673,7 @@
           <w:sz w:val="24"/>
           <w:szCs w:val="24"/>
         </w:rPr>
-        <w:t>RF16</w:t>
+        <w:t>RF15</w:t>
       </w:r>
       <w:r>
         <w:rPr>
@@ -1229,8 +3683,6 @@
         </w:rPr>
         <w:tab/>
       </w:r>
-      <w:bookmarkStart w:id="12" w:name="RF16"/>
-      <w:bookmarkEnd w:id="12"/>
       <w:r>
         <w:rPr>
           <w:rFonts w:ascii="Garamond" w:hAnsi="Garamond" w:cs="Calibri Light"/>
@@ -1239,6 +3691,46 @@
           <w:sz w:val="24"/>
           <w:szCs w:val="24"/>
         </w:rPr>
+        <w:t>Ritiro da un annuncio</w:t>
+      </w:r>
+    </w:p>
+    <w:p>
+      <w:pPr>
+        <w:spacing w:after="240" w:line="276" w:lineRule="auto"/>
+        <w:ind w:left="284"/>
+        <w:jc w:val="both"/>
+        <w:rPr>
+          <w:rFonts w:ascii="Garamond" w:hAnsi="Garamond" w:cs="Calibri Light"/>
+          <w:sz w:val="24"/>
+          <w:szCs w:val="24"/>
+        </w:rPr>
+      </w:pPr>
+      <w:r>
+        <w:rPr>
+          <w:rFonts w:ascii="Garamond" w:hAnsi="Garamond" w:cs="Calibri Light"/>
+          <w:sz w:val="24"/>
+          <w:szCs w:val="24"/>
+        </w:rPr>
+        <w:t>RF16</w:t>
+      </w:r>
+      <w:r>
+        <w:rPr>
+          <w:rFonts w:ascii="Garamond" w:hAnsi="Garamond" w:cs="Calibri Light"/>
+          <w:sz w:val="24"/>
+          <w:szCs w:val="24"/>
+        </w:rPr>
+        <w:tab/>
+      </w:r>
+      <w:bookmarkStart w:id="13" w:name="RF16"/>
+      <w:bookmarkEnd w:id="13"/>
+      <w:r>
+        <w:rPr>
+          <w:rFonts w:ascii="Garamond" w:hAnsi="Garamond" w:cs="Calibri Light"/>
+          <w:b/>
+          <w:bCs/>
+          <w:sz w:val="24"/>
+          <w:szCs w:val="24"/>
+        </w:rPr>
         <w:t>Servizi completati</w:t>
       </w:r>
     </w:p>
@@ -1246,11 +3738,11 @@
       <w:pPr>
         <w:pStyle w:val="Titolo2"/>
       </w:pPr>
-      <w:bookmarkStart w:id="13" w:name="_Toc116202437"/>
+      <w:bookmarkStart w:id="14" w:name="_Toc116202437"/>
       <w:r>
         <w:t>3.3 Utente Autenticato: utente offerente</w:t>
       </w:r>
-      <w:bookmarkEnd w:id="13"/>
+      <w:bookmarkEnd w:id="14"/>
     </w:p>
     <w:p>
       <w:pPr>
@@ -1306,10 +3798,10 @@
           <w:szCs w:val="24"/>
         </w:rPr>
       </w:pPr>
-      <w:bookmarkStart w:id="14" w:name="RF15"/>
-      <w:bookmarkStart w:id="15" w:name="RF18"/>
-      <w:bookmarkEnd w:id="14"/>
+      <w:bookmarkStart w:id="15" w:name="RF15"/>
+      <w:bookmarkStart w:id="16" w:name="RF18"/>
       <w:bookmarkEnd w:id="15"/>
+      <w:bookmarkEnd w:id="16"/>
       <w:r>
         <w:rPr>
           <w:rFonts w:ascii="Garamond" w:hAnsi="Garamond" w:cs="Calibri Light"/>
@@ -1351,8 +3843,8 @@
           <w:szCs w:val="24"/>
         </w:rPr>
       </w:pPr>
-      <w:bookmarkStart w:id="16" w:name="RF19"/>
-      <w:bookmarkEnd w:id="16"/>
+      <w:bookmarkStart w:id="17" w:name="RF19"/>
+      <w:bookmarkEnd w:id="17"/>
       <w:r>
         <w:rPr>
           <w:rFonts w:ascii="Garamond" w:hAnsi="Garamond" w:cs="Calibri Light"/>
@@ -1529,7 +4021,6 @@
           <w:sz w:val="24"/>
           <w:szCs w:val="24"/>
         </w:rPr>
-        <w:lastRenderedPageBreak/>
         <w:t>RF23</w:t>
       </w:r>
       <w:r>
@@ -1661,8 +4152,8 @@
           <w:szCs w:val="24"/>
         </w:rPr>
       </w:pPr>
-      <w:bookmarkStart w:id="17" w:name="RF26"/>
-      <w:bookmarkEnd w:id="17"/>
+      <w:bookmarkStart w:id="18" w:name="RF26"/>
+      <w:bookmarkEnd w:id="18"/>
       <w:r>
         <w:rPr>
           <w:rFonts w:ascii="Garamond" w:hAnsi="Garamond" w:cs="Calibri Light"/>
@@ -1763,8 +4254,8 @@
           <w:szCs w:val="24"/>
         </w:rPr>
       </w:pPr>
-      <w:bookmarkStart w:id="18" w:name="RF28"/>
-      <w:bookmarkEnd w:id="18"/>
+      <w:bookmarkStart w:id="19" w:name="RF28"/>
+      <w:bookmarkEnd w:id="19"/>
       <w:r>
         <w:rPr>
           <w:rFonts w:ascii="Garamond" w:hAnsi="Garamond" w:cs="Calibri Light"/>
@@ -1801,6 +4292,653 @@
     </w:sectPr>
   </w:body>
 </w:document>
+</file>
+
+<file path=word/numbering.xml><?xml version="1.0" encoding="utf-8"?>
+<w:numbering xmlns:wpc="http://schemas.microsoft.com/office/word/2010/wordprocessingCanvas" xmlns:cx="http://schemas.microsoft.com/office/drawing/2014/chartex" xmlns:cx1="http://schemas.microsoft.com/office/drawing/2015/9/8/chartex" xmlns:cx2="http://schemas.microsoft.com/office/drawing/2015/10/21/chartex" xmlns:cx3="http://schemas.microsoft.com/office/drawing/2016/5/9/chartex" xmlns:cx4="http://schemas.microsoft.com/office/drawing/2016/5/10/chartex" xmlns:cx5="http://schemas.microsoft.com/office/drawing/2016/5/11/chartex" xmlns:cx6="http://schemas.microsoft.com/office/drawing/2016/5/12/chartex" xmlns:cx7="http://schemas.microsoft.com/office/drawing/2016/5/13/chartex" xmlns:cx8="http://schemas.microsoft.com/office/drawing/2016/5/14/chartex" xmlns:mc="http://schemas.openxmlformats.org/markup-compatibility/2006" xmlns:aink="http://schemas.microsoft.com/office/drawing/2016/ink" xmlns:am3d="http://schemas.microsoft.com/office/drawing/2017/model3d" xmlns:o="urn:schemas-microsoft-com:office:office" xmlns:oel="http://schemas.microsoft.com/office/2019/extlst" xmlns:r="http://schemas.openxmlformats.org/officeDocument/2006/relationships" xmlns:m="http://schemas.openxmlformats.org/officeDocument/2006/math" xmlns:v="urn:schemas-microsoft-com:vml" xmlns:wp14="http://schemas.microsoft.com/office/word/2010/wordprocessingDrawing" xmlns:wp="http://schemas.openxmlformats.org/drawingml/2006/wordprocessingDrawing" xmlns:w10="urn:schemas-microsoft-com:office:word" xmlns:w="http://schemas.openxmlformats.org/wordprocessingml/2006/main" xmlns:w14="http://schemas.microsoft.com/office/word/2010/wordml" xmlns:w15="http://schemas.microsoft.com/office/word/2012/wordml" xmlns:w16cex="http://schemas.microsoft.com/office/word/2018/wordml/cex" xmlns:w16cid="http://schemas.microsoft.com/office/word/2016/wordml/cid" xmlns:w16="http://schemas.microsoft.com/office/word/2018/wordml" xmlns:w16sdtdh="http://schemas.microsoft.com/office/word/2020/wordml/sdtdatahash" xmlns:w16se="http://schemas.microsoft.com/office/word/2015/wordml/symex" xmlns:wpg="http://schemas.microsoft.com/office/word/2010/wordprocessingGroup" xmlns:wpi="http://schemas.microsoft.com/office/word/2010/wordprocessingInk" xmlns:wne="http://schemas.microsoft.com/office/word/2006/wordml" xmlns:wps="http://schemas.microsoft.com/office/word/2010/wordprocessingShape" mc:Ignorable="w14 w15 w16se w16cid w16 w16cex w16sdtdh wp14">
+  <w:abstractNum w:abstractNumId="0" w15:restartNumberingAfterBreak="0">
+    <w:nsid w:val="2F25588B"/>
+    <w:multiLevelType w:val="hybridMultilevel"/>
+    <w:tmpl w:val="EAAE9484"/>
+    <w:lvl w:ilvl="0" w:tplc="56A8D21A">
+      <w:start w:val="3"/>
+      <w:numFmt w:val="bullet"/>
+      <w:lvlText w:val="-"/>
+      <w:lvlJc w:val="left"/>
+      <w:pPr>
+        <w:ind w:left="420" w:hanging="360"/>
+      </w:pPr>
+      <w:rPr>
+        <w:rFonts w:ascii="Garamond" w:eastAsiaTheme="minorHAnsi" w:hAnsi="Garamond" w:cs="Sanskrit Text" w:hint="default"/>
+      </w:rPr>
+    </w:lvl>
+    <w:lvl w:ilvl="1" w:tplc="04100003" w:tentative="1">
+      <w:start w:val="1"/>
+      <w:numFmt w:val="bullet"/>
+      <w:lvlText w:val="o"/>
+      <w:lvlJc w:val="left"/>
+      <w:pPr>
+        <w:ind w:left="1140" w:hanging="360"/>
+      </w:pPr>
+      <w:rPr>
+        <w:rFonts w:ascii="Courier New" w:hAnsi="Courier New" w:cs="Courier New" w:hint="default"/>
+      </w:rPr>
+    </w:lvl>
+    <w:lvl w:ilvl="2" w:tplc="04100005" w:tentative="1">
+      <w:start w:val="1"/>
+      <w:numFmt w:val="bullet"/>
+      <w:lvlText w:val=""/>
+      <w:lvlJc w:val="left"/>
+      <w:pPr>
+        <w:ind w:left="1860" w:hanging="360"/>
+      </w:pPr>
+      <w:rPr>
+        <w:rFonts w:ascii="Wingdings" w:hAnsi="Wingdings" w:hint="default"/>
+      </w:rPr>
+    </w:lvl>
+    <w:lvl w:ilvl="3" w:tplc="04100001" w:tentative="1">
+      <w:start w:val="1"/>
+      <w:numFmt w:val="bullet"/>
+      <w:lvlText w:val=""/>
+      <w:lvlJc w:val="left"/>
+      <w:pPr>
+        <w:ind w:left="2580" w:hanging="360"/>
+      </w:pPr>
+      <w:rPr>
+        <w:rFonts w:ascii="Symbol" w:hAnsi="Symbol" w:hint="default"/>
+      </w:rPr>
+    </w:lvl>
+    <w:lvl w:ilvl="4" w:tplc="04100003" w:tentative="1">
+      <w:start w:val="1"/>
+      <w:numFmt w:val="bullet"/>
+      <w:lvlText w:val="o"/>
+      <w:lvlJc w:val="left"/>
+      <w:pPr>
+        <w:ind w:left="3300" w:hanging="360"/>
+      </w:pPr>
+      <w:rPr>
+        <w:rFonts w:ascii="Courier New" w:hAnsi="Courier New" w:cs="Courier New" w:hint="default"/>
+      </w:rPr>
+    </w:lvl>
+    <w:lvl w:ilvl="5" w:tplc="04100005" w:tentative="1">
+      <w:start w:val="1"/>
+      <w:numFmt w:val="bullet"/>
+      <w:lvlText w:val=""/>
+      <w:lvlJc w:val="left"/>
+      <w:pPr>
+        <w:ind w:left="4020" w:hanging="360"/>
+      </w:pPr>
+      <w:rPr>
+        <w:rFonts w:ascii="Wingdings" w:hAnsi="Wingdings" w:hint="default"/>
+      </w:rPr>
+    </w:lvl>
+    <w:lvl w:ilvl="6" w:tplc="04100001" w:tentative="1">
+      <w:start w:val="1"/>
+      <w:numFmt w:val="bullet"/>
+      <w:lvlText w:val=""/>
+      <w:lvlJc w:val="left"/>
+      <w:pPr>
+        <w:ind w:left="4740" w:hanging="360"/>
+      </w:pPr>
+      <w:rPr>
+        <w:rFonts w:ascii="Symbol" w:hAnsi="Symbol" w:hint="default"/>
+      </w:rPr>
+    </w:lvl>
+    <w:lvl w:ilvl="7" w:tplc="04100003" w:tentative="1">
+      <w:start w:val="1"/>
+      <w:numFmt w:val="bullet"/>
+      <w:lvlText w:val="o"/>
+      <w:lvlJc w:val="left"/>
+      <w:pPr>
+        <w:ind w:left="5460" w:hanging="360"/>
+      </w:pPr>
+      <w:rPr>
+        <w:rFonts w:ascii="Courier New" w:hAnsi="Courier New" w:cs="Courier New" w:hint="default"/>
+      </w:rPr>
+    </w:lvl>
+    <w:lvl w:ilvl="8" w:tplc="04100005" w:tentative="1">
+      <w:start w:val="1"/>
+      <w:numFmt w:val="bullet"/>
+      <w:lvlText w:val=""/>
+      <w:lvlJc w:val="left"/>
+      <w:pPr>
+        <w:ind w:left="6180" w:hanging="360"/>
+      </w:pPr>
+      <w:rPr>
+        <w:rFonts w:ascii="Wingdings" w:hAnsi="Wingdings" w:hint="default"/>
+      </w:rPr>
+    </w:lvl>
+  </w:abstractNum>
+  <w:abstractNum w:abstractNumId="1" w15:restartNumberingAfterBreak="0">
+    <w:nsid w:val="345D060A"/>
+    <w:multiLevelType w:val="hybridMultilevel"/>
+    <w:tmpl w:val="BC26AFAA"/>
+    <w:lvl w:ilvl="0" w:tplc="56A8D21A">
+      <w:start w:val="3"/>
+      <w:numFmt w:val="bullet"/>
+      <w:lvlText w:val="-"/>
+      <w:lvlJc w:val="left"/>
+      <w:pPr>
+        <w:ind w:left="420" w:hanging="360"/>
+      </w:pPr>
+      <w:rPr>
+        <w:rFonts w:ascii="Garamond" w:eastAsiaTheme="minorHAnsi" w:hAnsi="Garamond" w:cs="Sanskrit Text" w:hint="default"/>
+      </w:rPr>
+    </w:lvl>
+    <w:lvl w:ilvl="1" w:tplc="04100003">
+      <w:start w:val="1"/>
+      <w:numFmt w:val="bullet"/>
+      <w:lvlText w:val="o"/>
+      <w:lvlJc w:val="left"/>
+      <w:pPr>
+        <w:ind w:left="1440" w:hanging="360"/>
+      </w:pPr>
+      <w:rPr>
+        <w:rFonts w:ascii="Courier New" w:hAnsi="Courier New" w:cs="Courier New" w:hint="default"/>
+      </w:rPr>
+    </w:lvl>
+    <w:lvl w:ilvl="2" w:tplc="04100005" w:tentative="1">
+      <w:start w:val="1"/>
+      <w:numFmt w:val="bullet"/>
+      <w:lvlText w:val=""/>
+      <w:lvlJc w:val="left"/>
+      <w:pPr>
+        <w:ind w:left="2160" w:hanging="360"/>
+      </w:pPr>
+      <w:rPr>
+        <w:rFonts w:ascii="Wingdings" w:hAnsi="Wingdings" w:hint="default"/>
+      </w:rPr>
+    </w:lvl>
+    <w:lvl w:ilvl="3" w:tplc="04100001" w:tentative="1">
+      <w:start w:val="1"/>
+      <w:numFmt w:val="bullet"/>
+      <w:lvlText w:val=""/>
+      <w:lvlJc w:val="left"/>
+      <w:pPr>
+        <w:ind w:left="2880" w:hanging="360"/>
+      </w:pPr>
+      <w:rPr>
+        <w:rFonts w:ascii="Symbol" w:hAnsi="Symbol" w:hint="default"/>
+      </w:rPr>
+    </w:lvl>
+    <w:lvl w:ilvl="4" w:tplc="04100003" w:tentative="1">
+      <w:start w:val="1"/>
+      <w:numFmt w:val="bullet"/>
+      <w:lvlText w:val="o"/>
+      <w:lvlJc w:val="left"/>
+      <w:pPr>
+        <w:ind w:left="3600" w:hanging="360"/>
+      </w:pPr>
+      <w:rPr>
+        <w:rFonts w:ascii="Courier New" w:hAnsi="Courier New" w:cs="Courier New" w:hint="default"/>
+      </w:rPr>
+    </w:lvl>
+    <w:lvl w:ilvl="5" w:tplc="04100005" w:tentative="1">
+      <w:start w:val="1"/>
+      <w:numFmt w:val="bullet"/>
+      <w:lvlText w:val=""/>
+      <w:lvlJc w:val="left"/>
+      <w:pPr>
+        <w:ind w:left="4320" w:hanging="360"/>
+      </w:pPr>
+      <w:rPr>
+        <w:rFonts w:ascii="Wingdings" w:hAnsi="Wingdings" w:hint="default"/>
+      </w:rPr>
+    </w:lvl>
+    <w:lvl w:ilvl="6" w:tplc="04100001" w:tentative="1">
+      <w:start w:val="1"/>
+      <w:numFmt w:val="bullet"/>
+      <w:lvlText w:val=""/>
+      <w:lvlJc w:val="left"/>
+      <w:pPr>
+        <w:ind w:left="5040" w:hanging="360"/>
+      </w:pPr>
+      <w:rPr>
+        <w:rFonts w:ascii="Symbol" w:hAnsi="Symbol" w:hint="default"/>
+      </w:rPr>
+    </w:lvl>
+    <w:lvl w:ilvl="7" w:tplc="04100003" w:tentative="1">
+      <w:start w:val="1"/>
+      <w:numFmt w:val="bullet"/>
+      <w:lvlText w:val="o"/>
+      <w:lvlJc w:val="left"/>
+      <w:pPr>
+        <w:ind w:left="5760" w:hanging="360"/>
+      </w:pPr>
+      <w:rPr>
+        <w:rFonts w:ascii="Courier New" w:hAnsi="Courier New" w:cs="Courier New" w:hint="default"/>
+      </w:rPr>
+    </w:lvl>
+    <w:lvl w:ilvl="8" w:tplc="04100005" w:tentative="1">
+      <w:start w:val="1"/>
+      <w:numFmt w:val="bullet"/>
+      <w:lvlText w:val=""/>
+      <w:lvlJc w:val="left"/>
+      <w:pPr>
+        <w:ind w:left="6480" w:hanging="360"/>
+      </w:pPr>
+      <w:rPr>
+        <w:rFonts w:ascii="Wingdings" w:hAnsi="Wingdings" w:hint="default"/>
+      </w:rPr>
+    </w:lvl>
+  </w:abstractNum>
+  <w:abstractNum w:abstractNumId="2" w15:restartNumberingAfterBreak="0">
+    <w:nsid w:val="3AC97C7C"/>
+    <w:multiLevelType w:val="hybridMultilevel"/>
+    <w:tmpl w:val="C7A45518"/>
+    <w:lvl w:ilvl="0" w:tplc="56A8D21A">
+      <w:start w:val="3"/>
+      <w:numFmt w:val="bullet"/>
+      <w:lvlText w:val="-"/>
+      <w:lvlJc w:val="left"/>
+      <w:pPr>
+        <w:ind w:left="420" w:hanging="360"/>
+      </w:pPr>
+      <w:rPr>
+        <w:rFonts w:ascii="Garamond" w:eastAsiaTheme="minorHAnsi" w:hAnsi="Garamond" w:cs="Sanskrit Text" w:hint="default"/>
+      </w:rPr>
+    </w:lvl>
+    <w:lvl w:ilvl="1" w:tplc="04100003">
+      <w:start w:val="1"/>
+      <w:numFmt w:val="bullet"/>
+      <w:lvlText w:val="o"/>
+      <w:lvlJc w:val="left"/>
+      <w:pPr>
+        <w:ind w:left="1440" w:hanging="360"/>
+      </w:pPr>
+      <w:rPr>
+        <w:rFonts w:ascii="Courier New" w:hAnsi="Courier New" w:cs="Courier New" w:hint="default"/>
+      </w:rPr>
+    </w:lvl>
+    <w:lvl w:ilvl="2" w:tplc="04100005">
+      <w:start w:val="1"/>
+      <w:numFmt w:val="bullet"/>
+      <w:lvlText w:val=""/>
+      <w:lvlJc w:val="left"/>
+      <w:pPr>
+        <w:ind w:left="2160" w:hanging="360"/>
+      </w:pPr>
+      <w:rPr>
+        <w:rFonts w:ascii="Wingdings" w:hAnsi="Wingdings" w:hint="default"/>
+      </w:rPr>
+    </w:lvl>
+    <w:lvl w:ilvl="3" w:tplc="04100001" w:tentative="1">
+      <w:start w:val="1"/>
+      <w:numFmt w:val="bullet"/>
+      <w:lvlText w:val=""/>
+      <w:lvlJc w:val="left"/>
+      <w:pPr>
+        <w:ind w:left="2880" w:hanging="360"/>
+      </w:pPr>
+      <w:rPr>
+        <w:rFonts w:ascii="Symbol" w:hAnsi="Symbol" w:hint="default"/>
+      </w:rPr>
+    </w:lvl>
+    <w:lvl w:ilvl="4" w:tplc="04100003" w:tentative="1">
+      <w:start w:val="1"/>
+      <w:numFmt w:val="bullet"/>
+      <w:lvlText w:val="o"/>
+      <w:lvlJc w:val="left"/>
+      <w:pPr>
+        <w:ind w:left="3600" w:hanging="360"/>
+      </w:pPr>
+      <w:rPr>
+        <w:rFonts w:ascii="Courier New" w:hAnsi="Courier New" w:cs="Courier New" w:hint="default"/>
+      </w:rPr>
+    </w:lvl>
+    <w:lvl w:ilvl="5" w:tplc="04100005" w:tentative="1">
+      <w:start w:val="1"/>
+      <w:numFmt w:val="bullet"/>
+      <w:lvlText w:val=""/>
+      <w:lvlJc w:val="left"/>
+      <w:pPr>
+        <w:ind w:left="4320" w:hanging="360"/>
+      </w:pPr>
+      <w:rPr>
+        <w:rFonts w:ascii="Wingdings" w:hAnsi="Wingdings" w:hint="default"/>
+      </w:rPr>
+    </w:lvl>
+    <w:lvl w:ilvl="6" w:tplc="04100001" w:tentative="1">
+      <w:start w:val="1"/>
+      <w:numFmt w:val="bullet"/>
+      <w:lvlText w:val=""/>
+      <w:lvlJc w:val="left"/>
+      <w:pPr>
+        <w:ind w:left="5040" w:hanging="360"/>
+      </w:pPr>
+      <w:rPr>
+        <w:rFonts w:ascii="Symbol" w:hAnsi="Symbol" w:hint="default"/>
+      </w:rPr>
+    </w:lvl>
+    <w:lvl w:ilvl="7" w:tplc="04100003" w:tentative="1">
+      <w:start w:val="1"/>
+      <w:numFmt w:val="bullet"/>
+      <w:lvlText w:val="o"/>
+      <w:lvlJc w:val="left"/>
+      <w:pPr>
+        <w:ind w:left="5760" w:hanging="360"/>
+      </w:pPr>
+      <w:rPr>
+        <w:rFonts w:ascii="Courier New" w:hAnsi="Courier New" w:cs="Courier New" w:hint="default"/>
+      </w:rPr>
+    </w:lvl>
+    <w:lvl w:ilvl="8" w:tplc="04100005" w:tentative="1">
+      <w:start w:val="1"/>
+      <w:numFmt w:val="bullet"/>
+      <w:lvlText w:val=""/>
+      <w:lvlJc w:val="left"/>
+      <w:pPr>
+        <w:ind w:left="6480" w:hanging="360"/>
+      </w:pPr>
+      <w:rPr>
+        <w:rFonts w:ascii="Wingdings" w:hAnsi="Wingdings" w:hint="default"/>
+      </w:rPr>
+    </w:lvl>
+  </w:abstractNum>
+  <w:abstractNum w:abstractNumId="3" w15:restartNumberingAfterBreak="0">
+    <w:nsid w:val="60A90D43"/>
+    <w:multiLevelType w:val="hybridMultilevel"/>
+    <w:tmpl w:val="D1BE040C"/>
+    <w:lvl w:ilvl="0" w:tplc="0410000F">
+      <w:start w:val="1"/>
+      <w:numFmt w:val="decimal"/>
+      <w:lvlText w:val="%1."/>
+      <w:lvlJc w:val="left"/>
+      <w:pPr>
+        <w:ind w:left="1004" w:hanging="360"/>
+      </w:pPr>
+    </w:lvl>
+    <w:lvl w:ilvl="1" w:tplc="04100019">
+      <w:start w:val="1"/>
+      <w:numFmt w:val="lowerLetter"/>
+      <w:lvlText w:val="%2."/>
+      <w:lvlJc w:val="left"/>
+      <w:pPr>
+        <w:ind w:left="1724" w:hanging="360"/>
+      </w:pPr>
+    </w:lvl>
+    <w:lvl w:ilvl="2" w:tplc="0410001B">
+      <w:start w:val="1"/>
+      <w:numFmt w:val="lowerRoman"/>
+      <w:lvlText w:val="%3."/>
+      <w:lvlJc w:val="right"/>
+      <w:pPr>
+        <w:ind w:left="2444" w:hanging="180"/>
+      </w:pPr>
+    </w:lvl>
+    <w:lvl w:ilvl="3" w:tplc="0410000F">
+      <w:start w:val="1"/>
+      <w:numFmt w:val="decimal"/>
+      <w:lvlText w:val="%4."/>
+      <w:lvlJc w:val="left"/>
+      <w:pPr>
+        <w:ind w:left="3164" w:hanging="360"/>
+      </w:pPr>
+    </w:lvl>
+    <w:lvl w:ilvl="4" w:tplc="04100019" w:tentative="1">
+      <w:start w:val="1"/>
+      <w:numFmt w:val="lowerLetter"/>
+      <w:lvlText w:val="%5."/>
+      <w:lvlJc w:val="left"/>
+      <w:pPr>
+        <w:ind w:left="3884" w:hanging="360"/>
+      </w:pPr>
+    </w:lvl>
+    <w:lvl w:ilvl="5" w:tplc="0410001B" w:tentative="1">
+      <w:start w:val="1"/>
+      <w:numFmt w:val="lowerRoman"/>
+      <w:lvlText w:val="%6."/>
+      <w:lvlJc w:val="right"/>
+      <w:pPr>
+        <w:ind w:left="4604" w:hanging="180"/>
+      </w:pPr>
+    </w:lvl>
+    <w:lvl w:ilvl="6" w:tplc="0410000F" w:tentative="1">
+      <w:start w:val="1"/>
+      <w:numFmt w:val="decimal"/>
+      <w:lvlText w:val="%7."/>
+      <w:lvlJc w:val="left"/>
+      <w:pPr>
+        <w:ind w:left="5324" w:hanging="360"/>
+      </w:pPr>
+    </w:lvl>
+    <w:lvl w:ilvl="7" w:tplc="04100019" w:tentative="1">
+      <w:start w:val="1"/>
+      <w:numFmt w:val="lowerLetter"/>
+      <w:lvlText w:val="%8."/>
+      <w:lvlJc w:val="left"/>
+      <w:pPr>
+        <w:ind w:left="6044" w:hanging="360"/>
+      </w:pPr>
+    </w:lvl>
+    <w:lvl w:ilvl="8" w:tplc="0410001B" w:tentative="1">
+      <w:start w:val="1"/>
+      <w:numFmt w:val="lowerRoman"/>
+      <w:lvlText w:val="%9."/>
+      <w:lvlJc w:val="right"/>
+      <w:pPr>
+        <w:ind w:left="6764" w:hanging="180"/>
+      </w:pPr>
+    </w:lvl>
+  </w:abstractNum>
+  <w:abstractNum w:abstractNumId="4" w15:restartNumberingAfterBreak="0">
+    <w:nsid w:val="70C62E3E"/>
+    <w:multiLevelType w:val="hybridMultilevel"/>
+    <w:tmpl w:val="5AEEC49C"/>
+    <w:lvl w:ilvl="0" w:tplc="56A8D21A">
+      <w:start w:val="3"/>
+      <w:numFmt w:val="bullet"/>
+      <w:lvlText w:val="-"/>
+      <w:lvlJc w:val="left"/>
+      <w:pPr>
+        <w:ind w:left="704" w:hanging="360"/>
+      </w:pPr>
+      <w:rPr>
+        <w:rFonts w:ascii="Garamond" w:eastAsiaTheme="minorHAnsi" w:hAnsi="Garamond" w:cs="Sanskrit Text" w:hint="default"/>
+      </w:rPr>
+    </w:lvl>
+    <w:lvl w:ilvl="1" w:tplc="04100003">
+      <w:start w:val="1"/>
+      <w:numFmt w:val="bullet"/>
+      <w:lvlText w:val="o"/>
+      <w:lvlJc w:val="left"/>
+      <w:pPr>
+        <w:ind w:left="1724" w:hanging="360"/>
+      </w:pPr>
+      <w:rPr>
+        <w:rFonts w:ascii="Courier New" w:hAnsi="Courier New" w:cs="Courier New" w:hint="default"/>
+      </w:rPr>
+    </w:lvl>
+    <w:lvl w:ilvl="2" w:tplc="04100005">
+      <w:start w:val="1"/>
+      <w:numFmt w:val="bullet"/>
+      <w:lvlText w:val=""/>
+      <w:lvlJc w:val="left"/>
+      <w:pPr>
+        <w:ind w:left="2444" w:hanging="360"/>
+      </w:pPr>
+      <w:rPr>
+        <w:rFonts w:ascii="Wingdings" w:hAnsi="Wingdings" w:hint="default"/>
+      </w:rPr>
+    </w:lvl>
+    <w:lvl w:ilvl="3" w:tplc="04100001" w:tentative="1">
+      <w:start w:val="1"/>
+      <w:numFmt w:val="bullet"/>
+      <w:lvlText w:val=""/>
+      <w:lvlJc w:val="left"/>
+      <w:pPr>
+        <w:ind w:left="3164" w:hanging="360"/>
+      </w:pPr>
+      <w:rPr>
+        <w:rFonts w:ascii="Symbol" w:hAnsi="Symbol" w:hint="default"/>
+      </w:rPr>
+    </w:lvl>
+    <w:lvl w:ilvl="4" w:tplc="04100003" w:tentative="1">
+      <w:start w:val="1"/>
+      <w:numFmt w:val="bullet"/>
+      <w:lvlText w:val="o"/>
+      <w:lvlJc w:val="left"/>
+      <w:pPr>
+        <w:ind w:left="3884" w:hanging="360"/>
+      </w:pPr>
+      <w:rPr>
+        <w:rFonts w:ascii="Courier New" w:hAnsi="Courier New" w:cs="Courier New" w:hint="default"/>
+      </w:rPr>
+    </w:lvl>
+    <w:lvl w:ilvl="5" w:tplc="04100005" w:tentative="1">
+      <w:start w:val="1"/>
+      <w:numFmt w:val="bullet"/>
+      <w:lvlText w:val=""/>
+      <w:lvlJc w:val="left"/>
+      <w:pPr>
+        <w:ind w:left="4604" w:hanging="360"/>
+      </w:pPr>
+      <w:rPr>
+        <w:rFonts w:ascii="Wingdings" w:hAnsi="Wingdings" w:hint="default"/>
+      </w:rPr>
+    </w:lvl>
+    <w:lvl w:ilvl="6" w:tplc="04100001" w:tentative="1">
+      <w:start w:val="1"/>
+      <w:numFmt w:val="bullet"/>
+      <w:lvlText w:val=""/>
+      <w:lvlJc w:val="left"/>
+      <w:pPr>
+        <w:ind w:left="5324" w:hanging="360"/>
+      </w:pPr>
+      <w:rPr>
+        <w:rFonts w:ascii="Symbol" w:hAnsi="Symbol" w:hint="default"/>
+      </w:rPr>
+    </w:lvl>
+    <w:lvl w:ilvl="7" w:tplc="04100003" w:tentative="1">
+      <w:start w:val="1"/>
+      <w:numFmt w:val="bullet"/>
+      <w:lvlText w:val="o"/>
+      <w:lvlJc w:val="left"/>
+      <w:pPr>
+        <w:ind w:left="6044" w:hanging="360"/>
+      </w:pPr>
+      <w:rPr>
+        <w:rFonts w:ascii="Courier New" w:hAnsi="Courier New" w:cs="Courier New" w:hint="default"/>
+      </w:rPr>
+    </w:lvl>
+    <w:lvl w:ilvl="8" w:tplc="04100005" w:tentative="1">
+      <w:start w:val="1"/>
+      <w:numFmt w:val="bullet"/>
+      <w:lvlText w:val=""/>
+      <w:lvlJc w:val="left"/>
+      <w:pPr>
+        <w:ind w:left="6764" w:hanging="360"/>
+      </w:pPr>
+      <w:rPr>
+        <w:rFonts w:ascii="Wingdings" w:hAnsi="Wingdings" w:hint="default"/>
+      </w:rPr>
+    </w:lvl>
+  </w:abstractNum>
+  <w:abstractNum w:abstractNumId="5" w15:restartNumberingAfterBreak="0">
+    <w:nsid w:val="78C571D5"/>
+    <w:multiLevelType w:val="hybridMultilevel"/>
+    <w:tmpl w:val="778CC3C4"/>
+    <w:lvl w:ilvl="0" w:tplc="0410000F">
+      <w:start w:val="1"/>
+      <w:numFmt w:val="decimal"/>
+      <w:lvlText w:val="%1."/>
+      <w:lvlJc w:val="left"/>
+      <w:pPr>
+        <w:ind w:left="720" w:hanging="360"/>
+      </w:pPr>
+    </w:lvl>
+    <w:lvl w:ilvl="1" w:tplc="04100019" w:tentative="1">
+      <w:start w:val="1"/>
+      <w:numFmt w:val="lowerLetter"/>
+      <w:lvlText w:val="%2."/>
+      <w:lvlJc w:val="left"/>
+      <w:pPr>
+        <w:ind w:left="1440" w:hanging="360"/>
+      </w:pPr>
+    </w:lvl>
+    <w:lvl w:ilvl="2" w:tplc="0410001B" w:tentative="1">
+      <w:start w:val="1"/>
+      <w:numFmt w:val="lowerRoman"/>
+      <w:lvlText w:val="%3."/>
+      <w:lvlJc w:val="right"/>
+      <w:pPr>
+        <w:ind w:left="2160" w:hanging="180"/>
+      </w:pPr>
+    </w:lvl>
+    <w:lvl w:ilvl="3" w:tplc="0410000F" w:tentative="1">
+      <w:start w:val="1"/>
+      <w:numFmt w:val="decimal"/>
+      <w:lvlText w:val="%4."/>
+      <w:lvlJc w:val="left"/>
+      <w:pPr>
+        <w:ind w:left="2880" w:hanging="360"/>
+      </w:pPr>
+    </w:lvl>
+    <w:lvl w:ilvl="4" w:tplc="04100019" w:tentative="1">
+      <w:start w:val="1"/>
+      <w:numFmt w:val="lowerLetter"/>
+      <w:lvlText w:val="%5."/>
+      <w:lvlJc w:val="left"/>
+      <w:pPr>
+        <w:ind w:left="3600" w:hanging="360"/>
+      </w:pPr>
+    </w:lvl>
+    <w:lvl w:ilvl="5" w:tplc="0410001B" w:tentative="1">
+      <w:start w:val="1"/>
+      <w:numFmt w:val="lowerRoman"/>
+      <w:lvlText w:val="%6."/>
+      <w:lvlJc w:val="right"/>
+      <w:pPr>
+        <w:ind w:left="4320" w:hanging="180"/>
+      </w:pPr>
+    </w:lvl>
+    <w:lvl w:ilvl="6" w:tplc="0410000F" w:tentative="1">
+      <w:start w:val="1"/>
+      <w:numFmt w:val="decimal"/>
+      <w:lvlText w:val="%7."/>
+      <w:lvlJc w:val="left"/>
+      <w:pPr>
+        <w:ind w:left="5040" w:hanging="360"/>
+      </w:pPr>
+    </w:lvl>
+    <w:lvl w:ilvl="7" w:tplc="04100019" w:tentative="1">
+      <w:start w:val="1"/>
+      <w:numFmt w:val="lowerLetter"/>
+      <w:lvlText w:val="%8."/>
+      <w:lvlJc w:val="left"/>
+      <w:pPr>
+        <w:ind w:left="5760" w:hanging="360"/>
+      </w:pPr>
+    </w:lvl>
+    <w:lvl w:ilvl="8" w:tplc="0410001B" w:tentative="1">
+      <w:start w:val="1"/>
+      <w:numFmt w:val="lowerRoman"/>
+      <w:lvlText w:val="%9."/>
+      <w:lvlJc w:val="right"/>
+      <w:pPr>
+        <w:ind w:left="6480" w:hanging="180"/>
+      </w:pPr>
+    </w:lvl>
+  </w:abstractNum>
+  <w:num w:numId="1" w16cid:durableId="1236284685">
+    <w:abstractNumId w:val="3"/>
+  </w:num>
+  <w:num w:numId="2" w16cid:durableId="1401518654">
+    <w:abstractNumId w:val="5"/>
+  </w:num>
+  <w:num w:numId="3" w16cid:durableId="1026563074">
+    <w:abstractNumId w:val="0"/>
+  </w:num>
+  <w:num w:numId="4" w16cid:durableId="1406758156">
+    <w:abstractNumId w:val="2"/>
+  </w:num>
+  <w:num w:numId="5" w16cid:durableId="1083838806">
+    <w:abstractNumId w:val="1"/>
+  </w:num>
+  <w:num w:numId="6" w16cid:durableId="1328484685">
+    <w:abstractNumId w:val="4"/>
+  </w:num>
+</w:numbering>
 </file>
 
 <file path=word/styles.xml><?xml version="1.0" encoding="utf-8"?>
@@ -2282,6 +5420,17 @@
       <w:u w:val="single"/>
     </w:rPr>
   </w:style>
+  <w:style w:type="paragraph" w:styleId="Paragrafoelenco">
+    <w:name w:val="List Paragraph"/>
+    <w:basedOn w:val="Normale"/>
+    <w:uiPriority w:val="34"/>
+    <w:qFormat/>
+    <w:rsid w:val="00880EF6"/>
+    <w:pPr>
+      <w:ind w:left="720"/>
+      <w:contextualSpacing/>
+    </w:pPr>
+  </w:style>
 </w:styles>
 </file>
 

</xml_diff>

<commit_message>
requisiti funzionali 1 - 11 su D2 fatti
</commit_message>
<xml_diff>
--- a/MaterialeD2/D2_T33.docx
+++ b/MaterialeD2/D2_T33.docx
@@ -485,16 +485,354 @@
     <w:p/>
     <w:p>
       <w:pPr>
-        <w:pStyle w:val="Titolo2"/>
+        <w:pStyle w:val="Titolo1"/>
+        <w:numPr>
+          <w:ilvl w:val="0"/>
+          <w:numId w:val="7"/>
+        </w:numPr>
+        <w:rPr>
+          <w:rFonts w:ascii="Garamond" w:hAnsi="Garamond"/>
+          <w:b/>
+          <w:color w:val="auto"/>
+          <w:sz w:val="28"/>
+          <w:szCs w:val="26"/>
+        </w:rPr>
       </w:pPr>
       <w:bookmarkStart w:id="0" w:name="_Toc116165080"/>
       <w:bookmarkStart w:id="1" w:name="_Toc116202435"/>
-      <w:r>
+      <w:bookmarkStart w:id="2" w:name="_Toc116164784"/>
+      <w:bookmarkStart w:id="3" w:name="_Toc116165077"/>
+      <w:bookmarkStart w:id="4" w:name="_Toc116202432"/>
+      <w:bookmarkStart w:id="5" w:name="ScopoDocumento"/>
+      <w:r>
+        <w:rPr>
+          <w:rFonts w:ascii="Garamond" w:hAnsi="Garamond"/>
+          <w:b/>
+          <w:color w:val="auto"/>
+          <w:sz w:val="28"/>
+          <w:szCs w:val="26"/>
+        </w:rPr>
         <w:lastRenderedPageBreak/>
-        <w:t>3.1 Utente Anonimo</w:t>
-      </w:r>
-      <w:bookmarkEnd w:id="0"/>
-      <w:bookmarkEnd w:id="1"/>
+        <w:t>Scopo del documento</w:t>
+      </w:r>
+      <w:bookmarkEnd w:id="2"/>
+      <w:bookmarkEnd w:id="3"/>
+      <w:bookmarkEnd w:id="4"/>
+    </w:p>
+    <w:bookmarkEnd w:id="5"/>
+    <w:p>
+      <w:pPr>
+        <w:rPr>
+          <w:rFonts w:ascii="Garamond" w:hAnsi="Garamond" w:cs="Sanskrit Text"/>
+          <w:sz w:val="24"/>
+          <w:szCs w:val="24"/>
+        </w:rPr>
+      </w:pPr>
+      <w:r>
+        <w:rPr>
+          <w:rFonts w:ascii="Garamond" w:hAnsi="Garamond" w:cs="Sanskrit Text"/>
+          <w:sz w:val="24"/>
+          <w:szCs w:val="24"/>
+        </w:rPr>
+        <w:t xml:space="preserve">Il presente documento riporta la specifica dei requisiti di sistema del sito web </w:t>
+      </w:r>
+      <w:proofErr w:type="spellStart"/>
+      <w:r>
+        <w:rPr>
+          <w:rFonts w:ascii="Garamond" w:hAnsi="Garamond" w:cs="Sanskrit Text"/>
+          <w:sz w:val="24"/>
+          <w:szCs w:val="24"/>
+        </w:rPr>
+        <w:t>StayBusy</w:t>
+      </w:r>
+      <w:proofErr w:type="spellEnd"/>
+      <w:r>
+        <w:rPr>
+          <w:rFonts w:ascii="Garamond" w:hAnsi="Garamond" w:cs="Sanskrit Text"/>
+          <w:sz w:val="24"/>
+          <w:szCs w:val="24"/>
+        </w:rPr>
+        <w:t xml:space="preserve"> usando diagrammi in </w:t>
+      </w:r>
+      <w:proofErr w:type="spellStart"/>
+      <w:r>
+        <w:rPr>
+          <w:rFonts w:ascii="Garamond" w:hAnsi="Garamond" w:cs="Sanskrit Text"/>
+          <w:sz w:val="24"/>
+          <w:szCs w:val="24"/>
+        </w:rPr>
+        <w:t>Unified</w:t>
+      </w:r>
+      <w:proofErr w:type="spellEnd"/>
+      <w:r>
+        <w:rPr>
+          <w:rFonts w:ascii="Garamond" w:hAnsi="Garamond" w:cs="Sanskrit Text"/>
+          <w:sz w:val="24"/>
+          <w:szCs w:val="24"/>
+        </w:rPr>
+        <w:t xml:space="preserve"> </w:t>
+      </w:r>
+      <w:proofErr w:type="spellStart"/>
+      <w:r>
+        <w:rPr>
+          <w:rFonts w:ascii="Garamond" w:hAnsi="Garamond" w:cs="Sanskrit Text"/>
+          <w:sz w:val="24"/>
+          <w:szCs w:val="24"/>
+        </w:rPr>
+        <w:t>Modelling</w:t>
+      </w:r>
+      <w:proofErr w:type="spellEnd"/>
+      <w:r>
+        <w:rPr>
+          <w:rFonts w:ascii="Garamond" w:hAnsi="Garamond" w:cs="Sanskrit Text"/>
+          <w:sz w:val="24"/>
+          <w:szCs w:val="24"/>
+        </w:rPr>
+        <w:t xml:space="preserve"> Language (UML) e tabelle strutturate. Nel precedente documento sono stati definiti gli obiettivi del progetto (PERCHE’) e i requisiti (COSA) usando solo il linguaggio naturale. Ora i requisiti vengono specificati usando sia linguaggi più formali e strutturati, UML per la descrizione dei requisiti funzionali e tabelle strutturate per la descrizione dei requisiti non funzionali. Inoltre, tenendo conto di tali requisiti, viene presentato il design del sistema con l’utilizzo di diagrammi di contesto e dei componenti.</w:t>
+      </w:r>
+    </w:p>
+    <w:p>
+      <w:pPr>
+        <w:rPr>
+          <w:rFonts w:ascii="Garamond" w:hAnsi="Garamond" w:cs="Sanskrit Text"/>
+          <w:sz w:val="24"/>
+          <w:szCs w:val="24"/>
+        </w:rPr>
+      </w:pPr>
+    </w:p>
+    <w:p>
+      <w:pPr>
+        <w:rPr>
+          <w:rFonts w:ascii="Garamond" w:hAnsi="Garamond" w:cs="Sanskrit Text"/>
+          <w:sz w:val="24"/>
+          <w:szCs w:val="24"/>
+        </w:rPr>
+      </w:pPr>
+    </w:p>
+    <w:p>
+      <w:pPr>
+        <w:rPr>
+          <w:rFonts w:ascii="Garamond" w:hAnsi="Garamond" w:cs="Sanskrit Text"/>
+          <w:sz w:val="24"/>
+          <w:szCs w:val="24"/>
+        </w:rPr>
+      </w:pPr>
+    </w:p>
+    <w:p>
+      <w:pPr>
+        <w:rPr>
+          <w:rFonts w:ascii="Garamond" w:hAnsi="Garamond" w:cs="Sanskrit Text"/>
+          <w:sz w:val="24"/>
+          <w:szCs w:val="24"/>
+        </w:rPr>
+      </w:pPr>
+    </w:p>
+    <w:p>
+      <w:pPr>
+        <w:rPr>
+          <w:rFonts w:ascii="Garamond" w:hAnsi="Garamond" w:cs="Sanskrit Text"/>
+          <w:sz w:val="24"/>
+          <w:szCs w:val="24"/>
+        </w:rPr>
+      </w:pPr>
+    </w:p>
+    <w:p>
+      <w:pPr>
+        <w:rPr>
+          <w:rFonts w:ascii="Garamond" w:hAnsi="Garamond" w:cs="Sanskrit Text"/>
+          <w:sz w:val="24"/>
+          <w:szCs w:val="24"/>
+        </w:rPr>
+      </w:pPr>
+    </w:p>
+    <w:p>
+      <w:pPr>
+        <w:rPr>
+          <w:rFonts w:ascii="Garamond" w:hAnsi="Garamond" w:cs="Sanskrit Text"/>
+          <w:sz w:val="24"/>
+          <w:szCs w:val="24"/>
+        </w:rPr>
+      </w:pPr>
+    </w:p>
+    <w:p>
+      <w:pPr>
+        <w:rPr>
+          <w:rFonts w:ascii="Garamond" w:hAnsi="Garamond" w:cs="Sanskrit Text"/>
+          <w:sz w:val="24"/>
+          <w:szCs w:val="24"/>
+        </w:rPr>
+      </w:pPr>
+    </w:p>
+    <w:p>
+      <w:pPr>
+        <w:rPr>
+          <w:rFonts w:ascii="Garamond" w:hAnsi="Garamond" w:cs="Sanskrit Text"/>
+          <w:sz w:val="24"/>
+          <w:szCs w:val="24"/>
+        </w:rPr>
+      </w:pPr>
+    </w:p>
+    <w:p>
+      <w:pPr>
+        <w:rPr>
+          <w:rFonts w:ascii="Garamond" w:hAnsi="Garamond" w:cs="Sanskrit Text"/>
+          <w:sz w:val="24"/>
+          <w:szCs w:val="24"/>
+        </w:rPr>
+      </w:pPr>
+    </w:p>
+    <w:p>
+      <w:pPr>
+        <w:rPr>
+          <w:rFonts w:ascii="Garamond" w:hAnsi="Garamond" w:cs="Sanskrit Text"/>
+          <w:sz w:val="24"/>
+          <w:szCs w:val="24"/>
+        </w:rPr>
+      </w:pPr>
+    </w:p>
+    <w:p>
+      <w:pPr>
+        <w:rPr>
+          <w:rFonts w:ascii="Garamond" w:hAnsi="Garamond" w:cs="Sanskrit Text"/>
+          <w:sz w:val="24"/>
+          <w:szCs w:val="24"/>
+        </w:rPr>
+      </w:pPr>
+    </w:p>
+    <w:p>
+      <w:pPr>
+        <w:rPr>
+          <w:rFonts w:ascii="Garamond" w:hAnsi="Garamond" w:cs="Sanskrit Text"/>
+          <w:sz w:val="24"/>
+          <w:szCs w:val="24"/>
+        </w:rPr>
+      </w:pPr>
+    </w:p>
+    <w:p>
+      <w:pPr>
+        <w:rPr>
+          <w:rFonts w:ascii="Garamond" w:hAnsi="Garamond" w:cs="Sanskrit Text"/>
+          <w:sz w:val="24"/>
+          <w:szCs w:val="24"/>
+        </w:rPr>
+      </w:pPr>
+    </w:p>
+    <w:p>
+      <w:pPr>
+        <w:rPr>
+          <w:rFonts w:ascii="Garamond" w:hAnsi="Garamond" w:cs="Sanskrit Text"/>
+          <w:sz w:val="24"/>
+          <w:szCs w:val="24"/>
+        </w:rPr>
+      </w:pPr>
+    </w:p>
+    <w:p>
+      <w:pPr>
+        <w:rPr>
+          <w:rFonts w:ascii="Garamond" w:hAnsi="Garamond" w:cs="Sanskrit Text"/>
+          <w:sz w:val="24"/>
+          <w:szCs w:val="24"/>
+        </w:rPr>
+      </w:pPr>
+    </w:p>
+    <w:p>
+      <w:pPr>
+        <w:rPr>
+          <w:rFonts w:ascii="Garamond" w:hAnsi="Garamond" w:cs="Sanskrit Text"/>
+          <w:sz w:val="24"/>
+          <w:szCs w:val="24"/>
+        </w:rPr>
+      </w:pPr>
+    </w:p>
+    <w:p>
+      <w:pPr>
+        <w:rPr>
+          <w:rFonts w:ascii="Garamond" w:hAnsi="Garamond" w:cs="Sanskrit Text"/>
+          <w:sz w:val="24"/>
+          <w:szCs w:val="24"/>
+        </w:rPr>
+      </w:pPr>
+    </w:p>
+    <w:p>
+      <w:pPr>
+        <w:rPr>
+          <w:rFonts w:ascii="Garamond" w:hAnsi="Garamond" w:cs="Sanskrit Text"/>
+          <w:sz w:val="24"/>
+          <w:szCs w:val="24"/>
+        </w:rPr>
+      </w:pPr>
+    </w:p>
+    <w:p>
+      <w:pPr>
+        <w:rPr>
+          <w:rFonts w:ascii="Garamond" w:hAnsi="Garamond" w:cs="Sanskrit Text"/>
+          <w:sz w:val="24"/>
+          <w:szCs w:val="24"/>
+        </w:rPr>
+      </w:pPr>
+    </w:p>
+    <w:p>
+      <w:pPr>
+        <w:rPr>
+          <w:rFonts w:ascii="Garamond" w:hAnsi="Garamond" w:cs="Sanskrit Text"/>
+          <w:sz w:val="24"/>
+          <w:szCs w:val="24"/>
+        </w:rPr>
+      </w:pPr>
+    </w:p>
+    <w:p>
+      <w:pPr>
+        <w:rPr>
+          <w:rFonts w:ascii="Garamond" w:hAnsi="Garamond" w:cs="Sanskrit Text"/>
+          <w:sz w:val="24"/>
+          <w:szCs w:val="24"/>
+        </w:rPr>
+      </w:pPr>
+    </w:p>
+    <w:p>
+      <w:pPr>
+        <w:rPr>
+          <w:rFonts w:ascii="Garamond" w:hAnsi="Garamond" w:cs="Sanskrit Text"/>
+          <w:sz w:val="24"/>
+          <w:szCs w:val="24"/>
+        </w:rPr>
+      </w:pPr>
+    </w:p>
+    <w:p>
+      <w:pPr>
+        <w:rPr>
+          <w:rFonts w:ascii="Garamond" w:hAnsi="Garamond" w:cs="Sanskrit Text"/>
+          <w:sz w:val="24"/>
+          <w:szCs w:val="24"/>
+        </w:rPr>
+      </w:pPr>
+    </w:p>
+    <w:bookmarkEnd w:id="0"/>
+    <w:bookmarkEnd w:id="1"/>
+    <w:p>
+      <w:pPr>
+        <w:pStyle w:val="Titolo2"/>
+        <w:numPr>
+          <w:ilvl w:val="0"/>
+          <w:numId w:val="7"/>
+        </w:numPr>
+      </w:pPr>
+      <w:r>
+        <w:lastRenderedPageBreak/>
+        <w:t xml:space="preserve">Requisiti </w:t>
+      </w:r>
+      <w:r>
+        <w:t>Funzionali</w:t>
+      </w:r>
+    </w:p>
+    <w:p>
+      <w:pPr>
+        <w:pStyle w:val="Titolo2"/>
+        <w:spacing w:line="259" w:lineRule="auto"/>
+      </w:pPr>
+      <w:r>
+        <w:t>2.1 Utente anonimo:</w:t>
+      </w:r>
     </w:p>
     <w:p>
       <w:pPr>
@@ -509,8 +847,8 @@
           <w:szCs w:val="24"/>
         </w:rPr>
       </w:pPr>
-      <w:bookmarkStart w:id="2" w:name="RF1"/>
-      <w:bookmarkEnd w:id="2"/>
+      <w:bookmarkStart w:id="6" w:name="RF1"/>
+      <w:bookmarkEnd w:id="6"/>
       <w:r>
         <w:rPr>
           <w:rFonts w:ascii="Garamond" w:hAnsi="Garamond" w:cs="Calibri Light"/>
@@ -843,7 +1181,7 @@
           <w:szCs w:val="24"/>
         </w:rPr>
       </w:pPr>
-      <w:bookmarkStart w:id="3" w:name="_Hlk117014405"/>
+      <w:bookmarkStart w:id="7" w:name="_Hlk117014405"/>
       <w:r>
         <w:rPr>
           <w:rFonts w:ascii="Garamond" w:hAnsi="Garamond" w:cs="Sanskrit Text"/>
@@ -871,7 +1209,7 @@
         <w:t xml:space="preserve"> differente in base al tipo di scelta fatta:</w:t>
       </w:r>
     </w:p>
-    <w:bookmarkEnd w:id="3"/>
+    <w:bookmarkEnd w:id="7"/>
     <w:p>
       <w:pPr>
         <w:pStyle w:val="Paragrafoelenco"/>
@@ -935,15 +1273,32 @@
           <w:sz w:val="24"/>
           <w:szCs w:val="24"/>
         </w:rPr>
-        <w:t xml:space="preserve"> e cliccato su “Registrati”</w:t>
-      </w:r>
-      <w:r>
-        <w:rPr>
-          <w:rFonts w:ascii="Garamond" w:hAnsi="Garamond" w:cs="Sanskrit Text"/>
-          <w:sz w:val="24"/>
-          <w:szCs w:val="24"/>
-        </w:rPr>
-        <w:t xml:space="preserve">, l’utente verrà indirizzato sulla pagina di login dell’Università scelta, dove inserirà le credenziali istituzionali, una volta completato tutto </w:t>
+        <w:t xml:space="preserve"> e </w:t>
+      </w:r>
+      <w:r>
+        <w:rPr>
+          <w:rFonts w:ascii="Garamond" w:hAnsi="Garamond" w:cs="Sanskrit Text"/>
+          <w:sz w:val="24"/>
+          <w:szCs w:val="24"/>
+        </w:rPr>
+        <w:t>cliccato su “Registrati”</w:t>
+      </w:r>
+      <w:r>
+        <w:rPr>
+          <w:rFonts w:ascii="Garamond" w:hAnsi="Garamond" w:cs="Sanskrit Text"/>
+          <w:sz w:val="24"/>
+          <w:szCs w:val="24"/>
+        </w:rPr>
+        <w:t xml:space="preserve">, l’utente verrà indirizzato sulla pagina di login dell’Università scelta, dove inserirà le credenziali </w:t>
+      </w:r>
+      <w:r>
+        <w:rPr>
+          <w:rFonts w:ascii="Garamond" w:hAnsi="Garamond" w:cs="Sanskrit Text"/>
+          <w:sz w:val="24"/>
+          <w:szCs w:val="24"/>
+        </w:rPr>
+        <w:lastRenderedPageBreak/>
+        <w:t xml:space="preserve">istituzionali, una volta completato tutto </w:t>
       </w:r>
       <w:r>
         <w:rPr>
@@ -1031,7 +1386,6 @@
           <w:sz w:val="24"/>
           <w:szCs w:val="24"/>
         </w:rPr>
-        <w:lastRenderedPageBreak/>
         <w:t>Nome</w:t>
       </w:r>
     </w:p>
@@ -1192,23 +1546,7 @@
           <w:sz w:val="24"/>
           <w:szCs w:val="24"/>
         </w:rPr>
-        <w:t xml:space="preserve">Una volta inserito tutto correttamente, l’utente dovrà </w:t>
-      </w:r>
-      <w:r>
-        <w:rPr>
-          <w:rFonts w:ascii="Garamond" w:hAnsi="Garamond" w:cs="Sanskrit Text"/>
-          <w:sz w:val="24"/>
-          <w:szCs w:val="24"/>
-        </w:rPr>
-        <w:t>accettare i “Termini e condizioni, privacy e policy”</w:t>
-      </w:r>
-      <w:r>
-        <w:rPr>
-          <w:rFonts w:ascii="Garamond" w:hAnsi="Garamond" w:cs="Sanskrit Text"/>
-          <w:sz w:val="24"/>
-          <w:szCs w:val="24"/>
-        </w:rPr>
-        <w:t xml:space="preserve"> (obbligatoriamente) e cliccare su “Registrati”.</w:t>
+        <w:t>Una volta inserito tutto correttamente, l’utente dovrà accettare i “Termini e condizioni, privacy e policy” (obbligatoriamente) e cliccare su “Registrati”.</w:t>
       </w:r>
     </w:p>
     <w:p>
@@ -1481,8 +1819,8 @@
           <w:szCs w:val="24"/>
         </w:rPr>
         <w:drawing>
-          <wp:inline distT="0" distB="0" distL="0" distR="0" wp14:anchorId="0F068940" wp14:editId="6955C9CF">
-            <wp:extent cx="5315014" cy="3848518"/>
+          <wp:inline distT="0" distB="0" distL="0" distR="0" wp14:anchorId="0F068940" wp14:editId="3989C30A">
+            <wp:extent cx="5040659" cy="3862700"/>
             <wp:effectExtent l="0" t="0" r="0" b="0"/>
             <wp:docPr id="6" name="Immagine 6"/>
             <wp:cNvGraphicFramePr>
@@ -1492,7 +1830,7 @@
               <a:graphicData uri="http://schemas.openxmlformats.org/drawingml/2006/picture">
                 <pic:pic xmlns:pic="http://schemas.openxmlformats.org/drawingml/2006/picture">
                   <pic:nvPicPr>
-                    <pic:cNvPr id="0" name="Picture 3"/>
+                    <pic:cNvPr id="6" name="Immagine 6"/>
                     <pic:cNvPicPr>
                       <a:picLocks noChangeAspect="1" noChangeArrowheads="1"/>
                     </pic:cNvPicPr>
@@ -1505,7 +1843,6 @@
                         </a:ext>
                       </a:extLst>
                     </a:blip>
-                    <a:srcRect/>
                     <a:stretch>
                       <a:fillRect/>
                     </a:stretch>
@@ -1513,7 +1850,7 @@
                   <pic:spPr bwMode="auto">
                     <a:xfrm>
                       <a:off x="0" y="0"/>
-                      <a:ext cx="5334599" cy="3862700"/>
+                      <a:ext cx="5040659" cy="3862700"/>
                     </a:xfrm>
                     <a:prstGeom prst="rect">
                       <a:avLst/>
@@ -1575,6 +1912,7 @@
           <w:sz w:val="24"/>
           <w:szCs w:val="24"/>
         </w:rPr>
+        <w:lastRenderedPageBreak/>
         <w:t>Riassunto: questo use case descrive come avviene il login da parte dell’utente all’interno del nostro sistema</w:t>
       </w:r>
     </w:p>
@@ -1619,7 +1957,6 @@
           <w:sz w:val="24"/>
           <w:szCs w:val="24"/>
         </w:rPr>
-        <w:lastRenderedPageBreak/>
         <w:t>L’utente seleziona il tipo di utenza con cui vuole entrare nel sito (Studente/Offerente)</w:t>
       </w:r>
     </w:p>
@@ -1746,7 +2083,7 @@
           <w:sz w:val="24"/>
           <w:szCs w:val="24"/>
         </w:rPr>
-        <w:t xml:space="preserve"> 2] inserita nel momento della registrazione con conseguente password di riconoscimento [extension 1], cliccando su “Accedi” [</w:t>
+        <w:t xml:space="preserve"> 2] inserita nel momento della registrazione con conseguente password di riconoscimento, cliccando su “Accedi” [</w:t>
       </w:r>
       <w:proofErr w:type="spellStart"/>
       <w:r>
@@ -1909,95 +2246,30 @@
     </w:p>
     <w:p>
       <w:pPr>
-        <w:spacing w:after="240" w:line="276" w:lineRule="auto"/>
-        <w:jc w:val="both"/>
-        <w:rPr>
-          <w:rFonts w:ascii="Garamond" w:hAnsi="Garamond" w:cs="Calibri Light"/>
-          <w:sz w:val="24"/>
-          <w:szCs w:val="24"/>
-        </w:rPr>
-      </w:pPr>
-      <w:r>
-        <w:rPr>
-          <w:rFonts w:ascii="Garamond" w:hAnsi="Garamond" w:cs="Calibri Light"/>
-          <w:sz w:val="24"/>
-          <w:szCs w:val="24"/>
-        </w:rPr>
-        <w:t>??????????</w:t>
-      </w:r>
-    </w:p>
-    <w:p>
-      <w:pPr>
-        <w:spacing w:after="240" w:line="276" w:lineRule="auto"/>
-        <w:jc w:val="both"/>
-        <w:rPr>
-          <w:rFonts w:ascii="Garamond" w:hAnsi="Garamond" w:cs="Calibri Light"/>
-          <w:sz w:val="24"/>
-          <w:szCs w:val="24"/>
-        </w:rPr>
-      </w:pPr>
-      <w:r>
-        <w:rPr>
-          <w:rFonts w:ascii="Garamond" w:hAnsi="Garamond" w:cs="Calibri Light"/>
-          <w:sz w:val="24"/>
-          <w:szCs w:val="24"/>
-        </w:rPr>
-        <w:t>Extensions:</w:t>
-      </w:r>
-    </w:p>
-    <w:p>
-      <w:pPr>
-        <w:spacing w:after="240" w:line="276" w:lineRule="auto"/>
-        <w:jc w:val="both"/>
-        <w:rPr>
-          <w:rFonts w:ascii="Garamond" w:hAnsi="Garamond" w:cs="Calibri Light"/>
-          <w:sz w:val="24"/>
-          <w:szCs w:val="24"/>
-        </w:rPr>
-      </w:pPr>
-      <w:r>
-        <w:rPr>
-          <w:rFonts w:ascii="Garamond" w:hAnsi="Garamond" w:cs="Calibri Light"/>
-          <w:sz w:val="24"/>
-          <w:szCs w:val="24"/>
-        </w:rPr>
-        <w:t>[extension 1] Se l’utente dovesse dimenticare la password, il sistema offrirà la possibilità di recuperare la password</w:t>
-      </w:r>
-    </w:p>
-    <w:p>
-      <w:pPr>
-        <w:spacing w:after="240" w:line="276" w:lineRule="auto"/>
-        <w:jc w:val="both"/>
-        <w:rPr>
-          <w:rFonts w:ascii="Garamond" w:hAnsi="Garamond" w:cs="Calibri Light"/>
-          <w:sz w:val="24"/>
-          <w:szCs w:val="24"/>
-        </w:rPr>
-      </w:pPr>
-      <w:r>
-        <w:rPr>
-          <w:rFonts w:ascii="Garamond" w:hAnsi="Garamond" w:cs="Calibri Light"/>
-          <w:sz w:val="24"/>
-          <w:szCs w:val="24"/>
-        </w:rPr>
-        <w:t>??????????</w:t>
-      </w:r>
-    </w:p>
-    <w:p>
-      <w:pPr>
         <w:pStyle w:val="Titolo2"/>
-      </w:pPr>
-      <w:bookmarkStart w:id="4" w:name="F3"/>
-      <w:bookmarkStart w:id="5" w:name="RF3"/>
-      <w:bookmarkStart w:id="6" w:name="_Toc116165081"/>
-      <w:bookmarkStart w:id="7" w:name="_Toc116202436"/>
-      <w:bookmarkEnd w:id="4"/>
-      <w:bookmarkEnd w:id="5"/>
-      <w:r>
-        <w:t>3.2 Utente Autenticato: utente studente</w:t>
-      </w:r>
-      <w:bookmarkEnd w:id="6"/>
-      <w:bookmarkEnd w:id="7"/>
+        <w:spacing w:line="259" w:lineRule="auto"/>
+      </w:pPr>
+      <w:bookmarkStart w:id="8" w:name="F3"/>
+      <w:bookmarkStart w:id="9" w:name="RF3"/>
+      <w:bookmarkStart w:id="10" w:name="RF4"/>
+      <w:bookmarkEnd w:id="8"/>
+      <w:bookmarkEnd w:id="9"/>
+      <w:bookmarkEnd w:id="10"/>
+      <w:r>
+        <w:t>2.</w:t>
+      </w:r>
+      <w:r>
+        <w:t>2</w:t>
+      </w:r>
+      <w:r>
+        <w:t xml:space="preserve"> Utente </w:t>
+      </w:r>
+      <w:r>
+        <w:t>studente</w:t>
+      </w:r>
+      <w:r>
+        <w:t>:</w:t>
+      </w:r>
     </w:p>
     <w:p>
       <w:pPr>
@@ -2012,8 +2284,6 @@
           <w:szCs w:val="24"/>
         </w:rPr>
       </w:pPr>
-      <w:bookmarkStart w:id="8" w:name="RF4"/>
-      <w:bookmarkEnd w:id="8"/>
       <w:r>
         <w:rPr>
           <w:rFonts w:ascii="Garamond" w:hAnsi="Garamond" w:cs="Calibri Light"/>
@@ -2125,53 +2395,53 @@
           <w:sz w:val="24"/>
           <w:szCs w:val="24"/>
         </w:rPr>
+        <w:t>Titolo: visualizzazione calendario</w:t>
+      </w:r>
+    </w:p>
+    <w:p>
+      <w:pPr>
+        <w:spacing w:after="240" w:line="276" w:lineRule="auto"/>
+        <w:ind w:left="284"/>
+        <w:rPr>
+          <w:rFonts w:ascii="Garamond" w:hAnsi="Garamond" w:cs="Calibri Light"/>
+          <w:sz w:val="24"/>
+          <w:szCs w:val="24"/>
+        </w:rPr>
+      </w:pPr>
+      <w:r>
+        <w:rPr>
+          <w:rFonts w:ascii="Garamond" w:hAnsi="Garamond" w:cs="Calibri Light"/>
+          <w:sz w:val="24"/>
+          <w:szCs w:val="24"/>
+        </w:rPr>
+        <w:t xml:space="preserve">Riassunto: questo use case descrive come </w:t>
+      </w:r>
+      <w:r>
+        <w:rPr>
+          <w:rFonts w:ascii="Garamond" w:hAnsi="Garamond" w:cs="Calibri Light"/>
+          <w:sz w:val="24"/>
+          <w:szCs w:val="24"/>
+        </w:rPr>
+        <w:t>avviene l’interazione tra studente e calendario</w:t>
+      </w:r>
+    </w:p>
+    <w:p>
+      <w:pPr>
+        <w:spacing w:after="240" w:line="276" w:lineRule="auto"/>
+        <w:ind w:left="284"/>
+        <w:rPr>
+          <w:rFonts w:ascii="Garamond" w:hAnsi="Garamond" w:cs="Calibri Light"/>
+          <w:sz w:val="24"/>
+          <w:szCs w:val="24"/>
+        </w:rPr>
+      </w:pPr>
+      <w:r>
+        <w:rPr>
+          <w:rFonts w:ascii="Garamond" w:hAnsi="Garamond" w:cs="Calibri Light"/>
+          <w:sz w:val="24"/>
+          <w:szCs w:val="24"/>
+        </w:rPr>
         <w:lastRenderedPageBreak/>
-        <w:t>Titolo: visualizzazione calendario</w:t>
-      </w:r>
-    </w:p>
-    <w:p>
-      <w:pPr>
-        <w:spacing w:after="240" w:line="276" w:lineRule="auto"/>
-        <w:ind w:left="284"/>
-        <w:rPr>
-          <w:rFonts w:ascii="Garamond" w:hAnsi="Garamond" w:cs="Calibri Light"/>
-          <w:sz w:val="24"/>
-          <w:szCs w:val="24"/>
-        </w:rPr>
-      </w:pPr>
-      <w:r>
-        <w:rPr>
-          <w:rFonts w:ascii="Garamond" w:hAnsi="Garamond" w:cs="Calibri Light"/>
-          <w:sz w:val="24"/>
-          <w:szCs w:val="24"/>
-        </w:rPr>
-        <w:t xml:space="preserve">Riassunto: questo use case descrive come l’utente studente </w:t>
-      </w:r>
-      <w:r>
-        <w:rPr>
-          <w:rFonts w:ascii="Garamond" w:hAnsi="Garamond" w:cs="Calibri Light"/>
-          <w:sz w:val="24"/>
-          <w:szCs w:val="24"/>
-        </w:rPr>
-        <w:t>lavora con il calendario personale, presente nel nostro sistema</w:t>
-      </w:r>
-    </w:p>
-    <w:p>
-      <w:pPr>
-        <w:spacing w:after="240" w:line="276" w:lineRule="auto"/>
-        <w:ind w:left="284"/>
-        <w:rPr>
-          <w:rFonts w:ascii="Garamond" w:hAnsi="Garamond" w:cs="Calibri Light"/>
-          <w:sz w:val="24"/>
-          <w:szCs w:val="24"/>
-        </w:rPr>
-      </w:pPr>
-      <w:r>
-        <w:rPr>
-          <w:rFonts w:ascii="Garamond" w:hAnsi="Garamond" w:cs="Calibri Light"/>
-          <w:sz w:val="24"/>
-          <w:szCs w:val="24"/>
-        </w:rPr>
         <w:t>Descrizione:</w:t>
       </w:r>
     </w:p>
@@ -2403,6 +2673,14 @@
           <w:szCs w:val="24"/>
         </w:rPr>
         <w:t>Il sistema deve permettere allo studente di eliminare la disponibilità temporale cliccandoci sopra</w:t>
+      </w:r>
+      <w:r>
+        <w:rPr>
+          <w:rFonts w:ascii="Garamond" w:hAnsi="Garamond" w:cs="Calibri Light"/>
+          <w:sz w:val="24"/>
+          <w:szCs w:val="24"/>
+        </w:rPr>
+        <w:t xml:space="preserve"> e selezionando “Elimina disponibilità”</w:t>
       </w:r>
     </w:p>
     <w:p>
@@ -2540,7 +2818,23 @@
           <w:sz w:val="24"/>
           <w:szCs w:val="24"/>
         </w:rPr>
-        <w:t>Titolo: catalogo annunci</w:t>
+        <w:t xml:space="preserve">Titolo: </w:t>
+      </w:r>
+      <w:r>
+        <w:rPr>
+          <w:rFonts w:ascii="Garamond" w:hAnsi="Garamond" w:cs="Calibri Light"/>
+          <w:sz w:val="24"/>
+          <w:szCs w:val="24"/>
+        </w:rPr>
+        <w:t xml:space="preserve">visualizzazione </w:t>
+      </w:r>
+      <w:r>
+        <w:rPr>
+          <w:rFonts w:ascii="Garamond" w:hAnsi="Garamond" w:cs="Calibri Light"/>
+          <w:sz w:val="24"/>
+          <w:szCs w:val="24"/>
+        </w:rPr>
+        <w:t>catalogo annunci</w:t>
       </w:r>
     </w:p>
     <w:p>
@@ -2706,6 +3000,79 @@
     </w:p>
     <w:p>
       <w:pPr>
+        <w:pStyle w:val="Paragrafoelenco"/>
+        <w:numPr>
+          <w:ilvl w:val="0"/>
+          <w:numId w:val="6"/>
+        </w:numPr>
+        <w:spacing w:after="240" w:line="276" w:lineRule="auto"/>
+        <w:rPr>
+          <w:rFonts w:ascii="Garamond" w:hAnsi="Garamond" w:cs="Calibri Light"/>
+          <w:sz w:val="24"/>
+          <w:szCs w:val="24"/>
+        </w:rPr>
+      </w:pPr>
+      <w:r>
+        <w:rPr>
+          <w:rFonts w:ascii="Garamond" w:hAnsi="Garamond" w:cs="Calibri Light"/>
+          <w:sz w:val="24"/>
+          <w:szCs w:val="24"/>
+        </w:rPr>
+        <w:t>Lo studente può visualizzare l’account dell’offerente cliccando sulla sua foto profilo</w:t>
+      </w:r>
+    </w:p>
+    <w:p>
+      <w:pPr>
+        <w:spacing w:after="240" w:line="276" w:lineRule="auto"/>
+        <w:rPr>
+          <w:rFonts w:ascii="Garamond" w:hAnsi="Garamond" w:cs="Calibri Light"/>
+          <w:sz w:val="24"/>
+          <w:szCs w:val="24"/>
+        </w:rPr>
+      </w:pPr>
+    </w:p>
+    <w:p>
+      <w:pPr>
+        <w:spacing w:after="240" w:line="276" w:lineRule="auto"/>
+        <w:rPr>
+          <w:rFonts w:ascii="Garamond" w:hAnsi="Garamond" w:cs="Calibri Light"/>
+          <w:sz w:val="24"/>
+          <w:szCs w:val="24"/>
+        </w:rPr>
+      </w:pPr>
+    </w:p>
+    <w:p>
+      <w:pPr>
+        <w:spacing w:after="240" w:line="276" w:lineRule="auto"/>
+        <w:rPr>
+          <w:rFonts w:ascii="Garamond" w:hAnsi="Garamond" w:cs="Calibri Light"/>
+          <w:sz w:val="24"/>
+          <w:szCs w:val="24"/>
+        </w:rPr>
+      </w:pPr>
+    </w:p>
+    <w:p>
+      <w:pPr>
+        <w:spacing w:after="240" w:line="276" w:lineRule="auto"/>
+        <w:rPr>
+          <w:rFonts w:ascii="Garamond" w:hAnsi="Garamond" w:cs="Calibri Light"/>
+          <w:sz w:val="24"/>
+          <w:szCs w:val="24"/>
+        </w:rPr>
+      </w:pPr>
+    </w:p>
+    <w:p>
+      <w:pPr>
+        <w:spacing w:after="240" w:line="276" w:lineRule="auto"/>
+        <w:rPr>
+          <w:rFonts w:ascii="Garamond" w:hAnsi="Garamond" w:cs="Calibri Light"/>
+          <w:sz w:val="24"/>
+          <w:szCs w:val="24"/>
+        </w:rPr>
+      </w:pPr>
+    </w:p>
+    <w:p>
+      <w:pPr>
         <w:spacing w:after="240" w:line="276" w:lineRule="auto"/>
         <w:ind w:left="284"/>
         <w:jc w:val="both"/>
@@ -2723,6 +3090,7 @@
           <w:sz w:val="24"/>
           <w:szCs w:val="24"/>
         </w:rPr>
+        <w:lastRenderedPageBreak/>
         <w:t>RF6</w:t>
       </w:r>
       <w:r>
@@ -2759,37 +3127,28 @@
         <w:jc w:val="both"/>
         <w:rPr>
           <w:rFonts w:ascii="Garamond" w:hAnsi="Garamond" w:cs="Calibri Light"/>
-          <w:sz w:val="24"/>
-          <w:szCs w:val="24"/>
-        </w:rPr>
-      </w:pPr>
-      <w:r>
-        <w:rPr>
-          <w:rFonts w:ascii="Garamond" w:hAnsi="Garamond" w:cs="Calibri Light"/>
-          <w:sz w:val="24"/>
-          <w:szCs w:val="24"/>
-        </w:rPr>
-        <w:t xml:space="preserve">RF8 </w:t>
-      </w:r>
-      <w:r>
-        <w:rPr>
-          <w:rFonts w:ascii="Garamond" w:hAnsi="Garamond" w:cs="Calibri Light"/>
-          <w:sz w:val="24"/>
-          <w:szCs w:val="24"/>
-        </w:rPr>
-        <w:tab/>
-      </w:r>
-      <w:r>
-        <w:rPr>
-          <w:rFonts w:ascii="Garamond" w:hAnsi="Garamond" w:cs="Calibri Light"/>
           <w:b/>
           <w:bCs/>
           <w:sz w:val="24"/>
           <w:szCs w:val="24"/>
         </w:rPr>
-        <w:t xml:space="preserve">Invio e-mail di </w:t>
-      </w:r>
-      <w:proofErr w:type="spellStart"/>
+      </w:pPr>
+      <w:r>
+        <w:rPr>
+          <w:rFonts w:ascii="Garamond" w:hAnsi="Garamond" w:cs="Calibri Light"/>
+          <w:sz w:val="24"/>
+          <w:szCs w:val="24"/>
+        </w:rPr>
+        <w:t xml:space="preserve">RF8 </w:t>
+      </w:r>
+      <w:r>
+        <w:rPr>
+          <w:rFonts w:ascii="Garamond" w:hAnsi="Garamond" w:cs="Calibri Light"/>
+          <w:sz w:val="24"/>
+          <w:szCs w:val="24"/>
+        </w:rPr>
+        <w:tab/>
+      </w:r>
       <w:r>
         <w:rPr>
           <w:rFonts w:ascii="Garamond" w:hAnsi="Garamond" w:cs="Calibri Light"/>
@@ -2798,6 +3157,17 @@
           <w:sz w:val="24"/>
           <w:szCs w:val="24"/>
         </w:rPr>
+        <w:t xml:space="preserve">Invio e-mail di </w:t>
+      </w:r>
+      <w:proofErr w:type="spellStart"/>
+      <w:r>
+        <w:rPr>
+          <w:rFonts w:ascii="Garamond" w:hAnsi="Garamond" w:cs="Calibri Light"/>
+          <w:b/>
+          <w:bCs/>
+          <w:sz w:val="24"/>
+          <w:szCs w:val="24"/>
+        </w:rPr>
         <w:t>reminder</w:t>
       </w:r>
       <w:proofErr w:type="spellEnd"/>
@@ -2806,7 +3176,7 @@
       <w:pPr>
         <w:spacing w:after="240" w:line="276" w:lineRule="auto"/>
         <w:ind w:left="284"/>
-        <w:jc w:val="center"/>
+        <w:jc w:val="both"/>
         <w:rPr>
           <w:rFonts w:ascii="Garamond" w:hAnsi="Garamond" w:cs="Calibri Light"/>
           <w:sz w:val="24"/>
@@ -2820,7 +3190,6 @@
           <w:sz w:val="24"/>
           <w:szCs w:val="24"/>
         </w:rPr>
-        <w:lastRenderedPageBreak/>
         <w:drawing>
           <wp:inline distT="0" distB="0" distL="0" distR="0" wp14:anchorId="1F848419" wp14:editId="5FFEA813">
             <wp:extent cx="4190162" cy="2120265"/>
@@ -2890,7 +3259,7 @@
           <w:sz w:val="24"/>
           <w:szCs w:val="24"/>
         </w:rPr>
-        <w:t>Titolo: visualizzazione annuncio singolo</w:t>
+        <w:t>Titolo: visualizzazione annuncio</w:t>
       </w:r>
     </w:p>
     <w:p>
@@ -3050,7 +3419,7 @@
       <w:pPr>
         <w:pStyle w:val="Paragrafoelenco"/>
         <w:numPr>
-          <w:ilvl w:val="0"/>
+          <w:ilvl w:val="1"/>
           <w:numId w:val="6"/>
         </w:numPr>
         <w:spacing w:after="240" w:line="276" w:lineRule="auto"/>
@@ -3066,7 +3435,7 @@
           <w:sz w:val="24"/>
           <w:szCs w:val="24"/>
         </w:rPr>
-        <w:t>Lo studente può inviare la sua candidatura all’annuncio cliccando su “Sono interessato”</w:t>
+        <w:t>Modalità di pagamento</w:t>
       </w:r>
     </w:p>
     <w:p>
@@ -3089,7 +3458,7 @@
           <w:sz w:val="24"/>
           <w:szCs w:val="24"/>
         </w:rPr>
-        <w:t>Lo studente può visitare il profilo dell’offerente cliccando sulla sua foto profilo</w:t>
+        <w:t>Lo studente può inviare la sua candidatura all’annuncio cliccando su “Sono interessato”</w:t>
       </w:r>
     </w:p>
     <w:p>
@@ -3106,6 +3475,39 @@
           <w:szCs w:val="24"/>
         </w:rPr>
       </w:pPr>
+      <w:bookmarkStart w:id="11" w:name="RF7"/>
+      <w:bookmarkEnd w:id="11"/>
+      <w:r>
+        <w:rPr>
+          <w:rFonts w:ascii="Garamond" w:hAnsi="Garamond" w:cs="Calibri Light"/>
+          <w:sz w:val="24"/>
+          <w:szCs w:val="24"/>
+        </w:rPr>
+        <w:t>Lo studente può visualizzare l’account dell’offerente cliccando sulla sua foto profilo</w:t>
+      </w:r>
+    </w:p>
+    <w:p>
+      <w:pPr>
+        <w:pStyle w:val="Paragrafoelenco"/>
+        <w:numPr>
+          <w:ilvl w:val="0"/>
+          <w:numId w:val="6"/>
+        </w:numPr>
+        <w:spacing w:after="240" w:line="276" w:lineRule="auto"/>
+        <w:rPr>
+          <w:rFonts w:ascii="Garamond" w:hAnsi="Garamond" w:cs="Calibri Light"/>
+          <w:sz w:val="24"/>
+          <w:szCs w:val="24"/>
+        </w:rPr>
+      </w:pPr>
+      <w:r>
+        <w:rPr>
+          <w:rFonts w:ascii="Garamond" w:hAnsi="Garamond" w:cs="Calibri Light"/>
+          <w:sz w:val="24"/>
+          <w:szCs w:val="24"/>
+        </w:rPr>
+        <w:t>Lo studente può salvare l’annuncio tra i “Preferiti” per una visualizzazione futura</w:t>
+      </w:r>
     </w:p>
     <w:p>
       <w:pPr>
@@ -3120,8 +3522,6 @@
           <w:szCs w:val="24"/>
         </w:rPr>
       </w:pPr>
-      <w:bookmarkStart w:id="9" w:name="RF7"/>
-      <w:bookmarkEnd w:id="9"/>
       <w:r>
         <w:rPr>
           <w:rFonts w:ascii="Garamond" w:hAnsi="Garamond" w:cs="Calibri Light"/>
@@ -3234,6 +3634,156 @@
       <w:pPr>
         <w:spacing w:after="240" w:line="276" w:lineRule="auto"/>
         <w:ind w:left="284"/>
+        <w:rPr>
+          <w:rFonts w:ascii="Garamond" w:hAnsi="Garamond" w:cs="Calibri Light"/>
+          <w:sz w:val="24"/>
+          <w:szCs w:val="24"/>
+        </w:rPr>
+      </w:pPr>
+      <w:r>
+        <w:rPr>
+          <w:rFonts w:ascii="Garamond" w:hAnsi="Garamond" w:cs="Calibri Light"/>
+          <w:sz w:val="24"/>
+          <w:szCs w:val="24"/>
+        </w:rPr>
+        <w:t>Titolo: visualizzazione stato annunci</w:t>
+      </w:r>
+    </w:p>
+    <w:p>
+      <w:pPr>
+        <w:spacing w:after="240" w:line="276" w:lineRule="auto"/>
+        <w:ind w:left="284"/>
+        <w:rPr>
+          <w:rFonts w:ascii="Garamond" w:hAnsi="Garamond" w:cs="Calibri Light"/>
+          <w:sz w:val="24"/>
+          <w:szCs w:val="24"/>
+        </w:rPr>
+      </w:pPr>
+      <w:r>
+        <w:rPr>
+          <w:rFonts w:ascii="Garamond" w:hAnsi="Garamond" w:cs="Calibri Light"/>
+          <w:sz w:val="24"/>
+          <w:szCs w:val="24"/>
+        </w:rPr>
+        <w:t>Riassunto: questo use case descrive come avviene la visualizzazione dello stato degli annunci in cui si è candidato lo studente</w:t>
+      </w:r>
+    </w:p>
+    <w:p>
+      <w:pPr>
+        <w:spacing w:after="240" w:line="276" w:lineRule="auto"/>
+        <w:ind w:left="284"/>
+        <w:rPr>
+          <w:rFonts w:ascii="Garamond" w:hAnsi="Garamond" w:cs="Calibri Light"/>
+          <w:sz w:val="24"/>
+          <w:szCs w:val="24"/>
+        </w:rPr>
+      </w:pPr>
+      <w:r>
+        <w:rPr>
+          <w:rFonts w:ascii="Garamond" w:hAnsi="Garamond" w:cs="Calibri Light"/>
+          <w:sz w:val="24"/>
+          <w:szCs w:val="24"/>
+        </w:rPr>
+        <w:t>Descrizione:</w:t>
+      </w:r>
+    </w:p>
+    <w:p>
+      <w:pPr>
+        <w:pStyle w:val="Paragrafoelenco"/>
+        <w:numPr>
+          <w:ilvl w:val="0"/>
+          <w:numId w:val="6"/>
+        </w:numPr>
+        <w:spacing w:after="240" w:line="276" w:lineRule="auto"/>
+        <w:rPr>
+          <w:rFonts w:ascii="Garamond" w:hAnsi="Garamond" w:cs="Calibri Light"/>
+          <w:sz w:val="24"/>
+          <w:szCs w:val="24"/>
+        </w:rPr>
+      </w:pPr>
+      <w:r>
+        <w:rPr>
+          <w:rFonts w:ascii="Garamond" w:hAnsi="Garamond" w:cs="Calibri Light"/>
+          <w:sz w:val="24"/>
+          <w:szCs w:val="24"/>
+        </w:rPr>
+        <w:t>Lo studente visualizza tutti gli annunci in cui lui si è candidato</w:t>
+      </w:r>
+    </w:p>
+    <w:p>
+      <w:pPr>
+        <w:pStyle w:val="Paragrafoelenco"/>
+        <w:numPr>
+          <w:ilvl w:val="0"/>
+          <w:numId w:val="6"/>
+        </w:numPr>
+        <w:spacing w:after="240" w:line="276" w:lineRule="auto"/>
+        <w:rPr>
+          <w:rFonts w:ascii="Garamond" w:hAnsi="Garamond" w:cs="Calibri Light"/>
+          <w:sz w:val="24"/>
+          <w:szCs w:val="24"/>
+        </w:rPr>
+      </w:pPr>
+      <w:r>
+        <w:rPr>
+          <w:rFonts w:ascii="Garamond" w:hAnsi="Garamond" w:cs="Calibri Light"/>
+          <w:sz w:val="24"/>
+          <w:szCs w:val="24"/>
+        </w:rPr>
+        <w:lastRenderedPageBreak/>
+        <w:t>Lo studente può cliccare sull’annuncio per visualizzare l’annuncio corrente</w:t>
+      </w:r>
+    </w:p>
+    <w:p>
+      <w:pPr>
+        <w:pStyle w:val="Paragrafoelenco"/>
+        <w:numPr>
+          <w:ilvl w:val="0"/>
+          <w:numId w:val="6"/>
+        </w:numPr>
+        <w:spacing w:after="240" w:line="276" w:lineRule="auto"/>
+        <w:rPr>
+          <w:rFonts w:ascii="Garamond" w:hAnsi="Garamond" w:cs="Calibri Light"/>
+          <w:sz w:val="24"/>
+          <w:szCs w:val="24"/>
+        </w:rPr>
+      </w:pPr>
+      <w:r>
+        <w:rPr>
+          <w:rFonts w:ascii="Garamond" w:hAnsi="Garamond" w:cs="Calibri Light"/>
+          <w:sz w:val="24"/>
+          <w:szCs w:val="24"/>
+        </w:rPr>
+        <w:t>Il sistema deve mostrare allo studente lo stato degli annunci (accettato/rifiutato/in attesa)</w:t>
+      </w:r>
+    </w:p>
+    <w:p>
+      <w:pPr>
+        <w:pStyle w:val="Paragrafoelenco"/>
+        <w:numPr>
+          <w:ilvl w:val="0"/>
+          <w:numId w:val="6"/>
+        </w:numPr>
+        <w:spacing w:after="240" w:line="276" w:lineRule="auto"/>
+        <w:rPr>
+          <w:rFonts w:ascii="Garamond" w:hAnsi="Garamond" w:cs="Calibri Light"/>
+          <w:sz w:val="24"/>
+          <w:szCs w:val="24"/>
+        </w:rPr>
+      </w:pPr>
+      <w:r>
+        <w:rPr>
+          <w:rFonts w:ascii="Garamond" w:hAnsi="Garamond" w:cs="Calibri Light"/>
+          <w:sz w:val="24"/>
+          <w:szCs w:val="24"/>
+        </w:rPr>
+        <w:t>Lo studente può visualizzare l’account dell’offerente cliccando sulla sua foto profilo</w:t>
+      </w:r>
+    </w:p>
+    <w:p>
+      <w:pPr>
+        <w:spacing w:after="240" w:line="276" w:lineRule="auto"/>
+        <w:ind w:left="284"/>
         <w:jc w:val="both"/>
         <w:rPr>
           <w:rFonts w:ascii="Garamond" w:hAnsi="Garamond" w:cs="Calibri Light"/>
@@ -3243,10 +3793,10 @@
           <w:szCs w:val="24"/>
         </w:rPr>
       </w:pPr>
-      <w:bookmarkStart w:id="10" w:name="RF8"/>
-      <w:bookmarkStart w:id="11" w:name="RF9"/>
-      <w:bookmarkEnd w:id="10"/>
-      <w:bookmarkEnd w:id="11"/>
+      <w:bookmarkStart w:id="12" w:name="RF8"/>
+      <w:bookmarkStart w:id="13" w:name="RF9"/>
+      <w:bookmarkEnd w:id="12"/>
+      <w:bookmarkEnd w:id="13"/>
       <w:r>
         <w:rPr>
           <w:rFonts w:ascii="Garamond" w:hAnsi="Garamond" w:cs="Calibri Light"/>
@@ -3280,6 +3830,281 @@
           <w:szCs w:val="24"/>
         </w:rPr>
         <w:t>Creazione referenza</w:t>
+      </w:r>
+    </w:p>
+    <w:p>
+      <w:pPr>
+        <w:spacing w:after="240" w:line="276" w:lineRule="auto"/>
+        <w:ind w:left="284"/>
+        <w:jc w:val="center"/>
+        <w:rPr>
+          <w:rFonts w:ascii="Garamond" w:hAnsi="Garamond" w:cs="Calibri Light"/>
+          <w:b/>
+          <w:bCs/>
+          <w:sz w:val="24"/>
+          <w:szCs w:val="24"/>
+        </w:rPr>
+      </w:pPr>
+      <w:r>
+        <w:rPr>
+          <w:rFonts w:ascii="Garamond" w:hAnsi="Garamond" w:cs="Calibri Light"/>
+          <w:noProof/>
+          <w:sz w:val="24"/>
+          <w:szCs w:val="24"/>
+        </w:rPr>
+        <w:drawing>
+          <wp:inline distT="0" distB="0" distL="0" distR="0" wp14:anchorId="57BFF13E" wp14:editId="233E5F5D">
+            <wp:extent cx="5255288" cy="2312719"/>
+            <wp:effectExtent l="0" t="0" r="0" b="0"/>
+            <wp:docPr id="2" name="Immagine 2"/>
+            <wp:cNvGraphicFramePr>
+              <a:graphicFrameLocks xmlns:a="http://schemas.openxmlformats.org/drawingml/2006/main" noChangeAspect="1"/>
+            </wp:cNvGraphicFramePr>
+            <a:graphic xmlns:a="http://schemas.openxmlformats.org/drawingml/2006/main">
+              <a:graphicData uri="http://schemas.openxmlformats.org/drawingml/2006/picture">
+                <pic:pic xmlns:pic="http://schemas.openxmlformats.org/drawingml/2006/picture">
+                  <pic:nvPicPr>
+                    <pic:cNvPr id="0" name="Picture 1"/>
+                    <pic:cNvPicPr>
+                      <a:picLocks noChangeAspect="1" noChangeArrowheads="1"/>
+                    </pic:cNvPicPr>
+                  </pic:nvPicPr>
+                  <pic:blipFill>
+                    <a:blip r:embed="rId13" cstate="print">
+                      <a:extLst>
+                        <a:ext uri="{28A0092B-C50C-407E-A947-70E740481C1C}">
+                          <a14:useLocalDpi xmlns:a14="http://schemas.microsoft.com/office/drawing/2010/main" val="0"/>
+                        </a:ext>
+                      </a:extLst>
+                    </a:blip>
+                    <a:srcRect/>
+                    <a:stretch>
+                      <a:fillRect/>
+                    </a:stretch>
+                  </pic:blipFill>
+                  <pic:spPr bwMode="auto">
+                    <a:xfrm>
+                      <a:off x="0" y="0"/>
+                      <a:ext cx="5259603" cy="2314618"/>
+                    </a:xfrm>
+                    <a:prstGeom prst="rect">
+                      <a:avLst/>
+                    </a:prstGeom>
+                    <a:noFill/>
+                    <a:ln>
+                      <a:noFill/>
+                    </a:ln>
+                  </pic:spPr>
+                </pic:pic>
+              </a:graphicData>
+            </a:graphic>
+          </wp:inline>
+        </w:drawing>
+      </w:r>
+    </w:p>
+    <w:p>
+      <w:pPr>
+        <w:spacing w:after="240" w:line="276" w:lineRule="auto"/>
+        <w:ind w:left="284"/>
+        <w:rPr>
+          <w:rFonts w:ascii="Garamond" w:hAnsi="Garamond" w:cs="Calibri Light"/>
+          <w:sz w:val="24"/>
+          <w:szCs w:val="24"/>
+        </w:rPr>
+      </w:pPr>
+      <w:r>
+        <w:rPr>
+          <w:rFonts w:ascii="Garamond" w:hAnsi="Garamond" w:cs="Calibri Light"/>
+          <w:sz w:val="24"/>
+          <w:szCs w:val="24"/>
+        </w:rPr>
+        <w:t>Titolo: creazione referenza</w:t>
+      </w:r>
+    </w:p>
+    <w:p>
+      <w:pPr>
+        <w:spacing w:after="240" w:line="276" w:lineRule="auto"/>
+        <w:ind w:left="284"/>
+        <w:rPr>
+          <w:rFonts w:ascii="Garamond" w:hAnsi="Garamond" w:cs="Calibri Light"/>
+          <w:sz w:val="24"/>
+          <w:szCs w:val="24"/>
+        </w:rPr>
+      </w:pPr>
+      <w:r>
+        <w:rPr>
+          <w:rFonts w:ascii="Garamond" w:hAnsi="Garamond" w:cs="Calibri Light"/>
+          <w:sz w:val="24"/>
+          <w:szCs w:val="24"/>
+        </w:rPr>
+        <w:t>Riassunto: questo use case descrive cosa avviene quando uno studente crea una referenza per l’offerente</w:t>
+      </w:r>
+    </w:p>
+    <w:p>
+      <w:pPr>
+        <w:spacing w:after="240" w:line="276" w:lineRule="auto"/>
+        <w:ind w:left="284"/>
+        <w:rPr>
+          <w:rFonts w:ascii="Garamond" w:hAnsi="Garamond" w:cs="Calibri Light"/>
+          <w:sz w:val="24"/>
+          <w:szCs w:val="24"/>
+        </w:rPr>
+      </w:pPr>
+      <w:r>
+        <w:rPr>
+          <w:rFonts w:ascii="Garamond" w:hAnsi="Garamond" w:cs="Calibri Light"/>
+          <w:sz w:val="24"/>
+          <w:szCs w:val="24"/>
+        </w:rPr>
+        <w:t>Descrizione:</w:t>
+      </w:r>
+    </w:p>
+    <w:p>
+      <w:pPr>
+        <w:pStyle w:val="Paragrafoelenco"/>
+        <w:numPr>
+          <w:ilvl w:val="0"/>
+          <w:numId w:val="6"/>
+        </w:numPr>
+        <w:spacing w:after="240" w:line="276" w:lineRule="auto"/>
+        <w:rPr>
+          <w:rFonts w:ascii="Garamond" w:hAnsi="Garamond" w:cs="Calibri Light"/>
+          <w:sz w:val="24"/>
+          <w:szCs w:val="24"/>
+        </w:rPr>
+      </w:pPr>
+      <w:r>
+        <w:rPr>
+          <w:rFonts w:ascii="Garamond" w:hAnsi="Garamond" w:cs="Calibri Light"/>
+          <w:sz w:val="24"/>
+          <w:szCs w:val="24"/>
+        </w:rPr>
+        <w:t>Lo studente, una volta completato il servizio, riceve un messaggio dal sistema per creare una referenza per l’offerente</w:t>
+      </w:r>
+    </w:p>
+    <w:p>
+      <w:pPr>
+        <w:pStyle w:val="Paragrafoelenco"/>
+        <w:numPr>
+          <w:ilvl w:val="0"/>
+          <w:numId w:val="6"/>
+        </w:numPr>
+        <w:spacing w:after="240" w:line="276" w:lineRule="auto"/>
+        <w:rPr>
+          <w:rFonts w:ascii="Garamond" w:hAnsi="Garamond" w:cs="Calibri Light"/>
+          <w:sz w:val="24"/>
+          <w:szCs w:val="24"/>
+        </w:rPr>
+      </w:pPr>
+      <w:r>
+        <w:rPr>
+          <w:rFonts w:ascii="Garamond" w:hAnsi="Garamond" w:cs="Calibri Light"/>
+          <w:sz w:val="24"/>
+          <w:szCs w:val="24"/>
+        </w:rPr>
+        <w:t>Lo studente deve lasciare una valutazione da 0 a 5 all’offerente</w:t>
+      </w:r>
+    </w:p>
+    <w:p>
+      <w:pPr>
+        <w:pStyle w:val="Paragrafoelenco"/>
+        <w:numPr>
+          <w:ilvl w:val="0"/>
+          <w:numId w:val="6"/>
+        </w:numPr>
+        <w:spacing w:after="240" w:line="276" w:lineRule="auto"/>
+        <w:rPr>
+          <w:rFonts w:ascii="Garamond" w:hAnsi="Garamond" w:cs="Calibri Light"/>
+          <w:sz w:val="24"/>
+          <w:szCs w:val="24"/>
+        </w:rPr>
+      </w:pPr>
+      <w:r>
+        <w:rPr>
+          <w:rFonts w:ascii="Garamond" w:hAnsi="Garamond" w:cs="Calibri Light"/>
+          <w:sz w:val="24"/>
+          <w:szCs w:val="24"/>
+        </w:rPr>
+        <w:t>Lo studente può</w:t>
+      </w:r>
+      <w:r>
+        <w:rPr>
+          <w:rFonts w:ascii="Garamond" w:hAnsi="Garamond" w:cs="Calibri Light"/>
+          <w:sz w:val="24"/>
+          <w:szCs w:val="24"/>
+        </w:rPr>
+        <w:t xml:space="preserve">, </w:t>
+      </w:r>
+      <w:r>
+        <w:rPr>
+          <w:rFonts w:ascii="Garamond" w:hAnsi="Garamond" w:cs="Calibri Light"/>
+          <w:sz w:val="24"/>
+          <w:szCs w:val="24"/>
+        </w:rPr>
+        <w:t xml:space="preserve">inoltre, </w:t>
+      </w:r>
+      <w:r>
+        <w:rPr>
+          <w:rFonts w:ascii="Garamond" w:hAnsi="Garamond" w:cs="Calibri Light"/>
+          <w:sz w:val="24"/>
+          <w:szCs w:val="24"/>
+        </w:rPr>
+        <w:t xml:space="preserve">scrivere </w:t>
+      </w:r>
+      <w:r>
+        <w:rPr>
+          <w:rFonts w:ascii="Garamond" w:hAnsi="Garamond" w:cs="Calibri Light"/>
+          <w:sz w:val="24"/>
+          <w:szCs w:val="24"/>
+        </w:rPr>
+        <w:t xml:space="preserve">una breve recensione </w:t>
+      </w:r>
+      <w:r>
+        <w:rPr>
+          <w:rFonts w:ascii="Garamond" w:hAnsi="Garamond" w:cs="Calibri Light"/>
+          <w:sz w:val="24"/>
+          <w:szCs w:val="24"/>
+        </w:rPr>
+        <w:t>sull’offerente</w:t>
+      </w:r>
+    </w:p>
+    <w:p>
+      <w:pPr>
+        <w:pStyle w:val="Paragrafoelenco"/>
+        <w:numPr>
+          <w:ilvl w:val="0"/>
+          <w:numId w:val="6"/>
+        </w:numPr>
+        <w:spacing w:after="240" w:line="276" w:lineRule="auto"/>
+        <w:rPr>
+          <w:rFonts w:ascii="Garamond" w:hAnsi="Garamond" w:cs="Calibri Light"/>
+          <w:sz w:val="24"/>
+          <w:szCs w:val="24"/>
+        </w:rPr>
+      </w:pPr>
+      <w:r>
+        <w:rPr>
+          <w:rFonts w:ascii="Garamond" w:hAnsi="Garamond" w:cs="Calibri Light"/>
+          <w:sz w:val="24"/>
+          <w:szCs w:val="24"/>
+        </w:rPr>
+        <w:t xml:space="preserve">Lo studente può, inoltre, cliccare su un bottone “Avvisami degli altri annunci” con il quale dice al sistema di voler ricevere una notifica via email ogni qual volta, l’offerente </w:t>
+      </w:r>
+      <w:r>
+        <w:rPr>
+          <w:rFonts w:ascii="Garamond" w:hAnsi="Garamond" w:cs="Calibri Light"/>
+          <w:sz w:val="24"/>
+          <w:szCs w:val="24"/>
+        </w:rPr>
+        <w:t>appena referenziato</w:t>
+      </w:r>
+      <w:r>
+        <w:rPr>
+          <w:rFonts w:ascii="Garamond" w:hAnsi="Garamond" w:cs="Calibri Light"/>
+          <w:sz w:val="24"/>
+          <w:szCs w:val="24"/>
+        </w:rPr>
+        <w:t>, inserisce un nuovo annuncio nel sistema</w:t>
       </w:r>
     </w:p>
     <w:p>
@@ -3322,8 +4147,8 @@
         </w:rPr>
         <w:tab/>
       </w:r>
-      <w:bookmarkStart w:id="12" w:name="RF10"/>
-      <w:bookmarkEnd w:id="12"/>
+      <w:bookmarkStart w:id="14" w:name="RF10"/>
+      <w:bookmarkEnd w:id="14"/>
       <w:r>
         <w:rPr>
           <w:rFonts w:ascii="Garamond" w:hAnsi="Garamond" w:cs="Calibri Light"/>
@@ -3414,44 +4239,210 @@
     <w:p>
       <w:pPr>
         <w:tabs>
-          <w:tab w:val="left" w:pos="142"/>
+          <w:tab w:val="left" w:pos="993"/>
         </w:tabs>
         <w:spacing w:after="240" w:line="276" w:lineRule="auto"/>
         <w:ind w:left="284"/>
-        <w:jc w:val="both"/>
-        <w:rPr>
-          <w:rFonts w:ascii="Garamond" w:hAnsi="Garamond" w:cs="Calibri Light"/>
-          <w:b/>
-          <w:bCs/>
-          <w:sz w:val="24"/>
-          <w:szCs w:val="24"/>
-        </w:rPr>
-      </w:pPr>
-      <w:r>
-        <w:rPr>
-          <w:rFonts w:ascii="Garamond" w:hAnsi="Garamond" w:cs="Calibri Light"/>
-          <w:sz w:val="24"/>
-          <w:szCs w:val="24"/>
-        </w:rPr>
-        <w:t>RF11</w:t>
-      </w:r>
-      <w:r>
-        <w:rPr>
-          <w:rFonts w:ascii="Garamond" w:hAnsi="Garamond" w:cs="Calibri Light"/>
-          <w:sz w:val="24"/>
-          <w:szCs w:val="24"/>
-        </w:rPr>
-        <w:tab/>
-      </w:r>
-      <w:r>
-        <w:rPr>
-          <w:rFonts w:ascii="Garamond" w:hAnsi="Garamond" w:cs="Calibri Light"/>
-          <w:b/>
-          <w:bCs/>
-          <w:sz w:val="24"/>
-          <w:szCs w:val="24"/>
-        </w:rPr>
-        <w:t>Cronologia lavorativa</w:t>
+        <w:rPr>
+          <w:rFonts w:ascii="Garamond" w:hAnsi="Garamond" w:cs="Calibri Light"/>
+          <w:sz w:val="24"/>
+          <w:szCs w:val="24"/>
+        </w:rPr>
+      </w:pPr>
+      <w:r>
+        <w:rPr>
+          <w:rFonts w:ascii="Garamond" w:hAnsi="Garamond" w:cs="Calibri Light"/>
+          <w:sz w:val="24"/>
+          <w:szCs w:val="24"/>
+        </w:rPr>
+        <w:t>Titolo: visualizzazione referenze personali</w:t>
+      </w:r>
+    </w:p>
+    <w:p>
+      <w:pPr>
+        <w:tabs>
+          <w:tab w:val="left" w:pos="993"/>
+        </w:tabs>
+        <w:spacing w:after="240" w:line="276" w:lineRule="auto"/>
+        <w:ind w:left="284"/>
+        <w:rPr>
+          <w:rFonts w:ascii="Garamond" w:hAnsi="Garamond" w:cs="Calibri Light"/>
+          <w:sz w:val="24"/>
+          <w:szCs w:val="24"/>
+        </w:rPr>
+      </w:pPr>
+      <w:r>
+        <w:rPr>
+          <w:rFonts w:ascii="Garamond" w:hAnsi="Garamond" w:cs="Calibri Light"/>
+          <w:sz w:val="24"/>
+          <w:szCs w:val="24"/>
+        </w:rPr>
+        <w:t>Riassunto: questo use case descrive come avviene la visualizzazione delle referenze personali da parte dello studente</w:t>
+      </w:r>
+    </w:p>
+    <w:p>
+      <w:pPr>
+        <w:tabs>
+          <w:tab w:val="left" w:pos="993"/>
+        </w:tabs>
+        <w:spacing w:after="240" w:line="276" w:lineRule="auto"/>
+        <w:ind w:left="284"/>
+        <w:rPr>
+          <w:rFonts w:ascii="Garamond" w:hAnsi="Garamond" w:cs="Calibri Light"/>
+          <w:sz w:val="24"/>
+          <w:szCs w:val="24"/>
+        </w:rPr>
+      </w:pPr>
+      <w:r>
+        <w:rPr>
+          <w:rFonts w:ascii="Garamond" w:hAnsi="Garamond" w:cs="Calibri Light"/>
+          <w:sz w:val="24"/>
+          <w:szCs w:val="24"/>
+        </w:rPr>
+        <w:t>Descrizione:</w:t>
+      </w:r>
+    </w:p>
+    <w:p>
+      <w:pPr>
+        <w:pStyle w:val="Paragrafoelenco"/>
+        <w:numPr>
+          <w:ilvl w:val="0"/>
+          <w:numId w:val="6"/>
+        </w:numPr>
+        <w:tabs>
+          <w:tab w:val="left" w:pos="993"/>
+        </w:tabs>
+        <w:spacing w:after="240" w:line="276" w:lineRule="auto"/>
+        <w:rPr>
+          <w:rFonts w:ascii="Garamond" w:hAnsi="Garamond" w:cs="Calibri Light"/>
+          <w:sz w:val="24"/>
+          <w:szCs w:val="24"/>
+        </w:rPr>
+      </w:pPr>
+      <w:r>
+        <w:rPr>
+          <w:rFonts w:ascii="Garamond" w:hAnsi="Garamond" w:cs="Calibri Light"/>
+          <w:sz w:val="24"/>
+          <w:szCs w:val="24"/>
+        </w:rPr>
+        <w:lastRenderedPageBreak/>
+        <w:t>Il sistema deve mostrare allo studente la media delle valutazioni che lo studente ha ricevuto, sia in maniera grafica (stelle) sia in maniera numerica con la media effettiva</w:t>
+      </w:r>
+    </w:p>
+    <w:p>
+      <w:pPr>
+        <w:pStyle w:val="Paragrafoelenco"/>
+        <w:numPr>
+          <w:ilvl w:val="0"/>
+          <w:numId w:val="6"/>
+        </w:numPr>
+        <w:tabs>
+          <w:tab w:val="left" w:pos="993"/>
+        </w:tabs>
+        <w:spacing w:after="240" w:line="276" w:lineRule="auto"/>
+        <w:rPr>
+          <w:rFonts w:ascii="Garamond" w:hAnsi="Garamond" w:cs="Calibri Light"/>
+          <w:sz w:val="24"/>
+          <w:szCs w:val="24"/>
+        </w:rPr>
+      </w:pPr>
+      <w:r>
+        <w:rPr>
+          <w:rFonts w:ascii="Garamond" w:hAnsi="Garamond" w:cs="Calibri Light"/>
+          <w:sz w:val="24"/>
+          <w:szCs w:val="24"/>
+        </w:rPr>
+        <w:t>Il sistema deve mostrare allo studente la lista di recensioni inserite dagli offerenti [</w:t>
+      </w:r>
+      <w:proofErr w:type="spellStart"/>
+      <w:r>
+        <w:rPr>
+          <w:rFonts w:ascii="Garamond" w:hAnsi="Garamond" w:cs="Calibri Light"/>
+          <w:sz w:val="24"/>
+          <w:szCs w:val="24"/>
+        </w:rPr>
+        <w:t>exception</w:t>
+      </w:r>
+      <w:proofErr w:type="spellEnd"/>
+      <w:r>
+        <w:rPr>
+          <w:rFonts w:ascii="Garamond" w:hAnsi="Garamond" w:cs="Calibri Light"/>
+          <w:sz w:val="24"/>
+          <w:szCs w:val="24"/>
+        </w:rPr>
+        <w:t xml:space="preserve"> 1]</w:t>
+      </w:r>
+    </w:p>
+    <w:p>
+      <w:pPr>
+        <w:tabs>
+          <w:tab w:val="left" w:pos="993"/>
+        </w:tabs>
+        <w:spacing w:after="240" w:line="276" w:lineRule="auto"/>
+        <w:ind w:left="344"/>
+        <w:rPr>
+          <w:rFonts w:ascii="Garamond" w:hAnsi="Garamond" w:cs="Calibri Light"/>
+          <w:sz w:val="24"/>
+          <w:szCs w:val="24"/>
+        </w:rPr>
+      </w:pPr>
+      <w:proofErr w:type="spellStart"/>
+      <w:r>
+        <w:rPr>
+          <w:rFonts w:ascii="Garamond" w:hAnsi="Garamond" w:cs="Calibri Light"/>
+          <w:sz w:val="24"/>
+          <w:szCs w:val="24"/>
+        </w:rPr>
+        <w:t>Exceptions</w:t>
+      </w:r>
+      <w:proofErr w:type="spellEnd"/>
+      <w:r>
+        <w:rPr>
+          <w:rFonts w:ascii="Garamond" w:hAnsi="Garamond" w:cs="Calibri Light"/>
+          <w:sz w:val="24"/>
+          <w:szCs w:val="24"/>
+        </w:rPr>
+        <w:t>:</w:t>
+      </w:r>
+    </w:p>
+    <w:p>
+      <w:pPr>
+        <w:tabs>
+          <w:tab w:val="left" w:pos="993"/>
+        </w:tabs>
+        <w:spacing w:after="240" w:line="276" w:lineRule="auto"/>
+        <w:ind w:left="344"/>
+        <w:rPr>
+          <w:rFonts w:ascii="Garamond" w:hAnsi="Garamond" w:cs="Calibri Light"/>
+          <w:sz w:val="24"/>
+          <w:szCs w:val="24"/>
+        </w:rPr>
+      </w:pPr>
+      <w:r>
+        <w:rPr>
+          <w:rFonts w:ascii="Garamond" w:hAnsi="Garamond" w:cs="Calibri Light"/>
+          <w:sz w:val="24"/>
+          <w:szCs w:val="24"/>
+        </w:rPr>
+        <w:t>[</w:t>
+      </w:r>
+      <w:proofErr w:type="spellStart"/>
+      <w:r>
+        <w:rPr>
+          <w:rFonts w:ascii="Garamond" w:hAnsi="Garamond" w:cs="Calibri Light"/>
+          <w:sz w:val="24"/>
+          <w:szCs w:val="24"/>
+        </w:rPr>
+        <w:t>exception</w:t>
+      </w:r>
+      <w:proofErr w:type="spellEnd"/>
+      <w:r>
+        <w:rPr>
+          <w:rFonts w:ascii="Garamond" w:hAnsi="Garamond" w:cs="Calibri Light"/>
+          <w:sz w:val="24"/>
+          <w:szCs w:val="24"/>
+        </w:rPr>
+        <w:t xml:space="preserve"> 1] Se lo studente non ha recensioni, il sistema visualizza “No Recensioni”</w:t>
       </w:r>
     </w:p>
     <w:p>
@@ -3461,6 +4452,49 @@
         </w:tabs>
         <w:spacing w:after="240" w:line="276" w:lineRule="auto"/>
         <w:ind w:left="284"/>
+        <w:jc w:val="both"/>
+        <w:rPr>
+          <w:rFonts w:ascii="Garamond" w:hAnsi="Garamond" w:cs="Calibri Light"/>
+          <w:b/>
+          <w:bCs/>
+          <w:sz w:val="24"/>
+          <w:szCs w:val="24"/>
+        </w:rPr>
+      </w:pPr>
+      <w:r>
+        <w:rPr>
+          <w:rFonts w:ascii="Garamond" w:hAnsi="Garamond" w:cs="Calibri Light"/>
+          <w:sz w:val="24"/>
+          <w:szCs w:val="24"/>
+        </w:rPr>
+        <w:t>RF11</w:t>
+      </w:r>
+      <w:r>
+        <w:rPr>
+          <w:rFonts w:ascii="Garamond" w:hAnsi="Garamond" w:cs="Calibri Light"/>
+          <w:sz w:val="24"/>
+          <w:szCs w:val="24"/>
+        </w:rPr>
+        <w:tab/>
+      </w:r>
+      <w:r>
+        <w:rPr>
+          <w:rFonts w:ascii="Garamond" w:hAnsi="Garamond" w:cs="Calibri Light"/>
+          <w:b/>
+          <w:bCs/>
+          <w:sz w:val="24"/>
+          <w:szCs w:val="24"/>
+        </w:rPr>
+        <w:t>Cronologia lavorativa</w:t>
+      </w:r>
+    </w:p>
+    <w:p>
+      <w:pPr>
+        <w:tabs>
+          <w:tab w:val="left" w:pos="142"/>
+        </w:tabs>
+        <w:spacing w:after="240" w:line="276" w:lineRule="auto"/>
+        <w:ind w:left="284"/>
         <w:jc w:val="center"/>
         <w:rPr>
           <w:rFonts w:ascii="Garamond" w:hAnsi="Garamond" w:cs="Calibri Light"/>
@@ -3475,7 +4509,6 @@
           <w:sz w:val="24"/>
           <w:szCs w:val="24"/>
         </w:rPr>
-        <w:lastRenderedPageBreak/>
         <w:drawing>
           <wp:inline distT="0" distB="0" distL="0" distR="0" wp14:anchorId="67CB1CD5" wp14:editId="164BF11C">
             <wp:extent cx="3466681" cy="1576680"/>
@@ -3494,7 +4527,7 @@
                     </pic:cNvPicPr>
                   </pic:nvPicPr>
                   <pic:blipFill>
-                    <a:blip r:embed="rId13" cstate="print">
+                    <a:blip r:embed="rId14" cstate="print">
                       <a:extLst>
                         <a:ext uri="{28A0092B-C50C-407E-A947-70E740481C1C}">
                           <a14:useLocalDpi xmlns:a14="http://schemas.microsoft.com/office/drawing/2010/main" val="0"/>
@@ -3528,6 +4561,248 @@
     </w:p>
     <w:p>
       <w:pPr>
+        <w:tabs>
+          <w:tab w:val="left" w:pos="142"/>
+        </w:tabs>
+        <w:spacing w:after="240" w:line="276" w:lineRule="auto"/>
+        <w:ind w:left="284"/>
+        <w:rPr>
+          <w:rFonts w:ascii="Garamond" w:hAnsi="Garamond" w:cs="Calibri Light"/>
+          <w:sz w:val="24"/>
+          <w:szCs w:val="24"/>
+        </w:rPr>
+      </w:pPr>
+      <w:r>
+        <w:rPr>
+          <w:rFonts w:ascii="Garamond" w:hAnsi="Garamond" w:cs="Calibri Light"/>
+          <w:sz w:val="24"/>
+          <w:szCs w:val="24"/>
+        </w:rPr>
+        <w:t>Titolo: visualizzazione cronologia dei servizi effettuati</w:t>
+      </w:r>
+    </w:p>
+    <w:p>
+      <w:pPr>
+        <w:tabs>
+          <w:tab w:val="left" w:pos="142"/>
+        </w:tabs>
+        <w:spacing w:after="240" w:line="276" w:lineRule="auto"/>
+        <w:ind w:left="284"/>
+        <w:rPr>
+          <w:rFonts w:ascii="Garamond" w:hAnsi="Garamond" w:cs="Calibri Light"/>
+          <w:sz w:val="24"/>
+          <w:szCs w:val="24"/>
+        </w:rPr>
+      </w:pPr>
+      <w:r>
+        <w:rPr>
+          <w:rFonts w:ascii="Garamond" w:hAnsi="Garamond" w:cs="Calibri Light"/>
+          <w:sz w:val="24"/>
+          <w:szCs w:val="24"/>
+        </w:rPr>
+        <w:t>Riassunto: questo use case descrive come avviene la visualizzazione della cronologia dei servizi effettuati dello studente</w:t>
+      </w:r>
+    </w:p>
+    <w:p>
+      <w:pPr>
+        <w:tabs>
+          <w:tab w:val="left" w:pos="142"/>
+        </w:tabs>
+        <w:spacing w:after="240" w:line="276" w:lineRule="auto"/>
+        <w:ind w:left="284"/>
+        <w:rPr>
+          <w:rFonts w:ascii="Garamond" w:hAnsi="Garamond" w:cs="Calibri Light"/>
+          <w:sz w:val="24"/>
+          <w:szCs w:val="24"/>
+        </w:rPr>
+      </w:pPr>
+      <w:r>
+        <w:rPr>
+          <w:rFonts w:ascii="Garamond" w:hAnsi="Garamond" w:cs="Calibri Light"/>
+          <w:sz w:val="24"/>
+          <w:szCs w:val="24"/>
+        </w:rPr>
+        <w:t>Descrizione:</w:t>
+      </w:r>
+    </w:p>
+    <w:p>
+      <w:pPr>
+        <w:pStyle w:val="Paragrafoelenco"/>
+        <w:numPr>
+          <w:ilvl w:val="0"/>
+          <w:numId w:val="6"/>
+        </w:numPr>
+        <w:tabs>
+          <w:tab w:val="left" w:pos="142"/>
+        </w:tabs>
+        <w:spacing w:after="240" w:line="276" w:lineRule="auto"/>
+        <w:rPr>
+          <w:rFonts w:ascii="Garamond" w:hAnsi="Garamond" w:cs="Calibri Light"/>
+          <w:sz w:val="24"/>
+          <w:szCs w:val="24"/>
+        </w:rPr>
+      </w:pPr>
+      <w:r>
+        <w:rPr>
+          <w:rFonts w:ascii="Garamond" w:hAnsi="Garamond" w:cs="Calibri Light"/>
+          <w:sz w:val="24"/>
+          <w:szCs w:val="24"/>
+        </w:rPr>
+        <w:t>Lo studente visualizza la lista dei servizi effettuati in passato ordinati in ordine cronologico</w:t>
+      </w:r>
+    </w:p>
+    <w:p>
+      <w:pPr>
+        <w:pStyle w:val="Paragrafoelenco"/>
+        <w:numPr>
+          <w:ilvl w:val="0"/>
+          <w:numId w:val="6"/>
+        </w:numPr>
+        <w:tabs>
+          <w:tab w:val="left" w:pos="142"/>
+        </w:tabs>
+        <w:spacing w:after="240" w:line="276" w:lineRule="auto"/>
+        <w:rPr>
+          <w:rFonts w:ascii="Garamond" w:hAnsi="Garamond" w:cs="Calibri Light"/>
+          <w:sz w:val="24"/>
+          <w:szCs w:val="24"/>
+        </w:rPr>
+      </w:pPr>
+      <w:r>
+        <w:rPr>
+          <w:rFonts w:ascii="Garamond" w:hAnsi="Garamond" w:cs="Calibri Light"/>
+          <w:sz w:val="24"/>
+          <w:szCs w:val="24"/>
+        </w:rPr>
+        <w:t>Lo studente può visualizzare la recensione [</w:t>
+      </w:r>
+      <w:proofErr w:type="spellStart"/>
+      <w:r>
+        <w:rPr>
+          <w:rFonts w:ascii="Garamond" w:hAnsi="Garamond" w:cs="Calibri Light"/>
+          <w:sz w:val="24"/>
+          <w:szCs w:val="24"/>
+        </w:rPr>
+        <w:t>exception</w:t>
+      </w:r>
+      <w:proofErr w:type="spellEnd"/>
+      <w:r>
+        <w:rPr>
+          <w:rFonts w:ascii="Garamond" w:hAnsi="Garamond" w:cs="Calibri Light"/>
+          <w:sz w:val="24"/>
+          <w:szCs w:val="24"/>
+        </w:rPr>
+        <w:t xml:space="preserve"> 1] che l’offerente ha lasciato</w:t>
+      </w:r>
+    </w:p>
+    <w:p>
+      <w:pPr>
+        <w:pStyle w:val="Paragrafoelenco"/>
+        <w:numPr>
+          <w:ilvl w:val="0"/>
+          <w:numId w:val="6"/>
+        </w:numPr>
+        <w:tabs>
+          <w:tab w:val="left" w:pos="142"/>
+        </w:tabs>
+        <w:spacing w:after="240" w:line="276" w:lineRule="auto"/>
+        <w:rPr>
+          <w:rFonts w:ascii="Garamond" w:hAnsi="Garamond" w:cs="Calibri Light"/>
+          <w:sz w:val="24"/>
+          <w:szCs w:val="24"/>
+        </w:rPr>
+      </w:pPr>
+      <w:r>
+        <w:rPr>
+          <w:rFonts w:ascii="Garamond" w:hAnsi="Garamond" w:cs="Calibri Light"/>
+          <w:sz w:val="24"/>
+          <w:szCs w:val="24"/>
+        </w:rPr>
+        <w:t>Lo studente può visualizzare l’account dell’offerente</w:t>
+      </w:r>
+    </w:p>
+    <w:p>
+      <w:pPr>
+        <w:tabs>
+          <w:tab w:val="left" w:pos="142"/>
+        </w:tabs>
+        <w:spacing w:after="240" w:line="276" w:lineRule="auto"/>
+        <w:ind w:left="344"/>
+        <w:rPr>
+          <w:rFonts w:ascii="Garamond" w:hAnsi="Garamond" w:cs="Calibri Light"/>
+          <w:sz w:val="24"/>
+          <w:szCs w:val="24"/>
+        </w:rPr>
+      </w:pPr>
+      <w:proofErr w:type="spellStart"/>
+      <w:r>
+        <w:rPr>
+          <w:rFonts w:ascii="Garamond" w:hAnsi="Garamond" w:cs="Calibri Light"/>
+          <w:sz w:val="24"/>
+          <w:szCs w:val="24"/>
+        </w:rPr>
+        <w:t>Exceptions</w:t>
+      </w:r>
+      <w:proofErr w:type="spellEnd"/>
+      <w:r>
+        <w:rPr>
+          <w:rFonts w:ascii="Garamond" w:hAnsi="Garamond" w:cs="Calibri Light"/>
+          <w:sz w:val="24"/>
+          <w:szCs w:val="24"/>
+        </w:rPr>
+        <w:t>:</w:t>
+      </w:r>
+    </w:p>
+    <w:p>
+      <w:pPr>
+        <w:tabs>
+          <w:tab w:val="left" w:pos="142"/>
+        </w:tabs>
+        <w:spacing w:after="240" w:line="276" w:lineRule="auto"/>
+        <w:ind w:left="344"/>
+        <w:rPr>
+          <w:rFonts w:ascii="Garamond" w:hAnsi="Garamond" w:cs="Calibri Light"/>
+          <w:sz w:val="24"/>
+          <w:szCs w:val="24"/>
+        </w:rPr>
+      </w:pPr>
+      <w:r>
+        <w:rPr>
+          <w:rFonts w:ascii="Garamond" w:hAnsi="Garamond" w:cs="Calibri Light"/>
+          <w:sz w:val="24"/>
+          <w:szCs w:val="24"/>
+        </w:rPr>
+        <w:t>[</w:t>
+      </w:r>
+      <w:proofErr w:type="spellStart"/>
+      <w:r>
+        <w:rPr>
+          <w:rFonts w:ascii="Garamond" w:hAnsi="Garamond" w:cs="Calibri Light"/>
+          <w:sz w:val="24"/>
+          <w:szCs w:val="24"/>
+        </w:rPr>
+        <w:t>exception</w:t>
+      </w:r>
+      <w:proofErr w:type="spellEnd"/>
+      <w:r>
+        <w:rPr>
+          <w:rFonts w:ascii="Garamond" w:hAnsi="Garamond" w:cs="Calibri Light"/>
+          <w:sz w:val="24"/>
+          <w:szCs w:val="24"/>
+        </w:rPr>
+        <w:t xml:space="preserve"> 1] Se lo studente non ha ricevuto recensioni a riguardo, il sistema </w:t>
+      </w:r>
+      <w:r>
+        <w:rPr>
+          <w:rFonts w:ascii="Garamond" w:hAnsi="Garamond" w:cs="Calibri Light"/>
+          <w:sz w:val="24"/>
+          <w:szCs w:val="24"/>
+        </w:rPr>
+        <w:t>visualizza “No Recensione”</w:t>
+      </w:r>
+    </w:p>
+    <w:p>
+      <w:pPr>
         <w:spacing w:after="240" w:line="276" w:lineRule="auto"/>
         <w:ind w:left="284"/>
         <w:jc w:val="both"/>
@@ -3721,8 +4996,8 @@
         </w:rPr>
         <w:tab/>
       </w:r>
-      <w:bookmarkStart w:id="13" w:name="RF16"/>
-      <w:bookmarkEnd w:id="13"/>
+      <w:bookmarkStart w:id="15" w:name="RF16"/>
+      <w:bookmarkEnd w:id="15"/>
       <w:r>
         <w:rPr>
           <w:rFonts w:ascii="Garamond" w:hAnsi="Garamond" w:cs="Calibri Light"/>
@@ -3737,12 +5012,23 @@
     <w:p>
       <w:pPr>
         <w:pStyle w:val="Titolo2"/>
-      </w:pPr>
-      <w:bookmarkStart w:id="14" w:name="_Toc116202437"/>
-      <w:r>
-        <w:t>3.3 Utente Autenticato: utente offerente</w:t>
-      </w:r>
-      <w:bookmarkEnd w:id="14"/>
+        <w:spacing w:line="259" w:lineRule="auto"/>
+      </w:pPr>
+      <w:r>
+        <w:t>2.</w:t>
+      </w:r>
+      <w:r>
+        <w:t>3</w:t>
+      </w:r>
+      <w:r>
+        <w:t xml:space="preserve"> </w:t>
+      </w:r>
+      <w:r>
+        <w:t>Utente offerente</w:t>
+      </w:r>
+      <w:r>
+        <w:t>:</w:t>
+      </w:r>
     </w:p>
     <w:p>
       <w:pPr>
@@ -3798,10 +5084,10 @@
           <w:szCs w:val="24"/>
         </w:rPr>
       </w:pPr>
-      <w:bookmarkStart w:id="15" w:name="RF15"/>
-      <w:bookmarkStart w:id="16" w:name="RF18"/>
-      <w:bookmarkEnd w:id="15"/>
+      <w:bookmarkStart w:id="16" w:name="RF15"/>
+      <w:bookmarkStart w:id="17" w:name="RF18"/>
       <w:bookmarkEnd w:id="16"/>
+      <w:bookmarkEnd w:id="17"/>
       <w:r>
         <w:rPr>
           <w:rFonts w:ascii="Garamond" w:hAnsi="Garamond" w:cs="Calibri Light"/>
@@ -3843,14 +5129,15 @@
           <w:szCs w:val="24"/>
         </w:rPr>
       </w:pPr>
-      <w:bookmarkStart w:id="17" w:name="RF19"/>
-      <w:bookmarkEnd w:id="17"/>
-      <w:r>
-        <w:rPr>
-          <w:rFonts w:ascii="Garamond" w:hAnsi="Garamond" w:cs="Calibri Light"/>
-          <w:sz w:val="24"/>
-          <w:szCs w:val="24"/>
-        </w:rPr>
+      <w:bookmarkStart w:id="18" w:name="RF19"/>
+      <w:bookmarkEnd w:id="18"/>
+      <w:r>
+        <w:rPr>
+          <w:rFonts w:ascii="Garamond" w:hAnsi="Garamond" w:cs="Calibri Light"/>
+          <w:sz w:val="24"/>
+          <w:szCs w:val="24"/>
+        </w:rPr>
+        <w:lastRenderedPageBreak/>
         <w:t>RF19</w:t>
       </w:r>
       <w:r>
@@ -4152,8 +5439,8 @@
           <w:szCs w:val="24"/>
         </w:rPr>
       </w:pPr>
-      <w:bookmarkStart w:id="18" w:name="RF26"/>
-      <w:bookmarkEnd w:id="18"/>
+      <w:bookmarkStart w:id="19" w:name="RF26"/>
+      <w:bookmarkEnd w:id="19"/>
       <w:r>
         <w:rPr>
           <w:rFonts w:ascii="Garamond" w:hAnsi="Garamond" w:cs="Calibri Light"/>
@@ -4250,40 +5537,77 @@
         <w:jc w:val="both"/>
         <w:rPr>
           <w:rFonts w:ascii="Garamond" w:hAnsi="Garamond" w:cs="Calibri Light"/>
-          <w:sz w:val="24"/>
-          <w:szCs w:val="24"/>
-        </w:rPr>
-      </w:pPr>
-      <w:bookmarkStart w:id="19" w:name="RF28"/>
-      <w:bookmarkEnd w:id="19"/>
-      <w:r>
-        <w:rPr>
-          <w:rFonts w:ascii="Garamond" w:hAnsi="Garamond" w:cs="Calibri Light"/>
-          <w:sz w:val="24"/>
-          <w:szCs w:val="24"/>
-        </w:rPr>
-        <w:t>RF28</w:t>
-      </w:r>
-      <w:r>
-        <w:rPr>
-          <w:rFonts w:ascii="Garamond" w:hAnsi="Garamond" w:cs="Calibri Light"/>
-          <w:sz w:val="24"/>
-          <w:szCs w:val="24"/>
-        </w:rPr>
-        <w:tab/>
-      </w:r>
-      <w:r>
-        <w:rPr>
-          <w:rFonts w:ascii="Garamond" w:hAnsi="Garamond" w:cs="Calibri Light"/>
           <w:b/>
           <w:bCs/>
           <w:sz w:val="24"/>
           <w:szCs w:val="24"/>
         </w:rPr>
+      </w:pPr>
+      <w:bookmarkStart w:id="20" w:name="RF28"/>
+      <w:bookmarkEnd w:id="20"/>
+      <w:r>
+        <w:rPr>
+          <w:rFonts w:ascii="Garamond" w:hAnsi="Garamond" w:cs="Calibri Light"/>
+          <w:sz w:val="24"/>
+          <w:szCs w:val="24"/>
+        </w:rPr>
+        <w:t>RF28</w:t>
+      </w:r>
+      <w:r>
+        <w:rPr>
+          <w:rFonts w:ascii="Garamond" w:hAnsi="Garamond" w:cs="Calibri Light"/>
+          <w:sz w:val="24"/>
+          <w:szCs w:val="24"/>
+        </w:rPr>
+        <w:tab/>
+      </w:r>
+      <w:r>
+        <w:rPr>
+          <w:rFonts w:ascii="Garamond" w:hAnsi="Garamond" w:cs="Calibri Light"/>
+          <w:b/>
+          <w:bCs/>
+          <w:sz w:val="24"/>
+          <w:szCs w:val="24"/>
+        </w:rPr>
         <w:t>Recupero password</w:t>
       </w:r>
     </w:p>
-    <w:p/>
+    <w:p>
+      <w:pPr>
+        <w:pStyle w:val="Titolo2"/>
+        <w:numPr>
+          <w:ilvl w:val="0"/>
+          <w:numId w:val="7"/>
+        </w:numPr>
+      </w:pPr>
+      <w:r>
+        <w:t>Requisiti Non Funzionali</w:t>
+      </w:r>
+    </w:p>
+    <w:p>
+      <w:pPr>
+        <w:pStyle w:val="Titolo2"/>
+        <w:numPr>
+          <w:ilvl w:val="0"/>
+          <w:numId w:val="7"/>
+        </w:numPr>
+      </w:pPr>
+      <w:r>
+        <w:t>Analisi del Contesto</w:t>
+      </w:r>
+    </w:p>
+    <w:p>
+      <w:pPr>
+        <w:pStyle w:val="Titolo2"/>
+        <w:numPr>
+          <w:ilvl w:val="0"/>
+          <w:numId w:val="7"/>
+        </w:numPr>
+      </w:pPr>
+      <w:r>
+        <w:t>Analisi dei Componenti</w:t>
+      </w:r>
+    </w:p>
     <w:sectPr>
       <w:pgSz w:w="11906" w:h="16838"/>
       <w:pgMar w:top="1417" w:right="1134" w:bottom="1134" w:left="1134" w:header="708" w:footer="708" w:gutter="0"/>
@@ -4297,6 +5621,95 @@
 <file path=word/numbering.xml><?xml version="1.0" encoding="utf-8"?>
 <w:numbering xmlns:wpc="http://schemas.microsoft.com/office/word/2010/wordprocessingCanvas" xmlns:cx="http://schemas.microsoft.com/office/drawing/2014/chartex" xmlns:cx1="http://schemas.microsoft.com/office/drawing/2015/9/8/chartex" xmlns:cx2="http://schemas.microsoft.com/office/drawing/2015/10/21/chartex" xmlns:cx3="http://schemas.microsoft.com/office/drawing/2016/5/9/chartex" xmlns:cx4="http://schemas.microsoft.com/office/drawing/2016/5/10/chartex" xmlns:cx5="http://schemas.microsoft.com/office/drawing/2016/5/11/chartex" xmlns:cx6="http://schemas.microsoft.com/office/drawing/2016/5/12/chartex" xmlns:cx7="http://schemas.microsoft.com/office/drawing/2016/5/13/chartex" xmlns:cx8="http://schemas.microsoft.com/office/drawing/2016/5/14/chartex" xmlns:mc="http://schemas.openxmlformats.org/markup-compatibility/2006" xmlns:aink="http://schemas.microsoft.com/office/drawing/2016/ink" xmlns:am3d="http://schemas.microsoft.com/office/drawing/2017/model3d" xmlns:o="urn:schemas-microsoft-com:office:office" xmlns:oel="http://schemas.microsoft.com/office/2019/extlst" xmlns:r="http://schemas.openxmlformats.org/officeDocument/2006/relationships" xmlns:m="http://schemas.openxmlformats.org/officeDocument/2006/math" xmlns:v="urn:schemas-microsoft-com:vml" xmlns:wp14="http://schemas.microsoft.com/office/word/2010/wordprocessingDrawing" xmlns:wp="http://schemas.openxmlformats.org/drawingml/2006/wordprocessingDrawing" xmlns:w10="urn:schemas-microsoft-com:office:word" xmlns:w="http://schemas.openxmlformats.org/wordprocessingml/2006/main" xmlns:w14="http://schemas.microsoft.com/office/word/2010/wordml" xmlns:w15="http://schemas.microsoft.com/office/word/2012/wordml" xmlns:w16cex="http://schemas.microsoft.com/office/word/2018/wordml/cex" xmlns:w16cid="http://schemas.microsoft.com/office/word/2016/wordml/cid" xmlns:w16="http://schemas.microsoft.com/office/word/2018/wordml" xmlns:w16sdtdh="http://schemas.microsoft.com/office/word/2020/wordml/sdtdatahash" xmlns:w16se="http://schemas.microsoft.com/office/word/2015/wordml/symex" xmlns:wpg="http://schemas.microsoft.com/office/word/2010/wordprocessingGroup" xmlns:wpi="http://schemas.microsoft.com/office/word/2010/wordprocessingInk" xmlns:wne="http://schemas.microsoft.com/office/word/2006/wordml" xmlns:wps="http://schemas.microsoft.com/office/word/2010/wordprocessingShape" mc:Ignorable="w14 w15 w16se w16cid w16 w16cex w16sdtdh wp14">
   <w:abstractNum w:abstractNumId="0" w15:restartNumberingAfterBreak="0">
+    <w:nsid w:val="1A7A0274"/>
+    <w:multiLevelType w:val="hybridMultilevel"/>
+    <w:tmpl w:val="8E4EE62A"/>
+    <w:lvl w:ilvl="0" w:tplc="0410000F">
+      <w:start w:val="1"/>
+      <w:numFmt w:val="decimal"/>
+      <w:lvlText w:val="%1."/>
+      <w:lvlJc w:val="left"/>
+      <w:pPr>
+        <w:ind w:left="720" w:hanging="360"/>
+      </w:pPr>
+      <w:rPr>
+        <w:rFonts w:hint="default"/>
+      </w:rPr>
+    </w:lvl>
+    <w:lvl w:ilvl="1" w:tplc="04100019">
+      <w:start w:val="1"/>
+      <w:numFmt w:val="lowerLetter"/>
+      <w:lvlText w:val="%2."/>
+      <w:lvlJc w:val="left"/>
+      <w:pPr>
+        <w:ind w:left="1440" w:hanging="360"/>
+      </w:pPr>
+    </w:lvl>
+    <w:lvl w:ilvl="2" w:tplc="0410001B" w:tentative="1">
+      <w:start w:val="1"/>
+      <w:numFmt w:val="lowerRoman"/>
+      <w:lvlText w:val="%3."/>
+      <w:lvlJc w:val="right"/>
+      <w:pPr>
+        <w:ind w:left="2160" w:hanging="180"/>
+      </w:pPr>
+    </w:lvl>
+    <w:lvl w:ilvl="3" w:tplc="0410000F" w:tentative="1">
+      <w:start w:val="1"/>
+      <w:numFmt w:val="decimal"/>
+      <w:lvlText w:val="%4."/>
+      <w:lvlJc w:val="left"/>
+      <w:pPr>
+        <w:ind w:left="2880" w:hanging="360"/>
+      </w:pPr>
+    </w:lvl>
+    <w:lvl w:ilvl="4" w:tplc="04100019" w:tentative="1">
+      <w:start w:val="1"/>
+      <w:numFmt w:val="lowerLetter"/>
+      <w:lvlText w:val="%5."/>
+      <w:lvlJc w:val="left"/>
+      <w:pPr>
+        <w:ind w:left="3600" w:hanging="360"/>
+      </w:pPr>
+    </w:lvl>
+    <w:lvl w:ilvl="5" w:tplc="0410001B" w:tentative="1">
+      <w:start w:val="1"/>
+      <w:numFmt w:val="lowerRoman"/>
+      <w:lvlText w:val="%6."/>
+      <w:lvlJc w:val="right"/>
+      <w:pPr>
+        <w:ind w:left="4320" w:hanging="180"/>
+      </w:pPr>
+    </w:lvl>
+    <w:lvl w:ilvl="6" w:tplc="0410000F" w:tentative="1">
+      <w:start w:val="1"/>
+      <w:numFmt w:val="decimal"/>
+      <w:lvlText w:val="%7."/>
+      <w:lvlJc w:val="left"/>
+      <w:pPr>
+        <w:ind w:left="5040" w:hanging="360"/>
+      </w:pPr>
+    </w:lvl>
+    <w:lvl w:ilvl="7" w:tplc="04100019" w:tentative="1">
+      <w:start w:val="1"/>
+      <w:numFmt w:val="lowerLetter"/>
+      <w:lvlText w:val="%8."/>
+      <w:lvlJc w:val="left"/>
+      <w:pPr>
+        <w:ind w:left="5760" w:hanging="360"/>
+      </w:pPr>
+    </w:lvl>
+    <w:lvl w:ilvl="8" w:tplc="0410001B" w:tentative="1">
+      <w:start w:val="1"/>
+      <w:numFmt w:val="lowerRoman"/>
+      <w:lvlText w:val="%9."/>
+      <w:lvlJc w:val="right"/>
+      <w:pPr>
+        <w:ind w:left="6480" w:hanging="180"/>
+      </w:pPr>
+    </w:lvl>
+  </w:abstractNum>
+  <w:abstractNum w:abstractNumId="1" w15:restartNumberingAfterBreak="0">
     <w:nsid w:val="2F25588B"/>
     <w:multiLevelType w:val="hybridMultilevel"/>
     <w:tmpl w:val="EAAE9484"/>
@@ -4409,7 +5822,7 @@
       </w:rPr>
     </w:lvl>
   </w:abstractNum>
-  <w:abstractNum w:abstractNumId="1" w15:restartNumberingAfterBreak="0">
+  <w:abstractNum w:abstractNumId="2" w15:restartNumberingAfterBreak="0">
     <w:nsid w:val="345D060A"/>
     <w:multiLevelType w:val="hybridMultilevel"/>
     <w:tmpl w:val="BC26AFAA"/>
@@ -4522,7 +5935,7 @@
       </w:rPr>
     </w:lvl>
   </w:abstractNum>
-  <w:abstractNum w:abstractNumId="2" w15:restartNumberingAfterBreak="0">
+  <w:abstractNum w:abstractNumId="3" w15:restartNumberingAfterBreak="0">
     <w:nsid w:val="3AC97C7C"/>
     <w:multiLevelType w:val="hybridMultilevel"/>
     <w:tmpl w:val="C7A45518"/>
@@ -4635,7 +6048,7 @@
       </w:rPr>
     </w:lvl>
   </w:abstractNum>
-  <w:abstractNum w:abstractNumId="3" w15:restartNumberingAfterBreak="0">
+  <w:abstractNum w:abstractNumId="4" w15:restartNumberingAfterBreak="0">
     <w:nsid w:val="60A90D43"/>
     <w:multiLevelType w:val="hybridMultilevel"/>
     <w:tmpl w:val="D1BE040C"/>
@@ -4721,7 +6134,7 @@
       </w:pPr>
     </w:lvl>
   </w:abstractNum>
-  <w:abstractNum w:abstractNumId="4" w15:restartNumberingAfterBreak="0">
+  <w:abstractNum w:abstractNumId="5" w15:restartNumberingAfterBreak="0">
     <w:nsid w:val="70C62E3E"/>
     <w:multiLevelType w:val="hybridMultilevel"/>
     <w:tmpl w:val="5AEEC49C"/>
@@ -4834,7 +6247,7 @@
       </w:rPr>
     </w:lvl>
   </w:abstractNum>
-  <w:abstractNum w:abstractNumId="5" w15:restartNumberingAfterBreak="0">
+  <w:abstractNum w:abstractNumId="6" w15:restartNumberingAfterBreak="0">
     <w:nsid w:val="78C571D5"/>
     <w:multiLevelType w:val="hybridMultilevel"/>
     <w:tmpl w:val="778CC3C4"/>
@@ -4921,22 +6334,25 @@
     </w:lvl>
   </w:abstractNum>
   <w:num w:numId="1" w16cid:durableId="1236284685">
+    <w:abstractNumId w:val="4"/>
+  </w:num>
+  <w:num w:numId="2" w16cid:durableId="1401518654">
+    <w:abstractNumId w:val="6"/>
+  </w:num>
+  <w:num w:numId="3" w16cid:durableId="1026563074">
+    <w:abstractNumId w:val="1"/>
+  </w:num>
+  <w:num w:numId="4" w16cid:durableId="1406758156">
     <w:abstractNumId w:val="3"/>
   </w:num>
-  <w:num w:numId="2" w16cid:durableId="1401518654">
+  <w:num w:numId="5" w16cid:durableId="1083838806">
+    <w:abstractNumId w:val="2"/>
+  </w:num>
+  <w:num w:numId="6" w16cid:durableId="1328484685">
     <w:abstractNumId w:val="5"/>
   </w:num>
-  <w:num w:numId="3" w16cid:durableId="1026563074">
+  <w:num w:numId="7" w16cid:durableId="581648747">
     <w:abstractNumId w:val="0"/>
-  </w:num>
-  <w:num w:numId="4" w16cid:durableId="1406758156">
-    <w:abstractNumId w:val="2"/>
-  </w:num>
-  <w:num w:numId="5" w16cid:durableId="1083838806">
-    <w:abstractNumId w:val="1"/>
-  </w:num>
-  <w:num w:numId="6" w16cid:durableId="1328484685">
-    <w:abstractNumId w:val="4"/>
   </w:num>
 </w:numbering>
 </file>
@@ -5344,13 +6760,33 @@
       <w:spacing w:line="256" w:lineRule="auto"/>
     </w:pPr>
   </w:style>
+  <w:style w:type="paragraph" w:styleId="Titolo1">
+    <w:name w:val="heading 1"/>
+    <w:basedOn w:val="Normale"/>
+    <w:next w:val="Normale"/>
+    <w:link w:val="Titolo1Carattere"/>
+    <w:uiPriority w:val="9"/>
+    <w:qFormat/>
+    <w:rsid w:val="00987C89"/>
+    <w:pPr>
+      <w:keepNext/>
+      <w:keepLines/>
+      <w:spacing w:before="240" w:after="0"/>
+      <w:outlineLvl w:val="0"/>
+    </w:pPr>
+    <w:rPr>
+      <w:rFonts w:asciiTheme="majorHAnsi" w:eastAsiaTheme="majorEastAsia" w:hAnsiTheme="majorHAnsi" w:cstheme="majorBidi"/>
+      <w:color w:val="2F5496" w:themeColor="accent1" w:themeShade="BF"/>
+      <w:sz w:val="32"/>
+      <w:szCs w:val="32"/>
+    </w:rPr>
+  </w:style>
   <w:style w:type="paragraph" w:styleId="Titolo2">
     <w:name w:val="heading 2"/>
     <w:basedOn w:val="Normale"/>
     <w:next w:val="Normale"/>
     <w:link w:val="Titolo2Carattere"/>
     <w:uiPriority w:val="9"/>
-    <w:semiHidden/>
     <w:unhideWhenUsed/>
     <w:qFormat/>
     <w:rsid w:val="00A30F07"/>
@@ -5399,7 +6835,6 @@
     <w:basedOn w:val="Carpredefinitoparagrafo"/>
     <w:link w:val="Titolo2"/>
     <w:uiPriority w:val="9"/>
-    <w:semiHidden/>
     <w:rsid w:val="00A30F07"/>
     <w:rPr>
       <w:rFonts w:ascii="Garamond" w:eastAsiaTheme="majorEastAsia" w:hAnsi="Garamond" w:cstheme="majorBidi"/>
@@ -5430,6 +6865,19 @@
       <w:ind w:left="720"/>
       <w:contextualSpacing/>
     </w:pPr>
+  </w:style>
+  <w:style w:type="character" w:customStyle="1" w:styleId="Titolo1Carattere">
+    <w:name w:val="Titolo 1 Carattere"/>
+    <w:basedOn w:val="Carpredefinitoparagrafo"/>
+    <w:link w:val="Titolo1"/>
+    <w:uiPriority w:val="9"/>
+    <w:rsid w:val="00987C89"/>
+    <w:rPr>
+      <w:rFonts w:asciiTheme="majorHAnsi" w:eastAsiaTheme="majorEastAsia" w:hAnsiTheme="majorHAnsi" w:cstheme="majorBidi"/>
+      <w:color w:val="2F5496" w:themeColor="accent1" w:themeShade="BF"/>
+      <w:sz w:val="32"/>
+      <w:szCs w:val="32"/>
+    </w:rPr>
   </w:style>
 </w:styles>
 </file>

</xml_diff>